<commit_message>
CU30 Descripción y prototipos
</commit_message>
<xml_diff>
--- a/DescripcionesDeCasosDeUso/SaraiCastilloHernandez/Descripciones de CU.docx
+++ b/DescripcionesDeCasosDeUso/SaraiCastilloHernandez/Descripciones de CU.docx
@@ -5861,7 +5861,7 @@
         </w:trPr>
         <w:tc>
           <w:tcPr>
-            <w:tcW w:w="717" w:type="pct"/>
+            <w:tcW w:w="1009" w:type="pct"/>
             <w:hideMark/>
           </w:tcPr>
           <w:p>
@@ -5886,7 +5886,7 @@
         </w:tc>
         <w:tc>
           <w:tcPr>
-            <w:tcW w:w="4283" w:type="pct"/>
+            <w:tcW w:w="3991" w:type="pct"/>
           </w:tcPr>
           <w:p>
             <w:pPr>
@@ -5903,15 +5903,7 @@
                 <w:bCs/>
                 <w:lang w:val="es-MX"/>
               </w:rPr>
-              <w:t>CU</w:t>
-            </w:r>
-            <w:r>
-              <w:rPr>
-                <w:rFonts w:cs="Times New Roman"/>
-                <w:bCs/>
-                <w:lang w:val="es-MX"/>
-              </w:rPr>
-              <w:t>44</w:t>
+              <w:t>CU03</w:t>
             </w:r>
           </w:p>
         </w:tc>
@@ -5922,7 +5914,7 @@
         </w:trPr>
         <w:tc>
           <w:tcPr>
-            <w:tcW w:w="717" w:type="pct"/>
+            <w:tcW w:w="1009" w:type="pct"/>
             <w:hideMark/>
           </w:tcPr>
           <w:p>
@@ -5946,7 +5938,7 @@
         </w:tc>
         <w:tc>
           <w:tcPr>
-            <w:tcW w:w="4283" w:type="pct"/>
+            <w:tcW w:w="3991" w:type="pct"/>
           </w:tcPr>
           <w:p>
             <w:pPr>
@@ -5963,7 +5955,7 @@
                 <w:bCs/>
                 <w:lang w:val="es-MX"/>
               </w:rPr>
-              <w:t>Agregar curso</w:t>
+              <w:t>Registrar Periodo Escolar</w:t>
             </w:r>
           </w:p>
         </w:tc>
@@ -5974,7 +5966,7 @@
         </w:trPr>
         <w:tc>
           <w:tcPr>
-            <w:tcW w:w="717" w:type="pct"/>
+            <w:tcW w:w="1009" w:type="pct"/>
             <w:hideMark/>
           </w:tcPr>
           <w:p>
@@ -5998,7 +5990,7 @@
         </w:tc>
         <w:tc>
           <w:tcPr>
-            <w:tcW w:w="4283" w:type="pct"/>
+            <w:tcW w:w="3991" w:type="pct"/>
           </w:tcPr>
           <w:p>
             <w:pPr>
@@ -6009,6 +6001,14 @@
                 <w:lang w:val="es-MX"/>
               </w:rPr>
             </w:pPr>
+            <w:r>
+              <w:rPr>
+                <w:rFonts w:cs="Times New Roman"/>
+                <w:bCs/>
+                <w:lang w:val="es-MX"/>
+              </w:rPr>
+              <w:t xml:space="preserve">Saraí Castillo Hernández </w:t>
+            </w:r>
           </w:p>
         </w:tc>
       </w:tr>
@@ -6018,7 +6018,7 @@
         </w:trPr>
         <w:tc>
           <w:tcPr>
-            <w:tcW w:w="717" w:type="pct"/>
+            <w:tcW w:w="1009" w:type="pct"/>
             <w:hideMark/>
           </w:tcPr>
           <w:p>
@@ -6042,7 +6042,7 @@
         </w:tc>
         <w:tc>
           <w:tcPr>
-            <w:tcW w:w="4283" w:type="pct"/>
+            <w:tcW w:w="3991" w:type="pct"/>
           </w:tcPr>
           <w:p>
             <w:pPr>
@@ -6059,7 +6059,7 @@
                 <w:bCs/>
                 <w:lang w:val="es-MX"/>
               </w:rPr>
-              <w:t>26/03/2023</w:t>
+              <w:t>18/04/2023</w:t>
             </w:r>
           </w:p>
         </w:tc>
@@ -6070,7 +6070,7 @@
         </w:trPr>
         <w:tc>
           <w:tcPr>
-            <w:tcW w:w="717" w:type="pct"/>
+            <w:tcW w:w="1009" w:type="pct"/>
           </w:tcPr>
           <w:p>
             <w:pPr>
@@ -6093,7 +6093,7 @@
         </w:tc>
         <w:tc>
           <w:tcPr>
-            <w:tcW w:w="4283" w:type="pct"/>
+            <w:tcW w:w="3991" w:type="pct"/>
           </w:tcPr>
           <w:p>
             <w:pPr>
@@ -6110,15 +6110,7 @@
                 <w:bCs/>
                 <w:lang w:val="es-MX"/>
               </w:rPr>
-              <w:t xml:space="preserve">El Administrador podrá </w:t>
-            </w:r>
-            <w:r>
-              <w:rPr>
-                <w:rFonts w:cs="Times New Roman"/>
-                <w:bCs/>
-                <w:lang w:val="es-MX"/>
-              </w:rPr>
-              <w:t>agregar un CURSO a una EXPERIENCIA EDUCATIVA existente.</w:t>
+              <w:t>El Administrador podrá registrar un Periodo Escolar.</w:t>
             </w:r>
           </w:p>
         </w:tc>
@@ -6129,7 +6121,7 @@
         </w:trPr>
         <w:tc>
           <w:tcPr>
-            <w:tcW w:w="717" w:type="pct"/>
+            <w:tcW w:w="1009" w:type="pct"/>
           </w:tcPr>
           <w:p>
             <w:pPr>
@@ -6152,7 +6144,7 @@
         </w:tc>
         <w:tc>
           <w:tcPr>
-            <w:tcW w:w="4283" w:type="pct"/>
+            <w:tcW w:w="3991" w:type="pct"/>
           </w:tcPr>
           <w:p>
             <w:pPr>
@@ -6169,7 +6161,7 @@
                 <w:bCs/>
                 <w:lang w:val="es-MX"/>
               </w:rPr>
-              <w:t>Administrador</w:t>
+              <w:t xml:space="preserve">Administrador </w:t>
             </w:r>
           </w:p>
         </w:tc>
@@ -6180,7 +6172,7 @@
         </w:trPr>
         <w:tc>
           <w:tcPr>
-            <w:tcW w:w="717" w:type="pct"/>
+            <w:tcW w:w="1009" w:type="pct"/>
           </w:tcPr>
           <w:p>
             <w:pPr>
@@ -6203,7 +6195,7 @@
         </w:tc>
         <w:tc>
           <w:tcPr>
-            <w:tcW w:w="4283" w:type="pct"/>
+            <w:tcW w:w="3991" w:type="pct"/>
           </w:tcPr>
           <w:p>
             <w:pPr>
@@ -6220,7 +6212,7 @@
                 <w:bCs/>
                 <w:lang w:val="es-MX"/>
               </w:rPr>
-              <w:t>El Administrador selecciona la opción “Crear curso”</w:t>
+              <w:t>El Administrador selecciona la opción “Registrar Periodo Escolar”</w:t>
             </w:r>
           </w:p>
         </w:tc>
@@ -6231,7 +6223,7 @@
         </w:trPr>
         <w:tc>
           <w:tcPr>
-            <w:tcW w:w="717" w:type="pct"/>
+            <w:tcW w:w="1009" w:type="pct"/>
           </w:tcPr>
           <w:p>
             <w:pPr>
@@ -6254,7 +6246,7 @@
         </w:tc>
         <w:tc>
           <w:tcPr>
-            <w:tcW w:w="4283" w:type="pct"/>
+            <w:tcW w:w="3991" w:type="pct"/>
           </w:tcPr>
           <w:p>
             <w:pPr>
@@ -6265,42 +6257,16 @@
                 <w:lang w:val="es-MX"/>
               </w:rPr>
             </w:pPr>
-            <w:r>
-              <w:rPr>
-                <w:rFonts w:cs="Times New Roman"/>
-                <w:bCs/>
-                <w:lang w:val="es-MX"/>
-              </w:rPr>
-              <w:t>PRE01 – Existe al menos una EXPERIENCIA EDUCATIVA registrada en el sistema</w:t>
-            </w:r>
-          </w:p>
-          <w:p>
-            <w:pPr>
-              <w:spacing w:before="0" w:after="160" w:line="240" w:lineRule="auto"/>
-              <w:rPr>
-                <w:rFonts w:cs="Times New Roman"/>
-                <w:bCs/>
-                <w:lang w:val="es-MX"/>
-              </w:rPr>
-            </w:pPr>
-            <w:r>
-              <w:rPr>
-                <w:rFonts w:cs="Times New Roman"/>
-                <w:bCs/>
-                <w:lang w:val="es-MX"/>
-              </w:rPr>
-              <w:t>PRE02 – Existe al menos un PROGRAMA EDUCATIVO registrado en el sistema</w:t>
-            </w:r>
           </w:p>
         </w:tc>
       </w:tr>
       <w:tr>
         <w:trPr>
-          <w:trHeight w:val="3127"/>
+          <w:trHeight w:val="44"/>
         </w:trPr>
         <w:tc>
           <w:tcPr>
-            <w:tcW w:w="717" w:type="pct"/>
+            <w:tcW w:w="1009" w:type="pct"/>
             <w:hideMark/>
           </w:tcPr>
           <w:p>
@@ -6324,67 +6290,60 @@
         </w:tc>
         <w:tc>
           <w:tcPr>
-            <w:tcW w:w="4283" w:type="pct"/>
+            <w:tcW w:w="3991" w:type="pct"/>
           </w:tcPr>
           <w:p>
             <w:pPr>
               <w:pStyle w:val="Prrafodelista"/>
               <w:numPr>
-                <w:ilvl w:val="3"/>
-                <w:numId w:val="4"/>
+                <w:ilvl w:val="0"/>
+                <w:numId w:val="30"/>
               </w:numPr>
               <w:spacing w:before="0" w:after="160" w:line="240" w:lineRule="auto"/>
-              <w:ind w:left="525" w:hanging="141"/>
-              <w:rPr>
-                <w:rFonts w:cs="Times New Roman"/>
-                <w:bCs/>
-                <w:lang w:val="es-MX"/>
-              </w:rPr>
-            </w:pPr>
-            <w:r>
-              <w:rPr>
-                <w:rFonts w:cs="Times New Roman"/>
-                <w:bCs/>
-                <w:lang w:val="es-MX"/>
-              </w:rPr>
-              <w:t>El sistema recupera de la base de datos</w:t>
-            </w:r>
-            <w:r>
-              <w:rPr>
-                <w:rFonts w:cs="Times New Roman"/>
-                <w:bCs/>
-                <w:lang w:val="es-MX"/>
-              </w:rPr>
-              <w:t xml:space="preserve"> el nombre de</w:t>
-            </w:r>
-            <w:r>
-              <w:rPr>
-                <w:rFonts w:cs="Times New Roman"/>
-                <w:bCs/>
-                <w:lang w:val="es-MX"/>
-              </w:rPr>
-              <w:t xml:space="preserve"> las EXPERIENCIAS EDUCATIVAS</w:t>
-            </w:r>
-            <w:r>
-              <w:rPr>
-                <w:rFonts w:cs="Times New Roman"/>
-                <w:bCs/>
-                <w:lang w:val="es-MX"/>
-              </w:rPr>
-              <w:t>, los PROGRAMAS EDUCATIVOS</w:t>
-            </w:r>
-            <w:r>
-              <w:rPr>
-                <w:rFonts w:cs="Times New Roman"/>
-                <w:bCs/>
-                <w:lang w:val="es-MX"/>
-              </w:rPr>
-              <w:t xml:space="preserve"> y los nombres de los ACADÉMICOS</w:t>
-            </w:r>
-            <w:r>
-              <w:rPr>
-                <w:rFonts w:cs="Times New Roman"/>
-                <w:bCs/>
+              <w:ind w:left="513" w:hanging="237"/>
+              <w:rPr>
+                <w:rFonts w:cs="Times New Roman"/>
+                <w:lang w:val="es-MX"/>
+              </w:rPr>
+            </w:pPr>
+            <w:r>
+              <w:rPr>
+                <w:rFonts w:cs="Times New Roman"/>
+                <w:lang w:val="es-MX"/>
+              </w:rPr>
+              <w:t xml:space="preserve">El sistema recupera de la base de datos los </w:t>
+            </w:r>
+            <w:r>
+              <w:rPr>
+                <w:rFonts w:cs="Times New Roman"/>
+                <w:lang w:val="es-MX"/>
+              </w:rPr>
+              <w:t xml:space="preserve">PERIODOS ESCOLARES </w:t>
+            </w:r>
+            <w:r>
+              <w:rPr>
+                <w:rFonts w:cs="Times New Roman"/>
+                <w:lang w:val="es-MX"/>
+              </w:rPr>
+              <w:t xml:space="preserve">existentes y los muestra en una tabla en la ventana “GUI </w:t>
+            </w:r>
+            <w:r>
+              <w:rPr>
+                <w:rFonts w:cs="Times New Roman"/>
+                <w:lang w:val="es-MX"/>
+              </w:rPr>
+              <w:t>Periodos Escolares</w:t>
+            </w:r>
+            <w:r>
+              <w:rPr>
+                <w:rFonts w:cs="Times New Roman"/>
+                <w:lang w:val="es-MX"/>
+              </w:rPr>
+              <w:t>” junto con</w:t>
+            </w:r>
+            <w:r>
+              <w:rPr>
+                <w:rFonts w:cs="Times New Roman"/>
                 <w:lang w:val="es-MX"/>
               </w:rPr>
               <w:t xml:space="preserve"> </w:t>
@@ -6392,318 +6351,253 @@
             <w:r>
               <w:rPr>
                 <w:rFonts w:cs="Times New Roman"/>
-                <w:bCs/>
-                <w:lang w:val="es-MX"/>
-              </w:rPr>
-              <w:t xml:space="preserve">y las muestra junto con un campo de texto para ingresar el </w:t>
+                <w:lang w:val="es-MX"/>
+              </w:rPr>
+              <w:t>dos</w:t>
+            </w:r>
+            <w:r>
+              <w:rPr>
+                <w:rFonts w:cs="Times New Roman"/>
+                <w:lang w:val="es-MX"/>
+              </w:rPr>
+              <w:t xml:space="preserve"> </w:t>
+            </w:r>
+            <w:r>
+              <w:rPr>
+                <w:rFonts w:cs="Times New Roman"/>
+                <w:lang w:val="es-MX"/>
+              </w:rPr>
+              <w:t>calendarios</w:t>
+            </w:r>
+            <w:r>
+              <w:rPr>
+                <w:rFonts w:cs="Times New Roman"/>
+                <w:lang w:val="es-MX"/>
+              </w:rPr>
+              <w:t xml:space="preserve"> (uno para el inicio del periodo y otro para </w:t>
             </w:r>
             <w:proofErr w:type="spellStart"/>
             <w:r>
               <w:rPr>
                 <w:rFonts w:cs="Times New Roman"/>
-                <w:bCs/>
-                <w:lang w:val="es-MX"/>
-              </w:rPr>
-              <w:t>nrc</w:t>
+                <w:lang w:val="es-MX"/>
+              </w:rPr>
+              <w:t>el</w:t>
             </w:r>
             <w:proofErr w:type="spellEnd"/>
             <w:r>
               <w:rPr>
                 <w:rFonts w:cs="Times New Roman"/>
-                <w:bCs/>
-                <w:lang w:val="es-MX"/>
-              </w:rPr>
-              <w:t xml:space="preserve"> del CURSO, </w:t>
-            </w:r>
-            <w:r>
-              <w:rPr>
-                <w:rFonts w:cs="Times New Roman"/>
-                <w:bCs/>
-                <w:lang w:val="es-MX"/>
-              </w:rPr>
-              <w:t xml:space="preserve">un </w:t>
-            </w:r>
-            <w:r>
-              <w:rPr>
-                <w:rFonts w:cs="Times New Roman"/>
-                <w:bCs/>
-                <w:lang w:val="es-MX"/>
-              </w:rPr>
-              <w:t>combo box con los PROGRAMAS EDUCATIVOS,</w:t>
-            </w:r>
-            <w:r>
-              <w:rPr>
-                <w:rFonts w:cs="Times New Roman"/>
-                <w:bCs/>
-                <w:lang w:val="es-MX"/>
-              </w:rPr>
-              <w:t xml:space="preserve"> </w:t>
-            </w:r>
-            <w:r>
-              <w:rPr>
-                <w:rFonts w:cs="Times New Roman"/>
-                <w:bCs/>
-                <w:lang w:val="es-MX"/>
-              </w:rPr>
-              <w:t xml:space="preserve">combo box con los </w:t>
-            </w:r>
-            <w:r>
-              <w:rPr>
-                <w:rFonts w:cs="Times New Roman"/>
-                <w:bCs/>
-                <w:lang w:val="es-MX"/>
-              </w:rPr>
-              <w:t>ACADÉMICO</w:t>
-            </w:r>
-            <w:r>
-              <w:rPr>
-                <w:rFonts w:cs="Times New Roman"/>
-                <w:bCs/>
-                <w:lang w:val="es-MX"/>
-              </w:rPr>
-              <w:t>S</w:t>
-            </w:r>
-            <w:r>
-              <w:rPr>
-                <w:rFonts w:cs="Times New Roman"/>
-                <w:bCs/>
-                <w:lang w:val="es-MX"/>
-              </w:rPr>
-              <w:t xml:space="preserve"> </w:t>
-            </w:r>
-            <w:r>
-              <w:rPr>
-                <w:rFonts w:cs="Times New Roman"/>
-                <w:bCs/>
-                <w:lang w:val="es-MX"/>
-              </w:rPr>
-              <w:t>y el botón guardar</w:t>
-            </w:r>
-            <w:r>
-              <w:rPr>
-                <w:rFonts w:cs="Times New Roman"/>
-                <w:bCs/>
-                <w:lang w:val="es-MX"/>
-              </w:rPr>
-              <w:t xml:space="preserve"> en la GUI Agregar curso</w:t>
-            </w:r>
-            <w:r>
-              <w:rPr>
-                <w:rFonts w:cs="Times New Roman"/>
-                <w:bCs/>
-                <w:lang w:val="es-MX"/>
-              </w:rPr>
-              <w:t>. (</w:t>
-            </w:r>
-            <w:r>
-              <w:rPr>
-                <w:rFonts w:cs="Times New Roman"/>
-                <w:bCs/>
-                <w:lang w:val="es-MX"/>
-              </w:rPr>
-              <w:t>ver EX01)</w:t>
+                <w:lang w:val="es-MX"/>
+              </w:rPr>
+              <w:t xml:space="preserve"> fin)</w:t>
+            </w:r>
+            <w:r>
+              <w:rPr>
+                <w:rFonts w:cs="Times New Roman"/>
+                <w:lang w:val="es-MX"/>
+              </w:rPr>
+              <w:t xml:space="preserve"> y </w:t>
+            </w:r>
+            <w:r>
+              <w:rPr>
+                <w:rFonts w:cs="Times New Roman"/>
+                <w:lang w:val="es-MX"/>
+              </w:rPr>
+              <w:t>los botones de “Guardar” y “Cancelar”.</w:t>
             </w:r>
           </w:p>
           <w:p>
             <w:pPr>
               <w:pStyle w:val="Prrafodelista"/>
               <w:numPr>
-                <w:ilvl w:val="3"/>
-                <w:numId w:val="4"/>
+                <w:ilvl w:val="0"/>
+                <w:numId w:val="30"/>
               </w:numPr>
               <w:spacing w:before="0" w:after="160" w:line="240" w:lineRule="auto"/>
-              <w:ind w:left="525" w:hanging="141"/>
-              <w:rPr>
-                <w:rFonts w:cs="Times New Roman"/>
-                <w:bCs/>
-                <w:lang w:val="es-MX"/>
-              </w:rPr>
-            </w:pPr>
-            <w:r>
-              <w:rPr>
-                <w:rFonts w:cs="Times New Roman"/>
-                <w:bCs/>
-                <w:lang w:val="es-MX"/>
-              </w:rPr>
-              <w:t xml:space="preserve">El Administrador selecciona una EXPERIENCIA EDUCATIVA, </w:t>
-            </w:r>
-            <w:r>
-              <w:rPr>
-                <w:rFonts w:cs="Times New Roman"/>
-                <w:bCs/>
-                <w:lang w:val="es-MX"/>
-              </w:rPr>
-              <w:t xml:space="preserve">ingresa el </w:t>
-            </w:r>
-            <w:proofErr w:type="spellStart"/>
-            <w:r>
-              <w:rPr>
-                <w:rFonts w:cs="Times New Roman"/>
-                <w:bCs/>
-                <w:lang w:val="es-MX"/>
-              </w:rPr>
-              <w:t>nrc</w:t>
-            </w:r>
-            <w:proofErr w:type="spellEnd"/>
-            <w:r>
-              <w:rPr>
-                <w:rFonts w:cs="Times New Roman"/>
-                <w:bCs/>
-                <w:lang w:val="es-MX"/>
-              </w:rPr>
-              <w:t xml:space="preserve"> del CURSO, selecciona un PROGRAMA EDUCATIVO y selecciona el botón “Guardar”</w:t>
-            </w:r>
-            <w:r>
-              <w:rPr>
-                <w:rFonts w:cs="Times New Roman"/>
-                <w:bCs/>
-                <w:lang w:val="es-MX"/>
-              </w:rPr>
-              <w:t xml:space="preserve"> (ver FA2.1, FA2.2)</w:t>
+              <w:ind w:left="513"/>
+              <w:rPr>
+                <w:rFonts w:cs="Times New Roman"/>
+                <w:lang w:val="es-MX"/>
+              </w:rPr>
+            </w:pPr>
+            <w:r>
+              <w:rPr>
+                <w:rFonts w:cs="Times New Roman"/>
+                <w:lang w:val="es-MX"/>
+              </w:rPr>
+              <w:t xml:space="preserve">El Administrador </w:t>
+            </w:r>
+            <w:r>
+              <w:rPr>
+                <w:rFonts w:cs="Times New Roman"/>
+                <w:lang w:val="es-MX"/>
+              </w:rPr>
+              <w:t>selecciona un</w:t>
+            </w:r>
+            <w:r>
+              <w:rPr>
+                <w:rFonts w:cs="Times New Roman"/>
+                <w:lang w:val="es-MX"/>
+              </w:rPr>
+              <w:t>a fecha</w:t>
+            </w:r>
+            <w:r>
+              <w:rPr>
+                <w:rFonts w:cs="Times New Roman"/>
+                <w:lang w:val="es-MX"/>
+              </w:rPr>
+              <w:t xml:space="preserve"> de cada </w:t>
+            </w:r>
+            <w:r>
+              <w:rPr>
+                <w:rFonts w:cs="Times New Roman"/>
+                <w:lang w:val="es-MX"/>
+              </w:rPr>
+              <w:t>calendario</w:t>
+            </w:r>
+            <w:r>
+              <w:rPr>
+                <w:rFonts w:cs="Times New Roman"/>
+                <w:lang w:val="es-MX"/>
+              </w:rPr>
+              <w:t xml:space="preserve"> y selecciona la opción “Guardar” (ver FA2.1)</w:t>
             </w:r>
           </w:p>
           <w:p>
             <w:pPr>
               <w:pStyle w:val="Prrafodelista"/>
               <w:numPr>
-                <w:ilvl w:val="3"/>
-                <w:numId w:val="4"/>
+                <w:ilvl w:val="0"/>
+                <w:numId w:val="30"/>
               </w:numPr>
               <w:spacing w:before="0" w:after="160" w:line="240" w:lineRule="auto"/>
-              <w:ind w:left="525" w:hanging="141"/>
-              <w:rPr>
-                <w:rFonts w:cs="Times New Roman"/>
-                <w:bCs/>
-                <w:lang w:val="es-MX"/>
-              </w:rPr>
-            </w:pPr>
-            <w:r>
-              <w:rPr>
-                <w:rFonts w:cs="Times New Roman"/>
-                <w:bCs/>
-                <w:lang w:val="es-MX"/>
-              </w:rPr>
-              <w:t>El sistema verifica que los campos no estén vacíos</w:t>
-            </w:r>
-            <w:r>
-              <w:rPr>
-                <w:rFonts w:cs="Times New Roman"/>
-                <w:bCs/>
-                <w:lang w:val="es-MX"/>
-              </w:rPr>
-              <w:t xml:space="preserve"> y </w:t>
-            </w:r>
-            <w:r>
-              <w:rPr>
-                <w:rFonts w:cs="Times New Roman"/>
-                <w:bCs/>
-                <w:lang w:val="es-MX"/>
-              </w:rPr>
-              <w:t xml:space="preserve">que </w:t>
-            </w:r>
-            <w:r>
-              <w:rPr>
-                <w:rFonts w:cs="Times New Roman"/>
-                <w:bCs/>
-                <w:lang w:val="es-MX"/>
-              </w:rPr>
-              <w:t>el NRC no exista en la base de datos</w:t>
-            </w:r>
-            <w:r>
-              <w:rPr>
-                <w:rFonts w:cs="Times New Roman"/>
-                <w:bCs/>
-                <w:lang w:val="es-MX"/>
-              </w:rPr>
-              <w:t>, g</w:t>
-            </w:r>
-            <w:r>
-              <w:rPr>
-                <w:rFonts w:cs="Times New Roman"/>
-                <w:bCs/>
-                <w:lang w:val="es-MX"/>
-              </w:rPr>
-              <w:t xml:space="preserve">uarda el CURSO en la base de datos </w:t>
-            </w:r>
-            <w:r>
-              <w:rPr>
-                <w:rFonts w:cs="Times New Roman"/>
-                <w:bCs/>
-                <w:lang w:val="es-MX"/>
-              </w:rPr>
-              <w:t xml:space="preserve">y confirma el éxito de la operación al Administrador </w:t>
-            </w:r>
-            <w:r>
-              <w:rPr>
-                <w:rFonts w:cs="Times New Roman"/>
-                <w:bCs/>
-                <w:lang w:val="es-MX"/>
-              </w:rPr>
-              <w:t xml:space="preserve">(ver FA3.1, FA3.2, </w:t>
-            </w:r>
-            <w:r>
-              <w:rPr>
-                <w:rFonts w:cs="Times New Roman"/>
-                <w:bCs/>
-                <w:lang w:val="es-MX"/>
-              </w:rPr>
-              <w:t xml:space="preserve">FA3.3, </w:t>
-            </w:r>
-            <w:r>
-              <w:rPr>
-                <w:rFonts w:cs="Times New Roman"/>
-                <w:bCs/>
-                <w:lang w:val="es-MX"/>
-              </w:rPr>
-              <w:t>EX01)</w:t>
+              <w:ind w:left="513"/>
+              <w:rPr>
+                <w:rFonts w:cs="Times New Roman"/>
+                <w:lang w:val="es-MX"/>
+              </w:rPr>
+            </w:pPr>
+            <w:r>
+              <w:rPr>
+                <w:rFonts w:cs="Times New Roman"/>
+                <w:lang w:val="es-MX"/>
+              </w:rPr>
+              <w:t xml:space="preserve">El sistema verifica que </w:t>
+            </w:r>
+            <w:r>
+              <w:rPr>
+                <w:rFonts w:cs="Times New Roman"/>
+                <w:lang w:val="es-MX"/>
+              </w:rPr>
+              <w:t>las fechas</w:t>
+            </w:r>
+            <w:r>
+              <w:rPr>
+                <w:rFonts w:cs="Times New Roman"/>
+                <w:lang w:val="es-MX"/>
+              </w:rPr>
+              <w:t xml:space="preserve"> sea</w:t>
+            </w:r>
+            <w:r>
+              <w:rPr>
+                <w:rFonts w:cs="Times New Roman"/>
+                <w:lang w:val="es-MX"/>
+              </w:rPr>
+              <w:t>n</w:t>
+            </w:r>
+            <w:r>
+              <w:rPr>
+                <w:rFonts w:cs="Times New Roman"/>
+                <w:lang w:val="es-MX"/>
+              </w:rPr>
+              <w:t xml:space="preserve"> válido, que no existan coincidencias en la base de datos, guarda el nuevo </w:t>
+            </w:r>
+            <w:r>
+              <w:rPr>
+                <w:rFonts w:cs="Times New Roman"/>
+                <w:lang w:val="es-MX"/>
+              </w:rPr>
+              <w:t xml:space="preserve">PERIODO ESCOLAR </w:t>
+            </w:r>
+            <w:r>
+              <w:rPr>
+                <w:rFonts w:cs="Times New Roman"/>
+                <w:lang w:val="es-MX"/>
+              </w:rPr>
+              <w:t xml:space="preserve">en la base de datos y muestra un mensaje de confirmación “Se registró correctamente el nuevo </w:t>
+            </w:r>
+            <w:r>
+              <w:rPr>
+                <w:rFonts w:cs="Times New Roman"/>
+                <w:lang w:val="es-MX"/>
+              </w:rPr>
+              <w:t>periodo escolar</w:t>
+            </w:r>
+            <w:r>
+              <w:rPr>
+                <w:rFonts w:cs="Times New Roman"/>
+                <w:lang w:val="es-MX"/>
+              </w:rPr>
+              <w:t>”. (ver FA3.1, FA3.2</w:t>
+            </w:r>
+            <w:r>
+              <w:rPr>
+                <w:rFonts w:cs="Times New Roman"/>
+                <w:lang w:val="es-MX"/>
+              </w:rPr>
+              <w:t>,</w:t>
+            </w:r>
+            <w:r>
+              <w:rPr>
+                <w:rFonts w:cs="Times New Roman"/>
+                <w:lang w:val="es-MX"/>
+              </w:rPr>
+              <w:t xml:space="preserve"> EX01)</w:t>
             </w:r>
           </w:p>
           <w:p>
             <w:pPr>
               <w:pStyle w:val="Prrafodelista"/>
               <w:numPr>
-                <w:ilvl w:val="3"/>
-                <w:numId w:val="4"/>
+                <w:ilvl w:val="0"/>
+                <w:numId w:val="30"/>
               </w:numPr>
               <w:spacing w:before="0" w:after="160" w:line="240" w:lineRule="auto"/>
-              <w:ind w:left="525" w:hanging="141"/>
-              <w:rPr>
-                <w:rFonts w:cs="Times New Roman"/>
-                <w:bCs/>
-                <w:lang w:val="es-MX"/>
-              </w:rPr>
-            </w:pPr>
-            <w:r>
-              <w:rPr>
-                <w:rFonts w:cs="Times New Roman"/>
-                <w:bCs/>
-                <w:lang w:val="es-MX"/>
-              </w:rPr>
-              <w:t>El Administrador confirma el éxito en la operación</w:t>
+              <w:ind w:left="513" w:hanging="284"/>
+              <w:rPr>
+                <w:rFonts w:cs="Times New Roman"/>
+                <w:lang w:val="es-MX"/>
+              </w:rPr>
+            </w:pPr>
+            <w:r>
+              <w:rPr>
+                <w:rFonts w:cs="Times New Roman"/>
+                <w:lang w:val="es-MX"/>
+              </w:rPr>
+              <w:t>El Administrador acepta la confirmación.</w:t>
             </w:r>
           </w:p>
           <w:p>
             <w:pPr>
               <w:pStyle w:val="Prrafodelista"/>
               <w:numPr>
-                <w:ilvl w:val="3"/>
-                <w:numId w:val="4"/>
+                <w:ilvl w:val="0"/>
+                <w:numId w:val="30"/>
               </w:numPr>
               <w:spacing w:before="0" w:after="160" w:line="240" w:lineRule="auto"/>
-              <w:ind w:left="525" w:hanging="141"/>
-              <w:rPr>
-                <w:rFonts w:cs="Times New Roman"/>
-                <w:bCs/>
-                <w:lang w:val="es-MX"/>
-              </w:rPr>
-            </w:pPr>
-            <w:r>
-              <w:rPr>
-                <w:rFonts w:cs="Times New Roman"/>
-                <w:bCs/>
-                <w:lang w:val="es-MX"/>
-              </w:rPr>
-              <w:t>Termina el CU</w:t>
+              <w:ind w:left="513" w:hanging="284"/>
+              <w:rPr>
+                <w:rFonts w:cs="Times New Roman"/>
+                <w:lang w:val="es-MX"/>
+              </w:rPr>
+            </w:pPr>
+            <w:r>
+              <w:rPr>
+                <w:rFonts w:cs="Times New Roman"/>
+                <w:lang w:val="es-MX"/>
+              </w:rPr>
+              <w:t>Termina el caso de uso</w:t>
             </w:r>
           </w:p>
         </w:tc>
@@ -6714,7 +6608,7 @@
         </w:trPr>
         <w:tc>
           <w:tcPr>
-            <w:tcW w:w="717" w:type="pct"/>
+            <w:tcW w:w="1009" w:type="pct"/>
             <w:hideMark/>
           </w:tcPr>
           <w:p>
@@ -6738,66 +6632,58 @@
         </w:tc>
         <w:tc>
           <w:tcPr>
-            <w:tcW w:w="4283" w:type="pct"/>
-          </w:tcPr>
-          <w:p>
-            <w:pPr>
-              <w:spacing w:before="0" w:after="160" w:line="240" w:lineRule="auto"/>
-              <w:rPr>
-                <w:rFonts w:cs="Times New Roman"/>
-                <w:bCs/>
-                <w:lang w:val="es-MX"/>
-              </w:rPr>
-            </w:pPr>
-            <w:r>
-              <w:rPr>
-                <w:rFonts w:cs="Times New Roman"/>
-                <w:bCs/>
-                <w:lang w:val="es-MX"/>
-              </w:rPr>
-              <w:t>FA2.1</w:t>
-            </w:r>
-            <w:r>
-              <w:rPr>
-                <w:rFonts w:cs="Times New Roman"/>
-                <w:bCs/>
-                <w:lang w:val="es-MX"/>
-              </w:rPr>
-              <w:t xml:space="preserve"> El </w:t>
-            </w:r>
-            <w:r>
-              <w:rPr>
-                <w:rFonts w:cs="Times New Roman"/>
-                <w:bCs/>
-                <w:lang w:val="es-MX"/>
-              </w:rPr>
-              <w:t>Administrador selecciona un</w:t>
-            </w:r>
-            <w:r>
-              <w:rPr>
-                <w:rFonts w:cs="Times New Roman"/>
-                <w:bCs/>
-                <w:lang w:val="es-MX"/>
-              </w:rPr>
-              <w:t xml:space="preserve">a EXPERIENCIA EDUCATIVA, ingresa el </w:t>
-            </w:r>
-            <w:proofErr w:type="spellStart"/>
-            <w:r>
-              <w:rPr>
-                <w:rFonts w:cs="Times New Roman"/>
-                <w:bCs/>
-                <w:lang w:val="es-MX"/>
-              </w:rPr>
-              <w:t>nrc</w:t>
-            </w:r>
-            <w:proofErr w:type="spellEnd"/>
-            <w:r>
-              <w:rPr>
-                <w:rFonts w:cs="Times New Roman"/>
-                <w:bCs/>
-                <w:lang w:val="es-MX"/>
-              </w:rPr>
-              <w:t xml:space="preserve"> del CURSO, selecciona un PROGRAMA EDUCATIVO y un ACADÉMICO</w:t>
+            <w:tcW w:w="3991" w:type="pct"/>
+          </w:tcPr>
+          <w:p>
+            <w:pPr>
+              <w:spacing w:before="0" w:line="240" w:lineRule="auto"/>
+              <w:contextualSpacing/>
+              <w:rPr>
+                <w:rFonts w:cs="Times New Roman"/>
+                <w:lang w:val="es-MX"/>
+              </w:rPr>
+            </w:pPr>
+            <w:r>
+              <w:rPr>
+                <w:rFonts w:cs="Times New Roman"/>
+                <w:lang w:val="es-MX"/>
+              </w:rPr>
+              <w:t>FA2.</w:t>
+            </w:r>
+            <w:r>
+              <w:rPr>
+                <w:rFonts w:cs="Times New Roman"/>
+                <w:lang w:val="es-MX"/>
+              </w:rPr>
+              <w:t>1</w:t>
+            </w:r>
+            <w:r>
+              <w:rPr>
+                <w:rFonts w:cs="Times New Roman"/>
+                <w:lang w:val="es-MX"/>
+              </w:rPr>
+              <w:t xml:space="preserve"> </w:t>
+            </w:r>
+            <w:r>
+              <w:rPr>
+                <w:rFonts w:cs="Times New Roman"/>
+                <w:lang w:val="es-MX"/>
+              </w:rPr>
+              <w:t xml:space="preserve">El </w:t>
+            </w:r>
+            <w:r>
+              <w:rPr>
+                <w:rFonts w:cs="Times New Roman"/>
+                <w:lang w:val="es-MX"/>
+              </w:rPr>
+              <w:t>Administrador</w:t>
+            </w:r>
+            <w:r>
+              <w:rPr>
+                <w:rFonts w:cs="Times New Roman"/>
+                <w:lang w:val="es-MX"/>
+              </w:rPr>
+              <w:t xml:space="preserve"> da clic en el botón “Cancelar”.</w:t>
             </w:r>
           </w:p>
           <w:p>
@@ -6805,54 +6691,50 @@
               <w:pStyle w:val="Prrafodelista"/>
               <w:numPr>
                 <w:ilvl w:val="0"/>
-                <w:numId w:val="25"/>
+                <w:numId w:val="31"/>
               </w:numPr>
-              <w:spacing w:before="0" w:after="160" w:line="240" w:lineRule="auto"/>
-              <w:rPr>
-                <w:rFonts w:cs="Times New Roman"/>
-                <w:bCs/>
-                <w:lang w:val="es-MX"/>
-              </w:rPr>
-            </w:pPr>
-            <w:r>
-              <w:rPr>
-                <w:rFonts w:cs="Times New Roman"/>
-                <w:bCs/>
-                <w:lang w:val="es-MX"/>
-              </w:rPr>
-              <w:t>El sistema verifica que los campos no estén vacíos</w:t>
-            </w:r>
-            <w:r>
-              <w:rPr>
-                <w:rFonts w:cs="Times New Roman"/>
-                <w:bCs/>
-                <w:lang w:val="es-MX"/>
-              </w:rPr>
-              <w:t>,</w:t>
-            </w:r>
-            <w:r>
-              <w:rPr>
-                <w:rFonts w:cs="Times New Roman"/>
-                <w:bCs/>
-                <w:lang w:val="es-MX"/>
-              </w:rPr>
-              <w:t xml:space="preserve"> que el NRC no exista en la base de datos, guarda el CURSO en la base de datos </w:t>
-            </w:r>
-            <w:r>
-              <w:rPr>
-                <w:rFonts w:cs="Times New Roman"/>
-                <w:bCs/>
-                <w:lang w:val="es-MX"/>
-              </w:rPr>
-              <w:t xml:space="preserve">y guarda la asignación del ACADÉMICO a la EXPERIENCIA EDUCATIVA </w:t>
-            </w:r>
-            <w:r>
-              <w:rPr>
-                <w:rFonts w:cs="Times New Roman"/>
-                <w:bCs/>
-                <w:lang w:val="es-MX"/>
-              </w:rPr>
-              <w:t>y confirma el éxito de la operación al Administrador (ver FA3.1, FA3.2, EX01)</w:t>
+              <w:spacing w:before="0" w:line="240" w:lineRule="auto"/>
+              <w:rPr>
+                <w:rFonts w:cs="Times New Roman"/>
+                <w:lang w:val="es-MX"/>
+              </w:rPr>
+            </w:pPr>
+            <w:r>
+              <w:rPr>
+                <w:rFonts w:cs="Times New Roman"/>
+                <w:lang w:val="es-MX"/>
+              </w:rPr>
+              <w:t>Termina el caso de uso</w:t>
+            </w:r>
+          </w:p>
+          <w:p>
+            <w:pPr>
+              <w:spacing w:before="0" w:line="240" w:lineRule="auto"/>
+              <w:rPr>
+                <w:rFonts w:cs="Times New Roman"/>
+                <w:lang w:val="es-MX"/>
+              </w:rPr>
+            </w:pPr>
+            <w:r>
+              <w:rPr>
+                <w:rFonts w:cs="Times New Roman"/>
+                <w:lang w:val="es-MX"/>
+              </w:rPr>
+              <w:t xml:space="preserve">FA3.1 </w:t>
+            </w:r>
+            <w:r>
+              <w:rPr>
+                <w:rFonts w:cs="Times New Roman"/>
+                <w:lang w:val="es-MX"/>
+              </w:rPr>
+              <w:t>Fechas</w:t>
+            </w:r>
+            <w:r>
+              <w:rPr>
+                <w:rFonts w:cs="Times New Roman"/>
+                <w:lang w:val="es-MX"/>
+              </w:rPr>
+              <w:t xml:space="preserve"> inválido</w:t>
             </w:r>
           </w:p>
           <w:p>
@@ -6860,215 +6742,8 @@
               <w:pStyle w:val="Prrafodelista"/>
               <w:numPr>
                 <w:ilvl w:val="0"/>
-                <w:numId w:val="25"/>
+                <w:numId w:val="32"/>
               </w:numPr>
-              <w:spacing w:before="0" w:after="160" w:line="240" w:lineRule="auto"/>
-              <w:rPr>
-                <w:rFonts w:cs="Times New Roman"/>
-                <w:bCs/>
-                <w:lang w:val="es-MX"/>
-              </w:rPr>
-            </w:pPr>
-            <w:r>
-              <w:rPr>
-                <w:rFonts w:cs="Times New Roman"/>
-                <w:bCs/>
-                <w:lang w:val="es-MX"/>
-              </w:rPr>
-              <w:t xml:space="preserve">Continúa el paso 4 del flujo </w:t>
-            </w:r>
-            <w:r>
-              <w:rPr>
-                <w:rFonts w:cs="Times New Roman"/>
-                <w:bCs/>
-                <w:lang w:val="es-MX"/>
-              </w:rPr>
-              <w:t>normal</w:t>
-            </w:r>
-          </w:p>
-          <w:p>
-            <w:pPr>
-              <w:spacing w:before="0" w:after="160" w:line="240" w:lineRule="auto"/>
-              <w:rPr>
-                <w:rFonts w:cs="Times New Roman"/>
-                <w:bCs/>
-                <w:lang w:val="es-MX"/>
-              </w:rPr>
-            </w:pPr>
-            <w:r>
-              <w:rPr>
-                <w:rFonts w:cs="Times New Roman"/>
-                <w:bCs/>
-                <w:lang w:val="es-MX"/>
-              </w:rPr>
-              <w:t xml:space="preserve">FA2.2 </w:t>
-            </w:r>
-            <w:r>
-              <w:rPr>
-                <w:rFonts w:cs="Times New Roman"/>
-                <w:bCs/>
-                <w:lang w:val="es-MX"/>
-              </w:rPr>
-              <w:t>El Administrador selecciona el botón “Regresar”</w:t>
-            </w:r>
-          </w:p>
-          <w:p>
-            <w:pPr>
-              <w:numPr>
-                <w:ilvl w:val="0"/>
-                <w:numId w:val="26"/>
-              </w:numPr>
-              <w:spacing w:before="0" w:after="160" w:line="240" w:lineRule="auto"/>
-              <w:contextualSpacing/>
-              <w:rPr>
-                <w:rFonts w:cs="Times New Roman"/>
-                <w:lang w:val="es-MX"/>
-              </w:rPr>
-            </w:pPr>
-            <w:r>
-              <w:rPr>
-                <w:rFonts w:cs="Times New Roman"/>
-                <w:lang w:val="es-MX"/>
-              </w:rPr>
-              <w:t>El sistema muestra la ventana “GUI Cancelar operación” con el mensaje “¿Está seguro de que desea cancelar la operación?” y los botones “Sí” y “No”.</w:t>
-            </w:r>
-          </w:p>
-          <w:p>
-            <w:pPr>
-              <w:numPr>
-                <w:ilvl w:val="0"/>
-                <w:numId w:val="26"/>
-              </w:numPr>
-              <w:spacing w:before="0" w:after="160" w:line="240" w:lineRule="auto"/>
-              <w:contextualSpacing/>
-              <w:rPr>
-                <w:rFonts w:cs="Times New Roman"/>
-                <w:lang w:val="es-MX"/>
-              </w:rPr>
-            </w:pPr>
-            <w:r>
-              <w:rPr>
-                <w:rFonts w:cs="Times New Roman"/>
-                <w:lang w:val="es-MX"/>
-              </w:rPr>
-              <w:t>El coordinador da clic en el botón “Sí”.</w:t>
-            </w:r>
-          </w:p>
-          <w:p>
-            <w:pPr>
-              <w:numPr>
-                <w:ilvl w:val="0"/>
-                <w:numId w:val="26"/>
-              </w:numPr>
-              <w:spacing w:before="0" w:after="160" w:line="240" w:lineRule="auto"/>
-              <w:contextualSpacing/>
-              <w:rPr>
-                <w:rFonts w:cs="Times New Roman"/>
-                <w:lang w:val="es-MX"/>
-              </w:rPr>
-            </w:pPr>
-            <w:r>
-              <w:rPr>
-                <w:rFonts w:cs="Times New Roman"/>
-                <w:lang w:val="es-MX"/>
-              </w:rPr>
-              <w:lastRenderedPageBreak/>
-              <w:t>Termina el caso de uso y regresa al menú principal</w:t>
-            </w:r>
-          </w:p>
-          <w:p>
-            <w:pPr>
-              <w:spacing w:before="0" w:after="160" w:line="240" w:lineRule="auto"/>
-              <w:contextualSpacing/>
-              <w:rPr>
-                <w:rFonts w:cs="Times New Roman"/>
-                <w:lang w:val="es-MX"/>
-              </w:rPr>
-            </w:pPr>
-            <w:r>
-              <w:rPr>
-                <w:rFonts w:cs="Times New Roman"/>
-                <w:lang w:val="es-MX"/>
-              </w:rPr>
-              <w:t>FA3.1 Campos vacíos</w:t>
-            </w:r>
-          </w:p>
-          <w:p>
-            <w:pPr>
-              <w:pStyle w:val="Prrafodelista"/>
-              <w:numPr>
-                <w:ilvl w:val="3"/>
-                <w:numId w:val="26"/>
-              </w:numPr>
-              <w:spacing w:before="0" w:after="160" w:line="240" w:lineRule="auto"/>
-              <w:ind w:left="659"/>
-              <w:rPr>
-                <w:rFonts w:cs="Times New Roman"/>
-                <w:lang w:val="es-MX"/>
-              </w:rPr>
-            </w:pPr>
-            <w:r>
-              <w:rPr>
-                <w:rFonts w:cs="Times New Roman"/>
-                <w:lang w:val="es-MX"/>
-              </w:rPr>
-              <w:t xml:space="preserve">El sistema muestra un mensaje de que no se pueden quedar </w:t>
-            </w:r>
-            <w:r>
-              <w:rPr>
-                <w:rFonts w:cs="Times New Roman"/>
-                <w:lang w:val="es-MX"/>
-              </w:rPr>
-              <w:t xml:space="preserve">el </w:t>
-            </w:r>
-            <w:proofErr w:type="spellStart"/>
-            <w:r>
-              <w:rPr>
-                <w:rFonts w:cs="Times New Roman"/>
-                <w:lang w:val="es-MX"/>
-              </w:rPr>
-              <w:t>nrc</w:t>
-            </w:r>
-            <w:proofErr w:type="spellEnd"/>
-            <w:r>
-              <w:rPr>
-                <w:rFonts w:cs="Times New Roman"/>
-                <w:lang w:val="es-MX"/>
-              </w:rPr>
-              <w:t xml:space="preserve"> y PROGRAMA EDUCATIVO vacíos</w:t>
-            </w:r>
-          </w:p>
-          <w:p>
-            <w:pPr>
-              <w:pStyle w:val="Prrafodelista"/>
-              <w:numPr>
-                <w:ilvl w:val="3"/>
-                <w:numId w:val="26"/>
-              </w:numPr>
-              <w:spacing w:before="0" w:after="160" w:line="240" w:lineRule="auto"/>
-              <w:ind w:left="659"/>
-              <w:rPr>
-                <w:rFonts w:cs="Times New Roman"/>
-                <w:lang w:val="es-MX"/>
-              </w:rPr>
-            </w:pPr>
-            <w:r>
-              <w:rPr>
-                <w:rFonts w:cs="Times New Roman"/>
-                <w:lang w:val="es-MX"/>
-              </w:rPr>
-              <w:t>Regresa al paso 2 del flujo normal</w:t>
-            </w:r>
-            <w:r>
-              <w:rPr>
-                <w:rFonts w:cs="Times New Roman"/>
-                <w:lang w:val="es-MX"/>
-              </w:rPr>
-              <w:t xml:space="preserve"> </w:t>
-            </w:r>
-          </w:p>
-          <w:p>
-            <w:pPr>
               <w:spacing w:before="0" w:line="240" w:lineRule="auto"/>
               <w:rPr>
                 <w:rFonts w:cs="Times New Roman"/>
@@ -7080,37 +6755,21 @@
                 <w:rFonts w:cs="Times New Roman"/>
                 <w:lang w:val="es-MX"/>
               </w:rPr>
-              <w:t>FA3.</w:t>
-            </w:r>
-            <w:r>
-              <w:rPr>
-                <w:rFonts w:cs="Times New Roman"/>
-                <w:lang w:val="es-MX"/>
-              </w:rPr>
-              <w:t>2</w:t>
-            </w:r>
-            <w:r>
-              <w:rPr>
-                <w:rFonts w:cs="Times New Roman"/>
-                <w:lang w:val="es-MX"/>
-              </w:rPr>
-              <w:t xml:space="preserve"> </w:t>
-            </w:r>
-            <w:proofErr w:type="spellStart"/>
-            <w:r>
-              <w:rPr>
-                <w:rFonts w:cs="Times New Roman"/>
-                <w:lang w:val="es-MX"/>
-              </w:rPr>
-              <w:t>Nrc</w:t>
-            </w:r>
-            <w:proofErr w:type="spellEnd"/>
-            <w:r>
-              <w:rPr>
-                <w:rFonts w:cs="Times New Roman"/>
-                <w:lang w:val="es-MX"/>
-              </w:rPr>
-              <w:t xml:space="preserve"> inválido</w:t>
+              <w:t xml:space="preserve">El sistema muestra una etiqueta mostrando </w:t>
+            </w:r>
+            <w:r>
+              <w:rPr>
+                <w:rFonts w:cs="Times New Roman"/>
+                <w:lang w:val="es-MX"/>
+              </w:rPr>
+              <w:t>que la fecha de inicio no puede ser mayor a la de fin y que no pueden ser iguales las fechas</w:t>
+            </w:r>
+            <w:r>
+              <w:rPr>
+                <w:rFonts w:cs="Times New Roman"/>
+                <w:lang w:val="es-MX"/>
+              </w:rPr>
+              <w:t xml:space="preserve">. </w:t>
             </w:r>
           </w:p>
           <w:p>
@@ -7118,7 +6777,7 @@
               <w:pStyle w:val="Prrafodelista"/>
               <w:numPr>
                 <w:ilvl w:val="0"/>
-                <w:numId w:val="27"/>
+                <w:numId w:val="32"/>
               </w:numPr>
               <w:spacing w:before="0" w:line="240" w:lineRule="auto"/>
               <w:rPr>
@@ -7131,7 +6790,51 @@
                 <w:rFonts w:cs="Times New Roman"/>
                 <w:lang w:val="es-MX"/>
               </w:rPr>
-              <w:t xml:space="preserve">El sistema muestra una etiqueta mostrando los caracteres no permitidos. </w:t>
+              <w:t xml:space="preserve">Regresa al paso </w:t>
+            </w:r>
+            <w:r>
+              <w:rPr>
+                <w:rFonts w:cs="Times New Roman"/>
+                <w:lang w:val="es-MX"/>
+              </w:rPr>
+              <w:t>2</w:t>
+            </w:r>
+            <w:r>
+              <w:rPr>
+                <w:rFonts w:cs="Times New Roman"/>
+                <w:lang w:val="es-MX"/>
+              </w:rPr>
+              <w:t xml:space="preserve"> del flujo normal.</w:t>
+            </w:r>
+          </w:p>
+          <w:p>
+            <w:pPr>
+              <w:spacing w:before="0" w:line="240" w:lineRule="auto"/>
+              <w:rPr>
+                <w:rFonts w:cs="Times New Roman"/>
+                <w:lang w:val="es-MX"/>
+              </w:rPr>
+            </w:pPr>
+            <w:r>
+              <w:rPr>
+                <w:rFonts w:cs="Times New Roman"/>
+                <w:lang w:val="es-MX"/>
+              </w:rPr>
+              <w:t>FA3.</w:t>
+            </w:r>
+            <w:r>
+              <w:rPr>
+                <w:rFonts w:cs="Times New Roman"/>
+                <w:lang w:val="es-MX"/>
+              </w:rPr>
+              <w:t>2</w:t>
+            </w:r>
+            <w:r>
+              <w:rPr>
+                <w:rFonts w:cs="Times New Roman"/>
+                <w:lang w:val="es-MX"/>
+              </w:rPr>
+              <w:t xml:space="preserve"> Existe coincidencias en la base de datos</w:t>
             </w:r>
           </w:p>
           <w:p>
@@ -7139,7 +6842,7 @@
               <w:pStyle w:val="Prrafodelista"/>
               <w:numPr>
                 <w:ilvl w:val="0"/>
-                <w:numId w:val="27"/>
+                <w:numId w:val="33"/>
               </w:numPr>
               <w:spacing w:before="0" w:line="240" w:lineRule="auto"/>
               <w:rPr>
@@ -7152,51 +6855,35 @@
                 <w:rFonts w:cs="Times New Roman"/>
                 <w:lang w:val="es-MX"/>
               </w:rPr>
-              <w:t xml:space="preserve">Regresa al paso </w:t>
-            </w:r>
-            <w:r>
-              <w:rPr>
-                <w:rFonts w:cs="Times New Roman"/>
-                <w:lang w:val="es-MX"/>
-              </w:rPr>
-              <w:t>2</w:t>
-            </w:r>
-            <w:r>
-              <w:rPr>
-                <w:rFonts w:cs="Times New Roman"/>
-                <w:lang w:val="es-MX"/>
-              </w:rPr>
-              <w:t xml:space="preserve"> del flujo normal.</w:t>
-            </w:r>
-          </w:p>
-          <w:p>
-            <w:pPr>
-              <w:spacing w:before="0" w:line="240" w:lineRule="auto"/>
-              <w:rPr>
-                <w:rFonts w:cs="Times New Roman"/>
-                <w:lang w:val="es-MX"/>
-              </w:rPr>
-            </w:pPr>
-            <w:r>
-              <w:rPr>
-                <w:rFonts w:cs="Times New Roman"/>
-                <w:lang w:val="es-MX"/>
-              </w:rPr>
-              <w:t>FA3.</w:t>
-            </w:r>
-            <w:r>
-              <w:rPr>
-                <w:rFonts w:cs="Times New Roman"/>
-                <w:lang w:val="es-MX"/>
-              </w:rPr>
-              <w:t>3</w:t>
-            </w:r>
-            <w:r>
-              <w:rPr>
-                <w:rFonts w:cs="Times New Roman"/>
-                <w:lang w:val="es-MX"/>
-              </w:rPr>
-              <w:t xml:space="preserve"> Existe coincidencias en la base de datos</w:t>
+              <w:t xml:space="preserve">El sistema muestra la ventana “GUI </w:t>
+            </w:r>
+            <w:r>
+              <w:rPr>
+                <w:rFonts w:cs="Times New Roman"/>
+                <w:lang w:val="es-MX"/>
+              </w:rPr>
+              <w:t xml:space="preserve">Periodo escolar </w:t>
+            </w:r>
+            <w:r>
+              <w:rPr>
+                <w:rFonts w:cs="Times New Roman"/>
+                <w:lang w:val="es-MX"/>
+              </w:rPr>
+              <w:t xml:space="preserve">duplicado” con el mensaje “El </w:t>
+            </w:r>
+            <w:r>
+              <w:rPr>
+                <w:rFonts w:cs="Times New Roman"/>
+                <w:lang w:val="es-MX"/>
+              </w:rPr>
+              <w:t>periodo escolar</w:t>
+            </w:r>
+            <w:r>
+              <w:rPr>
+                <w:rFonts w:cs="Times New Roman"/>
+                <w:lang w:val="es-MX"/>
+              </w:rPr>
+              <w:t xml:space="preserve"> ingresado ya se encuentra registrado”.</w:t>
             </w:r>
           </w:p>
           <w:p>
@@ -7204,60 +6891,7 @@
               <w:pStyle w:val="Prrafodelista"/>
               <w:numPr>
                 <w:ilvl w:val="0"/>
-                <w:numId w:val="28"/>
-              </w:numPr>
-              <w:spacing w:before="0" w:line="240" w:lineRule="auto"/>
-              <w:rPr>
-                <w:rFonts w:cs="Times New Roman"/>
-                <w:lang w:val="es-MX"/>
-              </w:rPr>
-            </w:pPr>
-            <w:r>
-              <w:rPr>
-                <w:rFonts w:cs="Times New Roman"/>
-                <w:lang w:val="es-MX"/>
-              </w:rPr>
-              <w:t xml:space="preserve">El sistema muestra la ventana “GUI </w:t>
-            </w:r>
-            <w:proofErr w:type="spellStart"/>
-            <w:r>
-              <w:rPr>
-                <w:rFonts w:cs="Times New Roman"/>
-                <w:lang w:val="es-MX"/>
-              </w:rPr>
-              <w:t>Nrc</w:t>
-            </w:r>
-            <w:proofErr w:type="spellEnd"/>
-            <w:r>
-              <w:rPr>
-                <w:rFonts w:cs="Times New Roman"/>
-                <w:lang w:val="es-MX"/>
-              </w:rPr>
-              <w:t xml:space="preserve"> duplicado” con el mensaje “El </w:t>
-            </w:r>
-            <w:proofErr w:type="spellStart"/>
-            <w:r>
-              <w:rPr>
-                <w:rFonts w:cs="Times New Roman"/>
-                <w:lang w:val="es-MX"/>
-              </w:rPr>
-              <w:t>nrc</w:t>
-            </w:r>
-            <w:proofErr w:type="spellEnd"/>
-            <w:r>
-              <w:rPr>
-                <w:rFonts w:cs="Times New Roman"/>
-                <w:lang w:val="es-MX"/>
-              </w:rPr>
-              <w:t xml:space="preserve"> ingresado ya se encuentra registrado”.</w:t>
-            </w:r>
-          </w:p>
-          <w:p>
-            <w:pPr>
-              <w:pStyle w:val="Prrafodelista"/>
-              <w:numPr>
-                <w:ilvl w:val="0"/>
-                <w:numId w:val="28"/>
+                <w:numId w:val="33"/>
               </w:numPr>
               <w:spacing w:before="0" w:line="240" w:lineRule="auto"/>
               <w:rPr>
@@ -7277,11 +6911,11 @@
       </w:tr>
       <w:tr>
         <w:trPr>
-          <w:trHeight w:val="1206"/>
+          <w:trHeight w:val="44"/>
         </w:trPr>
         <w:tc>
           <w:tcPr>
-            <w:tcW w:w="717" w:type="pct"/>
+            <w:tcW w:w="1009" w:type="pct"/>
             <w:hideMark/>
           </w:tcPr>
           <w:p>
@@ -7299,14 +6933,13 @@
                 <w:b/>
                 <w:lang w:val="es-MX"/>
               </w:rPr>
-              <w:lastRenderedPageBreak/>
               <w:t>Excepciones:</w:t>
             </w:r>
           </w:p>
         </w:tc>
         <w:tc>
           <w:tcPr>
-            <w:tcW w:w="4283" w:type="pct"/>
+            <w:tcW w:w="3991" w:type="pct"/>
           </w:tcPr>
           <w:p>
             <w:pPr>
@@ -7329,7 +6962,7 @@
             <w:pPr>
               <w:numPr>
                 <w:ilvl w:val="0"/>
-                <w:numId w:val="29"/>
+                <w:numId w:val="34"/>
               </w:numPr>
               <w:spacing w:before="0" w:after="200" w:line="240" w:lineRule="auto"/>
               <w:contextualSpacing/>
@@ -7350,7 +6983,7 @@
             <w:pPr>
               <w:numPr>
                 <w:ilvl w:val="0"/>
-                <w:numId w:val="29"/>
+                <w:numId w:val="34"/>
               </w:numPr>
               <w:spacing w:before="0" w:after="200" w:line="240" w:lineRule="auto"/>
               <w:contextualSpacing/>
@@ -7385,7 +7018,7 @@
             <w:pPr>
               <w:numPr>
                 <w:ilvl w:val="0"/>
-                <w:numId w:val="29"/>
+                <w:numId w:val="34"/>
               </w:numPr>
               <w:spacing w:before="0" w:after="200" w:line="240" w:lineRule="auto"/>
               <w:contextualSpacing/>
@@ -7399,7 +7032,7 @@
                 <w:rFonts w:cs="Times New Roman"/>
                 <w:lang w:val="es-MX"/>
               </w:rPr>
-              <w:t>Termina el caso de uso y regresa al menú principal</w:t>
+              <w:t>Termina el caso de uso y regresa al menú principal.</w:t>
             </w:r>
           </w:p>
         </w:tc>
@@ -7410,7 +7043,7 @@
         </w:trPr>
         <w:tc>
           <w:tcPr>
-            <w:tcW w:w="717" w:type="pct"/>
+            <w:tcW w:w="1009" w:type="pct"/>
             <w:hideMark/>
           </w:tcPr>
           <w:p>
@@ -7434,32 +7067,43 @@
         </w:tc>
         <w:tc>
           <w:tcPr>
-            <w:tcW w:w="4283" w:type="pct"/>
+            <w:tcW w:w="3991" w:type="pct"/>
           </w:tcPr>
           <w:p>
             <w:pPr>
               <w:spacing w:before="0" w:after="160" w:line="240" w:lineRule="auto"/>
               <w:rPr>
                 <w:rFonts w:cs="Times New Roman"/>
-                <w:bCs/>
-                <w:lang w:val="es-MX"/>
-              </w:rPr>
-            </w:pPr>
-            <w:r>
-              <w:rPr>
-                <w:rFonts w:cs="Times New Roman"/>
-                <w:bCs/>
-                <w:lang w:val="es-MX"/>
-              </w:rPr>
-              <w:t xml:space="preserve">POS01 – </w:t>
-            </w:r>
-            <w:r>
-              <w:rPr>
-                <w:rFonts w:cs="Times New Roman"/>
-                <w:bCs/>
-                <w:lang w:val="es-MX"/>
-              </w:rPr>
-              <w:t>Existe un nuevo CURSO en la base de datos</w:t>
+                <w:lang w:val="es-MX"/>
+              </w:rPr>
+            </w:pPr>
+            <w:r>
+              <w:rPr>
+                <w:rFonts w:cs="Times New Roman"/>
+                <w:lang w:val="es-MX"/>
+              </w:rPr>
+              <w:t xml:space="preserve">POST01- </w:t>
+            </w:r>
+            <w:r>
+              <w:rPr>
+                <w:rFonts w:cs="Times New Roman"/>
+                <w:lang w:val="es-MX"/>
+              </w:rPr>
+              <w:t xml:space="preserve">Se crea un nuevo </w:t>
+            </w:r>
+            <w:r>
+              <w:rPr>
+                <w:rFonts w:cs="Times New Roman"/>
+                <w:lang w:val="es-MX"/>
+              </w:rPr>
+              <w:t xml:space="preserve">PERIODO ESCOLAR </w:t>
+            </w:r>
+            <w:r>
+              <w:rPr>
+                <w:rFonts w:cs="Times New Roman"/>
+                <w:lang w:val="es-MX"/>
+              </w:rPr>
+              <w:t>en la base de datos.</w:t>
             </w:r>
           </w:p>
         </w:tc>
@@ -7470,7 +7114,7 @@
         </w:trPr>
         <w:tc>
           <w:tcPr>
-            <w:tcW w:w="717" w:type="pct"/>
+            <w:tcW w:w="1009" w:type="pct"/>
           </w:tcPr>
           <w:p>
             <w:pPr>
@@ -7487,13 +7131,14 @@
                 <w:b/>
                 <w:lang w:val="es-MX"/>
               </w:rPr>
+              <w:lastRenderedPageBreak/>
               <w:t>Reglas de negocio:</w:t>
             </w:r>
           </w:p>
         </w:tc>
         <w:tc>
           <w:tcPr>
-            <w:tcW w:w="4283" w:type="pct"/>
+            <w:tcW w:w="3991" w:type="pct"/>
           </w:tcPr>
           <w:p>
             <w:pPr>
@@ -7504,6 +7149,13 @@
                 <w:lang w:val="es-MX"/>
               </w:rPr>
             </w:pPr>
+            <w:r>
+              <w:rPr>
+                <w:rFonts w:cs="Times New Roman"/>
+                <w:lang w:val="es-MX"/>
+              </w:rPr>
+              <w:t>Ninguno</w:t>
+            </w:r>
           </w:p>
         </w:tc>
       </w:tr>
@@ -7513,7 +7165,7 @@
         </w:trPr>
         <w:tc>
           <w:tcPr>
-            <w:tcW w:w="717" w:type="pct"/>
+            <w:tcW w:w="1009" w:type="pct"/>
             <w:hideMark/>
           </w:tcPr>
           <w:p>
@@ -7537,7 +7189,7 @@
         </w:tc>
         <w:tc>
           <w:tcPr>
-            <w:tcW w:w="4283" w:type="pct"/>
+            <w:tcW w:w="3991" w:type="pct"/>
           </w:tcPr>
           <w:p>
             <w:pPr>
@@ -7548,6 +7200,13 @@
                 <w:lang w:val="es-MX"/>
               </w:rPr>
             </w:pPr>
+            <w:r>
+              <w:rPr>
+                <w:rFonts w:cs="Times New Roman"/>
+                <w:lang w:val="es-MX"/>
+              </w:rPr>
+              <w:t>Ninguno.</w:t>
+            </w:r>
           </w:p>
         </w:tc>
       </w:tr>
@@ -7557,7 +7216,7 @@
         </w:trPr>
         <w:tc>
           <w:tcPr>
-            <w:tcW w:w="717" w:type="pct"/>
+            <w:tcW w:w="1009" w:type="pct"/>
             <w:hideMark/>
           </w:tcPr>
           <w:p>
@@ -7581,7 +7240,7 @@
         </w:tc>
         <w:tc>
           <w:tcPr>
-            <w:tcW w:w="4283" w:type="pct"/>
+            <w:tcW w:w="3991" w:type="pct"/>
           </w:tcPr>
           <w:p>
             <w:pPr>
@@ -7592,11 +7251,251 @@
                 <w:lang w:val="es-MX"/>
               </w:rPr>
             </w:pPr>
+            <w:r>
+              <w:rPr>
+                <w:rFonts w:cs="Times New Roman"/>
+                <w:lang w:val="es-MX"/>
+              </w:rPr>
+              <w:t xml:space="preserve">Ninguno </w:t>
+            </w:r>
           </w:p>
         </w:tc>
       </w:tr>
     </w:tbl>
-    <w:p/>
+    <w:p>
+      <w:r>
+        <w:rPr>
+          <w:noProof/>
+        </w:rPr>
+        <w:drawing>
+          <wp:inline distT="0" distB="0" distL="0" distR="0" wp14:anchorId="25EA22AA" wp14:editId="44C24838">
+            <wp:extent cx="5612130" cy="3180715"/>
+            <wp:effectExtent l="0" t="0" r="0" b="0"/>
+            <wp:docPr id="1504153027" name="Imagen 1" descr="Interfaz de usuario gráfica, Aplicación&#10;&#10;Descripción generada automáticamente"/>
+            <wp:cNvGraphicFramePr>
+              <a:graphicFrameLocks xmlns:a="http://schemas.openxmlformats.org/drawingml/2006/main" noChangeAspect="1"/>
+            </wp:cNvGraphicFramePr>
+            <a:graphic xmlns:a="http://schemas.openxmlformats.org/drawingml/2006/main">
+              <a:graphicData uri="http://schemas.openxmlformats.org/drawingml/2006/picture">
+                <pic:pic xmlns:pic="http://schemas.openxmlformats.org/drawingml/2006/picture">
+                  <pic:nvPicPr>
+                    <pic:cNvPr id="1504153027" name="Imagen 1" descr="Interfaz de usuario gráfica, Aplicación&#10;&#10;Descripción generada automáticamente"/>
+                    <pic:cNvPicPr/>
+                  </pic:nvPicPr>
+                  <pic:blipFill>
+                    <a:blip r:embed="rId28">
+                      <a:extLst>
+                        <a:ext uri="{28A0092B-C50C-407E-A947-70E740481C1C}">
+                          <a14:useLocalDpi xmlns:a14="http://schemas.microsoft.com/office/drawing/2010/main" val="0"/>
+                        </a:ext>
+                      </a:extLst>
+                    </a:blip>
+                    <a:stretch>
+                      <a:fillRect/>
+                    </a:stretch>
+                  </pic:blipFill>
+                  <pic:spPr>
+                    <a:xfrm>
+                      <a:off x="0" y="0"/>
+                      <a:ext cx="5612130" cy="3180715"/>
+                    </a:xfrm>
+                    <a:prstGeom prst="rect">
+                      <a:avLst/>
+                    </a:prstGeom>
+                  </pic:spPr>
+                </pic:pic>
+              </a:graphicData>
+            </a:graphic>
+          </wp:inline>
+        </w:drawing>
+      </w:r>
+      <w:r>
+        <w:rPr>
+          <w:noProof/>
+        </w:rPr>
+        <w:drawing>
+          <wp:inline distT="0" distB="0" distL="0" distR="0" wp14:anchorId="77B5973C" wp14:editId="3E1671B7">
+            <wp:extent cx="5612130" cy="3180715"/>
+            <wp:effectExtent l="0" t="0" r="0" b="635"/>
+            <wp:docPr id="1453141862" name="Imagen 2" descr="Interfaz de usuario gráfica, Aplicación&#10;&#10;Descripción generada automáticamente"/>
+            <wp:cNvGraphicFramePr>
+              <a:graphicFrameLocks xmlns:a="http://schemas.openxmlformats.org/drawingml/2006/main" noChangeAspect="1"/>
+            </wp:cNvGraphicFramePr>
+            <a:graphic xmlns:a="http://schemas.openxmlformats.org/drawingml/2006/main">
+              <a:graphicData uri="http://schemas.openxmlformats.org/drawingml/2006/picture">
+                <pic:pic xmlns:pic="http://schemas.openxmlformats.org/drawingml/2006/picture">
+                  <pic:nvPicPr>
+                    <pic:cNvPr id="1453141862" name="Imagen 2" descr="Interfaz de usuario gráfica, Aplicación&#10;&#10;Descripción generada automáticamente"/>
+                    <pic:cNvPicPr/>
+                  </pic:nvPicPr>
+                  <pic:blipFill>
+                    <a:blip r:embed="rId29">
+                      <a:extLst>
+                        <a:ext uri="{28A0092B-C50C-407E-A947-70E740481C1C}">
+                          <a14:useLocalDpi xmlns:a14="http://schemas.microsoft.com/office/drawing/2010/main" val="0"/>
+                        </a:ext>
+                      </a:extLst>
+                    </a:blip>
+                    <a:stretch>
+                      <a:fillRect/>
+                    </a:stretch>
+                  </pic:blipFill>
+                  <pic:spPr>
+                    <a:xfrm>
+                      <a:off x="0" y="0"/>
+                      <a:ext cx="5612130" cy="3180715"/>
+                    </a:xfrm>
+                    <a:prstGeom prst="rect">
+                      <a:avLst/>
+                    </a:prstGeom>
+                  </pic:spPr>
+                </pic:pic>
+              </a:graphicData>
+            </a:graphic>
+          </wp:inline>
+        </w:drawing>
+      </w:r>
+      <w:r>
+        <w:rPr>
+          <w:noProof/>
+        </w:rPr>
+        <w:lastRenderedPageBreak/>
+        <w:drawing>
+          <wp:inline distT="0" distB="0" distL="0" distR="0" wp14:anchorId="56B6DA14" wp14:editId="7E153D96">
+            <wp:extent cx="5612130" cy="3180715"/>
+            <wp:effectExtent l="0" t="0" r="0" b="0"/>
+            <wp:docPr id="1054209061" name="Imagen 3" descr="Interfaz de usuario gráfica, Aplicación&#10;&#10;Descripción generada automáticamente"/>
+            <wp:cNvGraphicFramePr>
+              <a:graphicFrameLocks xmlns:a="http://schemas.openxmlformats.org/drawingml/2006/main" noChangeAspect="1"/>
+            </wp:cNvGraphicFramePr>
+            <a:graphic xmlns:a="http://schemas.openxmlformats.org/drawingml/2006/main">
+              <a:graphicData uri="http://schemas.openxmlformats.org/drawingml/2006/picture">
+                <pic:pic xmlns:pic="http://schemas.openxmlformats.org/drawingml/2006/picture">
+                  <pic:nvPicPr>
+                    <pic:cNvPr id="1054209061" name="Imagen 3" descr="Interfaz de usuario gráfica, Aplicación&#10;&#10;Descripción generada automáticamente"/>
+                    <pic:cNvPicPr/>
+                  </pic:nvPicPr>
+                  <pic:blipFill>
+                    <a:blip r:embed="rId30">
+                      <a:extLst>
+                        <a:ext uri="{28A0092B-C50C-407E-A947-70E740481C1C}">
+                          <a14:useLocalDpi xmlns:a14="http://schemas.microsoft.com/office/drawing/2010/main" val="0"/>
+                        </a:ext>
+                      </a:extLst>
+                    </a:blip>
+                    <a:stretch>
+                      <a:fillRect/>
+                    </a:stretch>
+                  </pic:blipFill>
+                  <pic:spPr>
+                    <a:xfrm>
+                      <a:off x="0" y="0"/>
+                      <a:ext cx="5612130" cy="3180715"/>
+                    </a:xfrm>
+                    <a:prstGeom prst="rect">
+                      <a:avLst/>
+                    </a:prstGeom>
+                  </pic:spPr>
+                </pic:pic>
+              </a:graphicData>
+            </a:graphic>
+          </wp:inline>
+        </w:drawing>
+      </w:r>
+      <w:r>
+        <w:rPr>
+          <w:noProof/>
+        </w:rPr>
+        <w:drawing>
+          <wp:inline distT="0" distB="0" distL="0" distR="0" wp14:anchorId="436487D4" wp14:editId="0FE8A7F8">
+            <wp:extent cx="5612130" cy="3180715"/>
+            <wp:effectExtent l="0" t="0" r="0" b="0"/>
+            <wp:docPr id="188737314" name="Imagen 4" descr="Interfaz de usuario gráfica&#10;&#10;Descripción generada automáticamente"/>
+            <wp:cNvGraphicFramePr>
+              <a:graphicFrameLocks xmlns:a="http://schemas.openxmlformats.org/drawingml/2006/main" noChangeAspect="1"/>
+            </wp:cNvGraphicFramePr>
+            <a:graphic xmlns:a="http://schemas.openxmlformats.org/drawingml/2006/main">
+              <a:graphicData uri="http://schemas.openxmlformats.org/drawingml/2006/picture">
+                <pic:pic xmlns:pic="http://schemas.openxmlformats.org/drawingml/2006/picture">
+                  <pic:nvPicPr>
+                    <pic:cNvPr id="188737314" name="Imagen 4" descr="Interfaz de usuario gráfica&#10;&#10;Descripción generada automáticamente"/>
+                    <pic:cNvPicPr/>
+                  </pic:nvPicPr>
+                  <pic:blipFill>
+                    <a:blip r:embed="rId31">
+                      <a:extLst>
+                        <a:ext uri="{28A0092B-C50C-407E-A947-70E740481C1C}">
+                          <a14:useLocalDpi xmlns:a14="http://schemas.microsoft.com/office/drawing/2010/main" val="0"/>
+                        </a:ext>
+                      </a:extLst>
+                    </a:blip>
+                    <a:stretch>
+                      <a:fillRect/>
+                    </a:stretch>
+                  </pic:blipFill>
+                  <pic:spPr>
+                    <a:xfrm>
+                      <a:off x="0" y="0"/>
+                      <a:ext cx="5612130" cy="3180715"/>
+                    </a:xfrm>
+                    <a:prstGeom prst="rect">
+                      <a:avLst/>
+                    </a:prstGeom>
+                  </pic:spPr>
+                </pic:pic>
+              </a:graphicData>
+            </a:graphic>
+          </wp:inline>
+        </w:drawing>
+      </w:r>
+      <w:r>
+        <w:rPr>
+          <w:noProof/>
+        </w:rPr>
+        <w:lastRenderedPageBreak/>
+        <w:drawing>
+          <wp:inline distT="0" distB="0" distL="0" distR="0" wp14:anchorId="718A5686" wp14:editId="7627F9FF">
+            <wp:extent cx="5612130" cy="3180715"/>
+            <wp:effectExtent l="0" t="0" r="0" b="0"/>
+            <wp:docPr id="1702794679" name="Imagen 5"/>
+            <wp:cNvGraphicFramePr>
+              <a:graphicFrameLocks xmlns:a="http://schemas.openxmlformats.org/drawingml/2006/main" noChangeAspect="1"/>
+            </wp:cNvGraphicFramePr>
+            <a:graphic xmlns:a="http://schemas.openxmlformats.org/drawingml/2006/main">
+              <a:graphicData uri="http://schemas.openxmlformats.org/drawingml/2006/picture">
+                <pic:pic xmlns:pic="http://schemas.openxmlformats.org/drawingml/2006/picture">
+                  <pic:nvPicPr>
+                    <pic:cNvPr id="1702794679" name="Imagen 5"/>
+                    <pic:cNvPicPr/>
+                  </pic:nvPicPr>
+                  <pic:blipFill>
+                    <a:blip r:embed="rId32">
+                      <a:extLst>
+                        <a:ext uri="{28A0092B-C50C-407E-A947-70E740481C1C}">
+                          <a14:useLocalDpi xmlns:a14="http://schemas.microsoft.com/office/drawing/2010/main" val="0"/>
+                        </a:ext>
+                      </a:extLst>
+                    </a:blip>
+                    <a:stretch>
+                      <a:fillRect/>
+                    </a:stretch>
+                  </pic:blipFill>
+                  <pic:spPr>
+                    <a:xfrm>
+                      <a:off x="0" y="0"/>
+                      <a:ext cx="5612130" cy="3180715"/>
+                    </a:xfrm>
+                    <a:prstGeom prst="rect">
+                      <a:avLst/>
+                    </a:prstGeom>
+                  </pic:spPr>
+                </pic:pic>
+              </a:graphicData>
+            </a:graphic>
+          </wp:inline>
+        </w:drawing>
+      </w:r>
+    </w:p>
     <w:sectPr>
       <w:pgSz w:w="12240" w:h="15840"/>
       <w:pgMar w:top="1417" w:right="1701" w:bottom="1417" w:left="1701" w:header="708" w:footer="708" w:gutter="0"/>
@@ -8141,6 +8040,95 @@
     </w:lvl>
   </w:abstractNum>
   <w:abstractNum w:abstractNumId="6" w15:restartNumberingAfterBreak="0">
+    <w:nsid w:val="261A73F0"/>
+    <w:multiLevelType w:val="hybridMultilevel"/>
+    <w:tmpl w:val="F7868600"/>
+    <w:lvl w:ilvl="0" w:tplc="FFFFFFFF">
+      <w:start w:val="1"/>
+      <w:numFmt w:val="decimal"/>
+      <w:lvlText w:val="%1."/>
+      <w:lvlJc w:val="left"/>
+      <w:pPr>
+        <w:ind w:left="720" w:hanging="360"/>
+      </w:pPr>
+      <w:rPr>
+        <w:rFonts w:hint="default"/>
+      </w:rPr>
+    </w:lvl>
+    <w:lvl w:ilvl="1" w:tplc="FFFFFFFF" w:tentative="1">
+      <w:start w:val="1"/>
+      <w:numFmt w:val="lowerLetter"/>
+      <w:lvlText w:val="%2."/>
+      <w:lvlJc w:val="left"/>
+      <w:pPr>
+        <w:ind w:left="1440" w:hanging="360"/>
+      </w:pPr>
+    </w:lvl>
+    <w:lvl w:ilvl="2" w:tplc="FFFFFFFF" w:tentative="1">
+      <w:start w:val="1"/>
+      <w:numFmt w:val="lowerRoman"/>
+      <w:lvlText w:val="%3."/>
+      <w:lvlJc w:val="right"/>
+      <w:pPr>
+        <w:ind w:left="2160" w:hanging="180"/>
+      </w:pPr>
+    </w:lvl>
+    <w:lvl w:ilvl="3" w:tplc="FFFFFFFF" w:tentative="1">
+      <w:start w:val="1"/>
+      <w:numFmt w:val="decimal"/>
+      <w:lvlText w:val="%4."/>
+      <w:lvlJc w:val="left"/>
+      <w:pPr>
+        <w:ind w:left="2880" w:hanging="360"/>
+      </w:pPr>
+    </w:lvl>
+    <w:lvl w:ilvl="4" w:tplc="FFFFFFFF" w:tentative="1">
+      <w:start w:val="1"/>
+      <w:numFmt w:val="lowerLetter"/>
+      <w:lvlText w:val="%5."/>
+      <w:lvlJc w:val="left"/>
+      <w:pPr>
+        <w:ind w:left="3600" w:hanging="360"/>
+      </w:pPr>
+    </w:lvl>
+    <w:lvl w:ilvl="5" w:tplc="FFFFFFFF" w:tentative="1">
+      <w:start w:val="1"/>
+      <w:numFmt w:val="lowerRoman"/>
+      <w:lvlText w:val="%6."/>
+      <w:lvlJc w:val="right"/>
+      <w:pPr>
+        <w:ind w:left="4320" w:hanging="180"/>
+      </w:pPr>
+    </w:lvl>
+    <w:lvl w:ilvl="6" w:tplc="FFFFFFFF" w:tentative="1">
+      <w:start w:val="1"/>
+      <w:numFmt w:val="decimal"/>
+      <w:lvlText w:val="%7."/>
+      <w:lvlJc w:val="left"/>
+      <w:pPr>
+        <w:ind w:left="5040" w:hanging="360"/>
+      </w:pPr>
+    </w:lvl>
+    <w:lvl w:ilvl="7" w:tplc="FFFFFFFF" w:tentative="1">
+      <w:start w:val="1"/>
+      <w:numFmt w:val="lowerLetter"/>
+      <w:lvlText w:val="%8."/>
+      <w:lvlJc w:val="left"/>
+      <w:pPr>
+        <w:ind w:left="5760" w:hanging="360"/>
+      </w:pPr>
+    </w:lvl>
+    <w:lvl w:ilvl="8" w:tplc="FFFFFFFF" w:tentative="1">
+      <w:start w:val="1"/>
+      <w:numFmt w:val="lowerRoman"/>
+      <w:lvlText w:val="%9."/>
+      <w:lvlJc w:val="right"/>
+      <w:pPr>
+        <w:ind w:left="6480" w:hanging="180"/>
+      </w:pPr>
+    </w:lvl>
+  </w:abstractNum>
+  <w:abstractNum w:abstractNumId="7" w15:restartNumberingAfterBreak="0">
     <w:nsid w:val="275C1B8C"/>
     <w:multiLevelType w:val="hybridMultilevel"/>
     <w:tmpl w:val="146CE2D6"/>
@@ -8229,7 +8217,7 @@
       </w:pPr>
     </w:lvl>
   </w:abstractNum>
-  <w:abstractNum w:abstractNumId="7" w15:restartNumberingAfterBreak="0">
+  <w:abstractNum w:abstractNumId="8" w15:restartNumberingAfterBreak="0">
     <w:nsid w:val="2B6F7EC6"/>
     <w:multiLevelType w:val="hybridMultilevel"/>
     <w:tmpl w:val="0DD03E76"/>
@@ -8318,7 +8306,7 @@
       </w:pPr>
     </w:lvl>
   </w:abstractNum>
-  <w:abstractNum w:abstractNumId="8" w15:restartNumberingAfterBreak="0">
+  <w:abstractNum w:abstractNumId="9" w15:restartNumberingAfterBreak="0">
     <w:nsid w:val="311C4C98"/>
     <w:multiLevelType w:val="hybridMultilevel"/>
     <w:tmpl w:val="41F6EE66"/>
@@ -8407,7 +8395,7 @@
       </w:pPr>
     </w:lvl>
   </w:abstractNum>
-  <w:abstractNum w:abstractNumId="9" w15:restartNumberingAfterBreak="0">
+  <w:abstractNum w:abstractNumId="10" w15:restartNumberingAfterBreak="0">
     <w:nsid w:val="33B84EAD"/>
     <w:multiLevelType w:val="hybridMultilevel"/>
     <w:tmpl w:val="FFFFFFFF"/>
@@ -8493,7 +8481,96 @@
       </w:pPr>
     </w:lvl>
   </w:abstractNum>
-  <w:abstractNum w:abstractNumId="10" w15:restartNumberingAfterBreak="0">
+  <w:abstractNum w:abstractNumId="11" w15:restartNumberingAfterBreak="0">
+    <w:nsid w:val="39CA302E"/>
+    <w:multiLevelType w:val="hybridMultilevel"/>
+    <w:tmpl w:val="F7868600"/>
+    <w:lvl w:ilvl="0" w:tplc="FFFFFFFF">
+      <w:start w:val="1"/>
+      <w:numFmt w:val="decimal"/>
+      <w:lvlText w:val="%1."/>
+      <w:lvlJc w:val="left"/>
+      <w:pPr>
+        <w:ind w:left="720" w:hanging="360"/>
+      </w:pPr>
+      <w:rPr>
+        <w:rFonts w:hint="default"/>
+      </w:rPr>
+    </w:lvl>
+    <w:lvl w:ilvl="1" w:tplc="FFFFFFFF" w:tentative="1">
+      <w:start w:val="1"/>
+      <w:numFmt w:val="lowerLetter"/>
+      <w:lvlText w:val="%2."/>
+      <w:lvlJc w:val="left"/>
+      <w:pPr>
+        <w:ind w:left="1440" w:hanging="360"/>
+      </w:pPr>
+    </w:lvl>
+    <w:lvl w:ilvl="2" w:tplc="FFFFFFFF" w:tentative="1">
+      <w:start w:val="1"/>
+      <w:numFmt w:val="lowerRoman"/>
+      <w:lvlText w:val="%3."/>
+      <w:lvlJc w:val="right"/>
+      <w:pPr>
+        <w:ind w:left="2160" w:hanging="180"/>
+      </w:pPr>
+    </w:lvl>
+    <w:lvl w:ilvl="3" w:tplc="FFFFFFFF" w:tentative="1">
+      <w:start w:val="1"/>
+      <w:numFmt w:val="decimal"/>
+      <w:lvlText w:val="%4."/>
+      <w:lvlJc w:val="left"/>
+      <w:pPr>
+        <w:ind w:left="2880" w:hanging="360"/>
+      </w:pPr>
+    </w:lvl>
+    <w:lvl w:ilvl="4" w:tplc="FFFFFFFF" w:tentative="1">
+      <w:start w:val="1"/>
+      <w:numFmt w:val="lowerLetter"/>
+      <w:lvlText w:val="%5."/>
+      <w:lvlJc w:val="left"/>
+      <w:pPr>
+        <w:ind w:left="3600" w:hanging="360"/>
+      </w:pPr>
+    </w:lvl>
+    <w:lvl w:ilvl="5" w:tplc="FFFFFFFF" w:tentative="1">
+      <w:start w:val="1"/>
+      <w:numFmt w:val="lowerRoman"/>
+      <w:lvlText w:val="%6."/>
+      <w:lvlJc w:val="right"/>
+      <w:pPr>
+        <w:ind w:left="4320" w:hanging="180"/>
+      </w:pPr>
+    </w:lvl>
+    <w:lvl w:ilvl="6" w:tplc="FFFFFFFF" w:tentative="1">
+      <w:start w:val="1"/>
+      <w:numFmt w:val="decimal"/>
+      <w:lvlText w:val="%7."/>
+      <w:lvlJc w:val="left"/>
+      <w:pPr>
+        <w:ind w:left="5040" w:hanging="360"/>
+      </w:pPr>
+    </w:lvl>
+    <w:lvl w:ilvl="7" w:tplc="FFFFFFFF" w:tentative="1">
+      <w:start w:val="1"/>
+      <w:numFmt w:val="lowerLetter"/>
+      <w:lvlText w:val="%8."/>
+      <w:lvlJc w:val="left"/>
+      <w:pPr>
+        <w:ind w:left="5760" w:hanging="360"/>
+      </w:pPr>
+    </w:lvl>
+    <w:lvl w:ilvl="8" w:tplc="FFFFFFFF" w:tentative="1">
+      <w:start w:val="1"/>
+      <w:numFmt w:val="lowerRoman"/>
+      <w:lvlText w:val="%9."/>
+      <w:lvlJc w:val="right"/>
+      <w:pPr>
+        <w:ind w:left="6480" w:hanging="180"/>
+      </w:pPr>
+    </w:lvl>
+  </w:abstractNum>
+  <w:abstractNum w:abstractNumId="12" w15:restartNumberingAfterBreak="0">
     <w:nsid w:val="3DDE1FB2"/>
     <w:multiLevelType w:val="hybridMultilevel"/>
     <w:tmpl w:val="F7868600"/>
@@ -8582,7 +8659,7 @@
       </w:pPr>
     </w:lvl>
   </w:abstractNum>
-  <w:abstractNum w:abstractNumId="11" w15:restartNumberingAfterBreak="0">
+  <w:abstractNum w:abstractNumId="13" w15:restartNumberingAfterBreak="0">
     <w:nsid w:val="40A6633F"/>
     <w:multiLevelType w:val="hybridMultilevel"/>
     <w:tmpl w:val="F7868600"/>
@@ -8671,7 +8748,7 @@
       </w:pPr>
     </w:lvl>
   </w:abstractNum>
-  <w:abstractNum w:abstractNumId="12" w15:restartNumberingAfterBreak="0">
+  <w:abstractNum w:abstractNumId="14" w15:restartNumberingAfterBreak="0">
     <w:nsid w:val="40F3766C"/>
     <w:multiLevelType w:val="hybridMultilevel"/>
     <w:tmpl w:val="AABEC8EA"/>
@@ -8760,7 +8837,7 @@
       </w:pPr>
     </w:lvl>
   </w:abstractNum>
-  <w:abstractNum w:abstractNumId="13" w15:restartNumberingAfterBreak="0">
+  <w:abstractNum w:abstractNumId="15" w15:restartNumberingAfterBreak="0">
     <w:nsid w:val="422F4569"/>
     <w:multiLevelType w:val="hybridMultilevel"/>
     <w:tmpl w:val="F7868600"/>
@@ -8849,7 +8926,7 @@
       </w:pPr>
     </w:lvl>
   </w:abstractNum>
-  <w:abstractNum w:abstractNumId="14" w15:restartNumberingAfterBreak="0">
+  <w:abstractNum w:abstractNumId="16" w15:restartNumberingAfterBreak="0">
     <w:nsid w:val="44AC4B1E"/>
     <w:multiLevelType w:val="hybridMultilevel"/>
     <w:tmpl w:val="F7868600"/>
@@ -8938,7 +9015,96 @@
       </w:pPr>
     </w:lvl>
   </w:abstractNum>
-  <w:abstractNum w:abstractNumId="15" w15:restartNumberingAfterBreak="0">
+  <w:abstractNum w:abstractNumId="17" w15:restartNumberingAfterBreak="0">
+    <w:nsid w:val="4AFF52CD"/>
+    <w:multiLevelType w:val="hybridMultilevel"/>
+    <w:tmpl w:val="F7868600"/>
+    <w:lvl w:ilvl="0" w:tplc="FFFFFFFF">
+      <w:start w:val="1"/>
+      <w:numFmt w:val="decimal"/>
+      <w:lvlText w:val="%1."/>
+      <w:lvlJc w:val="left"/>
+      <w:pPr>
+        <w:ind w:left="720" w:hanging="360"/>
+      </w:pPr>
+      <w:rPr>
+        <w:rFonts w:hint="default"/>
+      </w:rPr>
+    </w:lvl>
+    <w:lvl w:ilvl="1" w:tplc="FFFFFFFF" w:tentative="1">
+      <w:start w:val="1"/>
+      <w:numFmt w:val="lowerLetter"/>
+      <w:lvlText w:val="%2."/>
+      <w:lvlJc w:val="left"/>
+      <w:pPr>
+        <w:ind w:left="1440" w:hanging="360"/>
+      </w:pPr>
+    </w:lvl>
+    <w:lvl w:ilvl="2" w:tplc="FFFFFFFF" w:tentative="1">
+      <w:start w:val="1"/>
+      <w:numFmt w:val="lowerRoman"/>
+      <w:lvlText w:val="%3."/>
+      <w:lvlJc w:val="right"/>
+      <w:pPr>
+        <w:ind w:left="2160" w:hanging="180"/>
+      </w:pPr>
+    </w:lvl>
+    <w:lvl w:ilvl="3" w:tplc="FFFFFFFF" w:tentative="1">
+      <w:start w:val="1"/>
+      <w:numFmt w:val="decimal"/>
+      <w:lvlText w:val="%4."/>
+      <w:lvlJc w:val="left"/>
+      <w:pPr>
+        <w:ind w:left="2880" w:hanging="360"/>
+      </w:pPr>
+    </w:lvl>
+    <w:lvl w:ilvl="4" w:tplc="FFFFFFFF" w:tentative="1">
+      <w:start w:val="1"/>
+      <w:numFmt w:val="lowerLetter"/>
+      <w:lvlText w:val="%5."/>
+      <w:lvlJc w:val="left"/>
+      <w:pPr>
+        <w:ind w:left="3600" w:hanging="360"/>
+      </w:pPr>
+    </w:lvl>
+    <w:lvl w:ilvl="5" w:tplc="FFFFFFFF" w:tentative="1">
+      <w:start w:val="1"/>
+      <w:numFmt w:val="lowerRoman"/>
+      <w:lvlText w:val="%6."/>
+      <w:lvlJc w:val="right"/>
+      <w:pPr>
+        <w:ind w:left="4320" w:hanging="180"/>
+      </w:pPr>
+    </w:lvl>
+    <w:lvl w:ilvl="6" w:tplc="FFFFFFFF" w:tentative="1">
+      <w:start w:val="1"/>
+      <w:numFmt w:val="decimal"/>
+      <w:lvlText w:val="%7."/>
+      <w:lvlJc w:val="left"/>
+      <w:pPr>
+        <w:ind w:left="5040" w:hanging="360"/>
+      </w:pPr>
+    </w:lvl>
+    <w:lvl w:ilvl="7" w:tplc="FFFFFFFF" w:tentative="1">
+      <w:start w:val="1"/>
+      <w:numFmt w:val="lowerLetter"/>
+      <w:lvlText w:val="%8."/>
+      <w:lvlJc w:val="left"/>
+      <w:pPr>
+        <w:ind w:left="5760" w:hanging="360"/>
+      </w:pPr>
+    </w:lvl>
+    <w:lvl w:ilvl="8" w:tplc="FFFFFFFF" w:tentative="1">
+      <w:start w:val="1"/>
+      <w:numFmt w:val="lowerRoman"/>
+      <w:lvlText w:val="%9."/>
+      <w:lvlJc w:val="right"/>
+      <w:pPr>
+        <w:ind w:left="6480" w:hanging="180"/>
+      </w:pPr>
+    </w:lvl>
+  </w:abstractNum>
+  <w:abstractNum w:abstractNumId="18" w15:restartNumberingAfterBreak="0">
     <w:nsid w:val="561C3637"/>
     <w:multiLevelType w:val="hybridMultilevel"/>
     <w:tmpl w:val="FFFFFFFF"/>
@@ -9024,7 +9190,7 @@
       </w:pPr>
     </w:lvl>
   </w:abstractNum>
-  <w:abstractNum w:abstractNumId="16" w15:restartNumberingAfterBreak="0">
+  <w:abstractNum w:abstractNumId="19" w15:restartNumberingAfterBreak="0">
     <w:nsid w:val="56665E58"/>
     <w:multiLevelType w:val="hybridMultilevel"/>
     <w:tmpl w:val="C5F62C5E"/>
@@ -9113,7 +9279,93 @@
       </w:pPr>
     </w:lvl>
   </w:abstractNum>
-  <w:abstractNum w:abstractNumId="17" w15:restartNumberingAfterBreak="0">
+  <w:abstractNum w:abstractNumId="20" w15:restartNumberingAfterBreak="0">
+    <w:nsid w:val="57BA4B09"/>
+    <w:multiLevelType w:val="hybridMultilevel"/>
+    <w:tmpl w:val="A8F65B56"/>
+    <w:lvl w:ilvl="0" w:tplc="FFFFFFFF">
+      <w:start w:val="1"/>
+      <w:numFmt w:val="decimal"/>
+      <w:lvlText w:val="%1."/>
+      <w:lvlJc w:val="left"/>
+      <w:pPr>
+        <w:ind w:left="2880" w:hanging="360"/>
+      </w:pPr>
+    </w:lvl>
+    <w:lvl w:ilvl="1" w:tplc="FFFFFFFF" w:tentative="1">
+      <w:start w:val="1"/>
+      <w:numFmt w:val="lowerLetter"/>
+      <w:lvlText w:val="%2."/>
+      <w:lvlJc w:val="left"/>
+      <w:pPr>
+        <w:ind w:left="1440" w:hanging="360"/>
+      </w:pPr>
+    </w:lvl>
+    <w:lvl w:ilvl="2" w:tplc="FFFFFFFF" w:tentative="1">
+      <w:start w:val="1"/>
+      <w:numFmt w:val="lowerRoman"/>
+      <w:lvlText w:val="%3."/>
+      <w:lvlJc w:val="right"/>
+      <w:pPr>
+        <w:ind w:left="2160" w:hanging="180"/>
+      </w:pPr>
+    </w:lvl>
+    <w:lvl w:ilvl="3" w:tplc="FFFFFFFF" w:tentative="1">
+      <w:start w:val="1"/>
+      <w:numFmt w:val="decimal"/>
+      <w:lvlText w:val="%4."/>
+      <w:lvlJc w:val="left"/>
+      <w:pPr>
+        <w:ind w:left="2880" w:hanging="360"/>
+      </w:pPr>
+    </w:lvl>
+    <w:lvl w:ilvl="4" w:tplc="FFFFFFFF" w:tentative="1">
+      <w:start w:val="1"/>
+      <w:numFmt w:val="lowerLetter"/>
+      <w:lvlText w:val="%5."/>
+      <w:lvlJc w:val="left"/>
+      <w:pPr>
+        <w:ind w:left="3600" w:hanging="360"/>
+      </w:pPr>
+    </w:lvl>
+    <w:lvl w:ilvl="5" w:tplc="FFFFFFFF" w:tentative="1">
+      <w:start w:val="1"/>
+      <w:numFmt w:val="lowerRoman"/>
+      <w:lvlText w:val="%6."/>
+      <w:lvlJc w:val="right"/>
+      <w:pPr>
+        <w:ind w:left="4320" w:hanging="180"/>
+      </w:pPr>
+    </w:lvl>
+    <w:lvl w:ilvl="6" w:tplc="FFFFFFFF" w:tentative="1">
+      <w:start w:val="1"/>
+      <w:numFmt w:val="decimal"/>
+      <w:lvlText w:val="%7."/>
+      <w:lvlJc w:val="left"/>
+      <w:pPr>
+        <w:ind w:left="5040" w:hanging="360"/>
+      </w:pPr>
+    </w:lvl>
+    <w:lvl w:ilvl="7" w:tplc="FFFFFFFF" w:tentative="1">
+      <w:start w:val="1"/>
+      <w:numFmt w:val="lowerLetter"/>
+      <w:lvlText w:val="%8."/>
+      <w:lvlJc w:val="left"/>
+      <w:pPr>
+        <w:ind w:left="5760" w:hanging="360"/>
+      </w:pPr>
+    </w:lvl>
+    <w:lvl w:ilvl="8" w:tplc="FFFFFFFF" w:tentative="1">
+      <w:start w:val="1"/>
+      <w:numFmt w:val="lowerRoman"/>
+      <w:lvlText w:val="%9."/>
+      <w:lvlJc w:val="right"/>
+      <w:pPr>
+        <w:ind w:left="6480" w:hanging="180"/>
+      </w:pPr>
+    </w:lvl>
+  </w:abstractNum>
+  <w:abstractNum w:abstractNumId="21" w15:restartNumberingAfterBreak="0">
     <w:nsid w:val="59E023F1"/>
     <w:multiLevelType w:val="hybridMultilevel"/>
     <w:tmpl w:val="FFFFFFFF"/>
@@ -9199,7 +9451,7 @@
       </w:pPr>
     </w:lvl>
   </w:abstractNum>
-  <w:abstractNum w:abstractNumId="18" w15:restartNumberingAfterBreak="0">
+  <w:abstractNum w:abstractNumId="22" w15:restartNumberingAfterBreak="0">
     <w:nsid w:val="5C61383F"/>
     <w:multiLevelType w:val="hybridMultilevel"/>
     <w:tmpl w:val="41F6EE66"/>
@@ -9288,7 +9540,7 @@
       </w:pPr>
     </w:lvl>
   </w:abstractNum>
-  <w:abstractNum w:abstractNumId="19" w15:restartNumberingAfterBreak="0">
+  <w:abstractNum w:abstractNumId="23" w15:restartNumberingAfterBreak="0">
     <w:nsid w:val="5E327A7E"/>
     <w:multiLevelType w:val="hybridMultilevel"/>
     <w:tmpl w:val="A00C6D48"/>
@@ -9374,7 +9626,7 @@
       </w:pPr>
     </w:lvl>
   </w:abstractNum>
-  <w:abstractNum w:abstractNumId="20" w15:restartNumberingAfterBreak="0">
+  <w:abstractNum w:abstractNumId="24" w15:restartNumberingAfterBreak="0">
     <w:nsid w:val="65BE7172"/>
     <w:multiLevelType w:val="hybridMultilevel"/>
     <w:tmpl w:val="146CE2D6"/>
@@ -9463,7 +9715,7 @@
       </w:pPr>
     </w:lvl>
   </w:abstractNum>
-  <w:abstractNum w:abstractNumId="21" w15:restartNumberingAfterBreak="0">
+  <w:abstractNum w:abstractNumId="25" w15:restartNumberingAfterBreak="0">
     <w:nsid w:val="65D61B8B"/>
     <w:multiLevelType w:val="hybridMultilevel"/>
     <w:tmpl w:val="A5C2A00C"/>
@@ -9552,7 +9804,7 @@
       </w:pPr>
     </w:lvl>
   </w:abstractNum>
-  <w:abstractNum w:abstractNumId="22" w15:restartNumberingAfterBreak="0">
+  <w:abstractNum w:abstractNumId="26" w15:restartNumberingAfterBreak="0">
     <w:nsid w:val="6A7B5179"/>
     <w:multiLevelType w:val="hybridMultilevel"/>
     <w:tmpl w:val="F7868600"/>
@@ -9641,7 +9893,7 @@
       </w:pPr>
     </w:lvl>
   </w:abstractNum>
-  <w:abstractNum w:abstractNumId="23" w15:restartNumberingAfterBreak="0">
+  <w:abstractNum w:abstractNumId="27" w15:restartNumberingAfterBreak="0">
     <w:nsid w:val="72B60099"/>
     <w:multiLevelType w:val="hybridMultilevel"/>
     <w:tmpl w:val="A5C2A00C"/>
@@ -9730,7 +9982,7 @@
       </w:pPr>
     </w:lvl>
   </w:abstractNum>
-  <w:abstractNum w:abstractNumId="24" w15:restartNumberingAfterBreak="0">
+  <w:abstractNum w:abstractNumId="28" w15:restartNumberingAfterBreak="0">
     <w:nsid w:val="74133FBB"/>
     <w:multiLevelType w:val="hybridMultilevel"/>
     <w:tmpl w:val="4306BF88"/>
@@ -9819,7 +10071,7 @@
       </w:pPr>
     </w:lvl>
   </w:abstractNum>
-  <w:abstractNum w:abstractNumId="25" w15:restartNumberingAfterBreak="0">
+  <w:abstractNum w:abstractNumId="29" w15:restartNumberingAfterBreak="0">
     <w:nsid w:val="7831388C"/>
     <w:multiLevelType w:val="hybridMultilevel"/>
     <w:tmpl w:val="AABEC8EA"/>
@@ -9908,7 +10160,96 @@
       </w:pPr>
     </w:lvl>
   </w:abstractNum>
-  <w:abstractNum w:abstractNumId="26" w15:restartNumberingAfterBreak="0">
+  <w:abstractNum w:abstractNumId="30" w15:restartNumberingAfterBreak="0">
+    <w:nsid w:val="791E341D"/>
+    <w:multiLevelType w:val="hybridMultilevel"/>
+    <w:tmpl w:val="41F6EE66"/>
+    <w:lvl w:ilvl="0" w:tplc="FFFFFFFF">
+      <w:start w:val="1"/>
+      <w:numFmt w:val="decimal"/>
+      <w:lvlText w:val="%1."/>
+      <w:lvlJc w:val="left"/>
+      <w:pPr>
+        <w:ind w:left="720" w:hanging="360"/>
+      </w:pPr>
+      <w:rPr>
+        <w:rFonts w:hint="default"/>
+      </w:rPr>
+    </w:lvl>
+    <w:lvl w:ilvl="1" w:tplc="FFFFFFFF" w:tentative="1">
+      <w:start w:val="1"/>
+      <w:numFmt w:val="lowerLetter"/>
+      <w:lvlText w:val="%2."/>
+      <w:lvlJc w:val="left"/>
+      <w:pPr>
+        <w:ind w:left="1440" w:hanging="360"/>
+      </w:pPr>
+    </w:lvl>
+    <w:lvl w:ilvl="2" w:tplc="FFFFFFFF" w:tentative="1">
+      <w:start w:val="1"/>
+      <w:numFmt w:val="lowerRoman"/>
+      <w:lvlText w:val="%3."/>
+      <w:lvlJc w:val="right"/>
+      <w:pPr>
+        <w:ind w:left="2160" w:hanging="180"/>
+      </w:pPr>
+    </w:lvl>
+    <w:lvl w:ilvl="3" w:tplc="FFFFFFFF" w:tentative="1">
+      <w:start w:val="1"/>
+      <w:numFmt w:val="decimal"/>
+      <w:lvlText w:val="%4."/>
+      <w:lvlJc w:val="left"/>
+      <w:pPr>
+        <w:ind w:left="2880" w:hanging="360"/>
+      </w:pPr>
+    </w:lvl>
+    <w:lvl w:ilvl="4" w:tplc="FFFFFFFF" w:tentative="1">
+      <w:start w:val="1"/>
+      <w:numFmt w:val="lowerLetter"/>
+      <w:lvlText w:val="%5."/>
+      <w:lvlJc w:val="left"/>
+      <w:pPr>
+        <w:ind w:left="3600" w:hanging="360"/>
+      </w:pPr>
+    </w:lvl>
+    <w:lvl w:ilvl="5" w:tplc="FFFFFFFF" w:tentative="1">
+      <w:start w:val="1"/>
+      <w:numFmt w:val="lowerRoman"/>
+      <w:lvlText w:val="%6."/>
+      <w:lvlJc w:val="right"/>
+      <w:pPr>
+        <w:ind w:left="4320" w:hanging="180"/>
+      </w:pPr>
+    </w:lvl>
+    <w:lvl w:ilvl="6" w:tplc="FFFFFFFF" w:tentative="1">
+      <w:start w:val="1"/>
+      <w:numFmt w:val="decimal"/>
+      <w:lvlText w:val="%7."/>
+      <w:lvlJc w:val="left"/>
+      <w:pPr>
+        <w:ind w:left="5040" w:hanging="360"/>
+      </w:pPr>
+    </w:lvl>
+    <w:lvl w:ilvl="7" w:tplc="FFFFFFFF" w:tentative="1">
+      <w:start w:val="1"/>
+      <w:numFmt w:val="lowerLetter"/>
+      <w:lvlText w:val="%8."/>
+      <w:lvlJc w:val="left"/>
+      <w:pPr>
+        <w:ind w:left="5760" w:hanging="360"/>
+      </w:pPr>
+    </w:lvl>
+    <w:lvl w:ilvl="8" w:tplc="FFFFFFFF" w:tentative="1">
+      <w:start w:val="1"/>
+      <w:numFmt w:val="lowerRoman"/>
+      <w:lvlText w:val="%9."/>
+      <w:lvlJc w:val="right"/>
+      <w:pPr>
+        <w:ind w:left="6480" w:hanging="180"/>
+      </w:pPr>
+    </w:lvl>
+  </w:abstractNum>
+  <w:abstractNum w:abstractNumId="31" w15:restartNumberingAfterBreak="0">
     <w:nsid w:val="7A957861"/>
     <w:multiLevelType w:val="hybridMultilevel"/>
     <w:tmpl w:val="F72E627C"/>
@@ -9997,7 +10338,7 @@
       </w:pPr>
     </w:lvl>
   </w:abstractNum>
-  <w:abstractNum w:abstractNumId="27" w15:restartNumberingAfterBreak="0">
+  <w:abstractNum w:abstractNumId="32" w15:restartNumberingAfterBreak="0">
     <w:nsid w:val="7C342E14"/>
     <w:multiLevelType w:val="hybridMultilevel"/>
     <w:tmpl w:val="F7868600"/>
@@ -10086,7 +10427,7 @@
       </w:pPr>
     </w:lvl>
   </w:abstractNum>
-  <w:abstractNum w:abstractNumId="28" w15:restartNumberingAfterBreak="0">
+  <w:abstractNum w:abstractNumId="33" w15:restartNumberingAfterBreak="0">
     <w:nsid w:val="7D9E7B2F"/>
     <w:multiLevelType w:val="hybridMultilevel"/>
     <w:tmpl w:val="FFFFFFFF"/>
@@ -10173,64 +10514,64 @@
     </w:lvl>
   </w:abstractNum>
   <w:num w:numId="1" w16cid:durableId="231237217">
-    <w:abstractNumId w:val="17"/>
+    <w:abstractNumId w:val="21"/>
   </w:num>
   <w:num w:numId="2" w16cid:durableId="1552156533">
-    <w:abstractNumId w:val="15"/>
+    <w:abstractNumId w:val="18"/>
   </w:num>
   <w:num w:numId="3" w16cid:durableId="1224175769">
-    <w:abstractNumId w:val="28"/>
+    <w:abstractNumId w:val="33"/>
   </w:num>
   <w:num w:numId="4" w16cid:durableId="2013293541">
-    <w:abstractNumId w:val="9"/>
+    <w:abstractNumId w:val="10"/>
   </w:num>
   <w:num w:numId="5" w16cid:durableId="1608847527">
-    <w:abstractNumId w:val="26"/>
+    <w:abstractNumId w:val="31"/>
   </w:num>
   <w:num w:numId="6" w16cid:durableId="112988499">
     <w:abstractNumId w:val="4"/>
   </w:num>
   <w:num w:numId="7" w16cid:durableId="1344670503">
-    <w:abstractNumId w:val="16"/>
+    <w:abstractNumId w:val="19"/>
   </w:num>
   <w:num w:numId="8" w16cid:durableId="446848853">
+    <w:abstractNumId w:val="9"/>
+  </w:num>
+  <w:num w:numId="9" w16cid:durableId="392311873">
+    <w:abstractNumId w:val="23"/>
+  </w:num>
+  <w:num w:numId="10" w16cid:durableId="1663970410">
     <w:abstractNumId w:val="8"/>
   </w:num>
-  <w:num w:numId="9" w16cid:durableId="392311873">
-    <w:abstractNumId w:val="19"/>
+  <w:num w:numId="11" w16cid:durableId="346060173">
+    <w:abstractNumId w:val="26"/>
   </w:num>
-  <w:num w:numId="10" w16cid:durableId="1663970410">
-    <w:abstractNumId w:val="7"/>
+  <w:num w:numId="12" w16cid:durableId="1068188017">
+    <w:abstractNumId w:val="29"/>
   </w:num>
-  <w:num w:numId="11" w16cid:durableId="346060173">
+  <w:num w:numId="13" w16cid:durableId="1254895183">
+    <w:abstractNumId w:val="27"/>
+  </w:num>
+  <w:num w:numId="14" w16cid:durableId="1392539165">
+    <w:abstractNumId w:val="24"/>
+  </w:num>
+  <w:num w:numId="15" w16cid:durableId="2097747946">
     <w:abstractNumId w:val="22"/>
   </w:num>
-  <w:num w:numId="12" w16cid:durableId="1068188017">
-    <w:abstractNumId w:val="25"/>
-  </w:num>
-  <w:num w:numId="13" w16cid:durableId="1254895183">
-    <w:abstractNumId w:val="23"/>
-  </w:num>
-  <w:num w:numId="14" w16cid:durableId="1392539165">
-    <w:abstractNumId w:val="20"/>
-  </w:num>
-  <w:num w:numId="15" w16cid:durableId="2097747946">
-    <w:abstractNumId w:val="18"/>
-  </w:num>
   <w:num w:numId="16" w16cid:durableId="1537546359">
-    <w:abstractNumId w:val="12"/>
+    <w:abstractNumId w:val="14"/>
   </w:num>
   <w:num w:numId="17" w16cid:durableId="2014919021">
-    <w:abstractNumId w:val="14"/>
+    <w:abstractNumId w:val="16"/>
   </w:num>
   <w:num w:numId="18" w16cid:durableId="2072657427">
     <w:abstractNumId w:val="3"/>
   </w:num>
   <w:num w:numId="19" w16cid:durableId="1703820499">
-    <w:abstractNumId w:val="21"/>
+    <w:abstractNumId w:val="25"/>
   </w:num>
   <w:num w:numId="20" w16cid:durableId="2078547017">
-    <w:abstractNumId w:val="6"/>
+    <w:abstractNumId w:val="7"/>
   </w:num>
   <w:num w:numId="21" w16cid:durableId="216432511">
     <w:abstractNumId w:val="2"/>
@@ -10239,25 +10580,40 @@
     <w:abstractNumId w:val="1"/>
   </w:num>
   <w:num w:numId="23" w16cid:durableId="1629890534">
-    <w:abstractNumId w:val="27"/>
+    <w:abstractNumId w:val="32"/>
   </w:num>
   <w:num w:numId="24" w16cid:durableId="356658402">
-    <w:abstractNumId w:val="13"/>
+    <w:abstractNumId w:val="15"/>
   </w:num>
   <w:num w:numId="25" w16cid:durableId="189227305">
     <w:abstractNumId w:val="0"/>
   </w:num>
   <w:num w:numId="26" w16cid:durableId="460996763">
-    <w:abstractNumId w:val="24"/>
+    <w:abstractNumId w:val="28"/>
   </w:num>
   <w:num w:numId="27" w16cid:durableId="1031806278">
-    <w:abstractNumId w:val="11"/>
+    <w:abstractNumId w:val="13"/>
   </w:num>
   <w:num w:numId="28" w16cid:durableId="463891842">
-    <w:abstractNumId w:val="10"/>
+    <w:abstractNumId w:val="12"/>
   </w:num>
   <w:num w:numId="29" w16cid:durableId="1409419096">
     <w:abstractNumId w:val="5"/>
+  </w:num>
+  <w:num w:numId="30" w16cid:durableId="1554658629">
+    <w:abstractNumId w:val="20"/>
+  </w:num>
+  <w:num w:numId="31" w16cid:durableId="2116554992">
+    <w:abstractNumId w:val="6"/>
+  </w:num>
+  <w:num w:numId="32" w16cid:durableId="1023093594">
+    <w:abstractNumId w:val="17"/>
+  </w:num>
+  <w:num w:numId="33" w16cid:durableId="416288009">
+    <w:abstractNumId w:val="11"/>
+  </w:num>
+  <w:num w:numId="34" w16cid:durableId="2059358454">
+    <w:abstractNumId w:val="30"/>
   </w:num>
 </w:numbering>
 </file>

</xml_diff>

<commit_message>
CU31 Registrar Periodo escolar
</commit_message>
<xml_diff>
--- a/DescripcionesDeCasosDeUso/SaraiCastilloHernandez/Descripciones de CU.docx
+++ b/DescripcionesDeCasosDeUso/SaraiCastilloHernandez/Descripciones de CU.docx
@@ -1,6 +1,6 @@
 
 <file path=word/document.xml><?xml version="1.0" encoding="utf-8"?>
-<w:document xmlns:wpc="http://schemas.microsoft.com/office/word/2010/wordprocessingCanvas" xmlns:cx="http://schemas.microsoft.com/office/drawing/2014/chartex" xmlns:cx1="http://schemas.microsoft.com/office/drawing/2015/9/8/chartex" xmlns:cx2="http://schemas.microsoft.com/office/drawing/2015/10/21/chartex" xmlns:cx3="http://schemas.microsoft.com/office/drawing/2016/5/9/chartex" xmlns:cx4="http://schemas.microsoft.com/office/drawing/2016/5/10/chartex" xmlns:cx5="http://schemas.microsoft.com/office/drawing/2016/5/11/chartex" xmlns:cx6="http://schemas.microsoft.com/office/drawing/2016/5/12/chartex" xmlns:cx7="http://schemas.microsoft.com/office/drawing/2016/5/13/chartex" xmlns:cx8="http://schemas.microsoft.com/office/drawing/2016/5/14/chartex" xmlns:mc="http://schemas.openxmlformats.org/markup-compatibility/2006" xmlns:aink="http://schemas.microsoft.com/office/drawing/2016/ink" xmlns:am3d="http://schemas.microsoft.com/office/drawing/2017/model3d" xmlns:o="urn:schemas-microsoft-com:office:office" xmlns:oel="http://schemas.microsoft.com/office/2019/extlst" xmlns:r="http://schemas.openxmlformats.org/officeDocument/2006/relationships" xmlns:m="http://schemas.openxmlformats.org/officeDocument/2006/math" xmlns:v="urn:schemas-microsoft-com:vml" xmlns:wp14="http://schemas.microsoft.com/office/word/2010/wordprocessingDrawing" xmlns:wp="http://schemas.openxmlformats.org/drawingml/2006/wordprocessingDrawing" xmlns:w10="urn:schemas-microsoft-com:office:word" xmlns:w="http://schemas.openxmlformats.org/wordprocessingml/2006/main" xmlns:w14="http://schemas.microsoft.com/office/word/2010/wordml" xmlns:w15="http://schemas.microsoft.com/office/word/2012/wordml" xmlns:w16cex="http://schemas.microsoft.com/office/word/2018/wordml/cex" xmlns:w16cid="http://schemas.microsoft.com/office/word/2016/wordml/cid" xmlns:w16="http://schemas.microsoft.com/office/word/2018/wordml" xmlns:w16sdtdh="http://schemas.microsoft.com/office/word/2020/wordml/sdtdatahash" xmlns:w16se="http://schemas.microsoft.com/office/word/2015/wordml/symex" xmlns:wpg="http://schemas.microsoft.com/office/word/2010/wordprocessingGroup" xmlns:wpi="http://schemas.microsoft.com/office/word/2010/wordprocessingInk" xmlns:wne="http://schemas.microsoft.com/office/word/2006/wordml" xmlns:wps="http://schemas.microsoft.com/office/word/2010/wordprocessingShape" mc:Ignorable="w14 w15 w16se w16cid w16 w16cex w16sdtdh wp14">
+<w:document xmlns:wpc="http://schemas.microsoft.com/office/word/2010/wordprocessingCanvas" xmlns:cx="http://schemas.microsoft.com/office/drawing/2014/chartex" xmlns:cx1="http://schemas.microsoft.com/office/drawing/2015/9/8/chartex" xmlns:cx2="http://schemas.microsoft.com/office/drawing/2015/10/21/chartex" xmlns:cx3="http://schemas.microsoft.com/office/drawing/2016/5/9/chartex" xmlns:cx4="http://schemas.microsoft.com/office/drawing/2016/5/10/chartex" xmlns:cx5="http://schemas.microsoft.com/office/drawing/2016/5/11/chartex" xmlns:cx6="http://schemas.microsoft.com/office/drawing/2016/5/12/chartex" xmlns:cx7="http://schemas.microsoft.com/office/drawing/2016/5/13/chartex" xmlns:cx8="http://schemas.microsoft.com/office/drawing/2016/5/14/chartex" xmlns:mc="http://schemas.openxmlformats.org/markup-compatibility/2006" xmlns:aink="http://schemas.microsoft.com/office/drawing/2016/ink" xmlns:am3d="http://schemas.microsoft.com/office/drawing/2017/model3d" xmlns:o="urn:schemas-microsoft-com:office:office" xmlns:oel="http://schemas.microsoft.com/office/2019/extlst" xmlns:r="http://schemas.openxmlformats.org/officeDocument/2006/relationships" xmlns:m="http://schemas.openxmlformats.org/officeDocument/2006/math" xmlns:v="urn:schemas-microsoft-com:vml" xmlns:wp14="http://schemas.microsoft.com/office/word/2010/wordprocessingDrawing" xmlns:wp="http://schemas.openxmlformats.org/drawingml/2006/wordprocessingDrawing" xmlns:w10="urn:schemas-microsoft-com:office:word" xmlns:w="http://schemas.openxmlformats.org/wordprocessingml/2006/main" xmlns:w14="http://schemas.microsoft.com/office/word/2010/wordml" xmlns:w15="http://schemas.microsoft.com/office/word/2012/wordml" xmlns:w16cex="http://schemas.microsoft.com/office/word/2018/wordml/cex" xmlns:w16cid="http://schemas.microsoft.com/office/word/2016/wordml/cid" xmlns:w16="http://schemas.microsoft.com/office/word/2018/wordml" xmlns:w16du="http://schemas.microsoft.com/office/word/2023/wordml/word16du" xmlns:w16sdtdh="http://schemas.microsoft.com/office/word/2020/wordml/sdtdatahash" xmlns:w16se="http://schemas.microsoft.com/office/word/2015/wordml/symex" xmlns:wpg="http://schemas.microsoft.com/office/word/2010/wordprocessingGroup" xmlns:wpi="http://schemas.microsoft.com/office/word/2010/wordprocessingInk" xmlns:wne="http://schemas.microsoft.com/office/word/2006/wordml" xmlns:wps="http://schemas.microsoft.com/office/word/2010/wordprocessingShape" mc:Ignorable="w14 w15 w16se w16cid w16 w16cex w16sdtdh wp14">
   <w:body>
     <w:tbl>
       <w:tblPr>
@@ -1593,7 +1593,7 @@
                     <pic:cNvPicPr/>
                   </pic:nvPicPr>
                   <pic:blipFill>
-                    <a:blip r:embed="rId5">
+                    <a:blip r:embed="rId6">
                       <a:extLst>
                         <a:ext uri="{28A0092B-C50C-407E-A947-70E740481C1C}">
                           <a14:useLocalDpi xmlns:a14="http://schemas.microsoft.com/office/drawing/2010/main" val="0"/>
@@ -1639,7 +1639,7 @@
                     <pic:cNvPicPr/>
                   </pic:nvPicPr>
                   <pic:blipFill>
-                    <a:blip r:embed="rId6">
+                    <a:blip r:embed="rId7">
                       <a:extLst>
                         <a:ext uri="{28A0092B-C50C-407E-A947-70E740481C1C}">
                           <a14:useLocalDpi xmlns:a14="http://schemas.microsoft.com/office/drawing/2010/main" val="0"/>
@@ -1686,7 +1686,7 @@
                     <pic:cNvPicPr/>
                   </pic:nvPicPr>
                   <pic:blipFill>
-                    <a:blip r:embed="rId7">
+                    <a:blip r:embed="rId8">
                       <a:extLst>
                         <a:ext uri="{28A0092B-C50C-407E-A947-70E740481C1C}">
                           <a14:useLocalDpi xmlns:a14="http://schemas.microsoft.com/office/drawing/2010/main" val="0"/>
@@ -1732,7 +1732,7 @@
                     <pic:cNvPicPr/>
                   </pic:nvPicPr>
                   <pic:blipFill>
-                    <a:blip r:embed="rId8">
+                    <a:blip r:embed="rId9">
                       <a:extLst>
                         <a:ext uri="{28A0092B-C50C-407E-A947-70E740481C1C}">
                           <a14:useLocalDpi xmlns:a14="http://schemas.microsoft.com/office/drawing/2010/main" val="0"/>
@@ -1783,7 +1783,7 @@
                     </pic:cNvPicPr>
                   </pic:nvPicPr>
                   <pic:blipFill>
-                    <a:blip r:embed="rId9">
+                    <a:blip r:embed="rId10">
                       <a:extLst>
                         <a:ext uri="{28A0092B-C50C-407E-A947-70E740481C1C}">
                           <a14:useLocalDpi xmlns:a14="http://schemas.microsoft.com/office/drawing/2010/main" val="0"/>
@@ -1839,7 +1839,7 @@
                     </pic:cNvPicPr>
                   </pic:nvPicPr>
                   <pic:blipFill>
-                    <a:blip r:embed="rId10">
+                    <a:blip r:embed="rId11">
                       <a:extLst>
                         <a:ext uri="{28A0092B-C50C-407E-A947-70E740481C1C}">
                           <a14:useLocalDpi xmlns:a14="http://schemas.microsoft.com/office/drawing/2010/main" val="0"/>
@@ -3332,7 +3332,7 @@
                     <pic:cNvPicPr/>
                   </pic:nvPicPr>
                   <pic:blipFill>
-                    <a:blip r:embed="rId11">
+                    <a:blip r:embed="rId12">
                       <a:extLst>
                         <a:ext uri="{28A0092B-C50C-407E-A947-70E740481C1C}">
                           <a14:useLocalDpi xmlns:a14="http://schemas.microsoft.com/office/drawing/2010/main" val="0"/>
@@ -3378,7 +3378,7 @@
                     <pic:cNvPicPr/>
                   </pic:nvPicPr>
                   <pic:blipFill>
-                    <a:blip r:embed="rId12">
+                    <a:blip r:embed="rId13">
                       <a:extLst>
                         <a:ext uri="{28A0092B-C50C-407E-A947-70E740481C1C}">
                           <a14:useLocalDpi xmlns:a14="http://schemas.microsoft.com/office/drawing/2010/main" val="0"/>
@@ -3425,7 +3425,7 @@
                     <pic:cNvPicPr/>
                   </pic:nvPicPr>
                   <pic:blipFill>
-                    <a:blip r:embed="rId13">
+                    <a:blip r:embed="rId14">
                       <a:extLst>
                         <a:ext uri="{28A0092B-C50C-407E-A947-70E740481C1C}">
                           <a14:useLocalDpi xmlns:a14="http://schemas.microsoft.com/office/drawing/2010/main" val="0"/>
@@ -3471,7 +3471,7 @@
                     <pic:cNvPicPr/>
                   </pic:nvPicPr>
                   <pic:blipFill>
-                    <a:blip r:embed="rId14">
+                    <a:blip r:embed="rId15">
                       <a:extLst>
                         <a:ext uri="{28A0092B-C50C-407E-A947-70E740481C1C}">
                           <a14:useLocalDpi xmlns:a14="http://schemas.microsoft.com/office/drawing/2010/main" val="0"/>
@@ -3518,7 +3518,7 @@
                     <pic:cNvPicPr/>
                   </pic:nvPicPr>
                   <pic:blipFill>
-                    <a:blip r:embed="rId15">
+                    <a:blip r:embed="rId16">
                       <a:extLst>
                         <a:ext uri="{28A0092B-C50C-407E-A947-70E740481C1C}">
                           <a14:useLocalDpi xmlns:a14="http://schemas.microsoft.com/office/drawing/2010/main" val="0"/>
@@ -3569,7 +3569,7 @@
                     </pic:cNvPicPr>
                   </pic:nvPicPr>
                   <pic:blipFill>
-                    <a:blip r:embed="rId16">
+                    <a:blip r:embed="rId17">
                       <a:extLst>
                         <a:ext uri="{28A0092B-C50C-407E-A947-70E740481C1C}">
                           <a14:useLocalDpi xmlns:a14="http://schemas.microsoft.com/office/drawing/2010/main" val="0"/>
@@ -3625,7 +3625,7 @@
                     </pic:cNvPicPr>
                   </pic:nvPicPr>
                   <pic:blipFill>
-                    <a:blip r:embed="rId17">
+                    <a:blip r:embed="rId18">
                       <a:extLst>
                         <a:ext uri="{28A0092B-C50C-407E-A947-70E740481C1C}">
                           <a14:useLocalDpi xmlns:a14="http://schemas.microsoft.com/office/drawing/2010/main" val="0"/>
@@ -5370,7 +5370,7 @@
                     <pic:cNvPicPr/>
                   </pic:nvPicPr>
                   <pic:blipFill>
-                    <a:blip r:embed="rId18">
+                    <a:blip r:embed="rId19">
                       <a:extLst>
                         <a:ext uri="{28A0092B-C50C-407E-A947-70E740481C1C}">
                           <a14:useLocalDpi xmlns:a14="http://schemas.microsoft.com/office/drawing/2010/main" val="0"/>
@@ -5416,7 +5416,7 @@
                     <pic:cNvPicPr/>
                   </pic:nvPicPr>
                   <pic:blipFill>
-                    <a:blip r:embed="rId19">
+                    <a:blip r:embed="rId20">
                       <a:extLst>
                         <a:ext uri="{28A0092B-C50C-407E-A947-70E740481C1C}">
                           <a14:useLocalDpi xmlns:a14="http://schemas.microsoft.com/office/drawing/2010/main" val="0"/>
@@ -5463,7 +5463,7 @@
                     <pic:cNvPicPr/>
                   </pic:nvPicPr>
                   <pic:blipFill>
-                    <a:blip r:embed="rId20">
+                    <a:blip r:embed="rId21">
                       <a:extLst>
                         <a:ext uri="{28A0092B-C50C-407E-A947-70E740481C1C}">
                           <a14:useLocalDpi xmlns:a14="http://schemas.microsoft.com/office/drawing/2010/main" val="0"/>
@@ -5509,7 +5509,7 @@
                     <pic:cNvPicPr/>
                   </pic:nvPicPr>
                   <pic:blipFill>
-                    <a:blip r:embed="rId21">
+                    <a:blip r:embed="rId22">
                       <a:extLst>
                         <a:ext uri="{28A0092B-C50C-407E-A947-70E740481C1C}">
                           <a14:useLocalDpi xmlns:a14="http://schemas.microsoft.com/office/drawing/2010/main" val="0"/>
@@ -5556,7 +5556,7 @@
                     <pic:cNvPicPr/>
                   </pic:nvPicPr>
                   <pic:blipFill>
-                    <a:blip r:embed="rId22">
+                    <a:blip r:embed="rId23">
                       <a:extLst>
                         <a:ext uri="{28A0092B-C50C-407E-A947-70E740481C1C}">
                           <a14:useLocalDpi xmlns:a14="http://schemas.microsoft.com/office/drawing/2010/main" val="0"/>
@@ -5602,7 +5602,7 @@
                     <pic:cNvPicPr/>
                   </pic:nvPicPr>
                   <pic:blipFill>
-                    <a:blip r:embed="rId23">
+                    <a:blip r:embed="rId24">
                       <a:extLst>
                         <a:ext uri="{28A0092B-C50C-407E-A947-70E740481C1C}">
                           <a14:useLocalDpi xmlns:a14="http://schemas.microsoft.com/office/drawing/2010/main" val="0"/>
@@ -5651,7 +5651,7 @@
                     <pic:cNvPicPr/>
                   </pic:nvPicPr>
                   <pic:blipFill>
-                    <a:blip r:embed="rId24">
+                    <a:blip r:embed="rId25">
                       <a:extLst>
                         <a:ext uri="{28A0092B-C50C-407E-A947-70E740481C1C}">
                           <a14:useLocalDpi xmlns:a14="http://schemas.microsoft.com/office/drawing/2010/main" val="0"/>
@@ -5699,7 +5699,7 @@
                     <pic:cNvPicPr/>
                   </pic:nvPicPr>
                   <pic:blipFill>
-                    <a:blip r:embed="rId25">
+                    <a:blip r:embed="rId26">
                       <a:extLst>
                         <a:ext uri="{28A0092B-C50C-407E-A947-70E740481C1C}">
                           <a14:useLocalDpi xmlns:a14="http://schemas.microsoft.com/office/drawing/2010/main" val="0"/>
@@ -5757,7 +5757,7 @@
                     </pic:cNvPicPr>
                   </pic:nvPicPr>
                   <pic:blipFill>
-                    <a:blip r:embed="rId26">
+                    <a:blip r:embed="rId27">
                       <a:extLst>
                         <a:ext uri="{28A0092B-C50C-407E-A947-70E740481C1C}">
                           <a14:useLocalDpi xmlns:a14="http://schemas.microsoft.com/office/drawing/2010/main" val="0"/>
@@ -5813,7 +5813,7 @@
                     </pic:cNvPicPr>
                   </pic:nvPicPr>
                   <pic:blipFill>
-                    <a:blip r:embed="rId27" cstate="print">
+                    <a:blip r:embed="rId28" cstate="print">
                       <a:extLst>
                         <a:ext uri="{28A0092B-C50C-407E-A947-70E740481C1C}">
                           <a14:useLocalDpi xmlns:a14="http://schemas.microsoft.com/office/drawing/2010/main" val="0"/>
@@ -6374,23 +6374,7 @@
                 <w:rFonts w:cs="Times New Roman"/>
                 <w:lang w:val="es-MX"/>
               </w:rPr>
-              <w:t xml:space="preserve"> (uno para el inicio del periodo y otro para </w:t>
-            </w:r>
-            <w:proofErr w:type="spellStart"/>
-            <w:r>
-              <w:rPr>
-                <w:rFonts w:cs="Times New Roman"/>
-                <w:lang w:val="es-MX"/>
-              </w:rPr>
-              <w:t>el</w:t>
-            </w:r>
-            <w:proofErr w:type="spellEnd"/>
-            <w:r>
-              <w:rPr>
-                <w:rFonts w:cs="Times New Roman"/>
-                <w:lang w:val="es-MX"/>
-              </w:rPr>
-              <w:t xml:space="preserve"> fin)</w:t>
+              <w:t xml:space="preserve"> (uno para el inicio del periodo y otro para el fin)</w:t>
             </w:r>
             <w:r>
               <w:rPr>
@@ -6404,7 +6388,28 @@
                 <w:rFonts w:cs="Times New Roman"/>
                 <w:lang w:val="es-MX"/>
               </w:rPr>
-              <w:t>los botones de “Guardar” y “Cancelar”.</w:t>
+              <w:t>los botones de “Guardar</w:t>
+            </w:r>
+            <w:r>
+              <w:rPr>
+                <w:rFonts w:cs="Times New Roman"/>
+                <w:lang w:val="es-MX"/>
+              </w:rPr>
+              <w:t>, “Editar</w:t>
+            </w:r>
+            <w:r>
+              <w:rPr>
+                <w:rFonts w:cs="Times New Roman"/>
+                <w:lang w:val="es-MX"/>
+              </w:rPr>
+              <w:t>” y “Cancelar”.</w:t>
+            </w:r>
+            <w:r>
+              <w:rPr>
+                <w:rFonts w:cs="Times New Roman"/>
+                <w:lang w:val="es-MX"/>
+              </w:rPr>
+              <w:t xml:space="preserve"> (ver EX01)</w:t>
             </w:r>
           </w:p>
           <w:p>
@@ -6461,7 +6466,21 @@
                 <w:rFonts w:cs="Times New Roman"/>
                 <w:lang w:val="es-MX"/>
               </w:rPr>
-              <w:t xml:space="preserve"> y selecciona la opción “Guardar” (ver FA2.1)</w:t>
+              <w:t xml:space="preserve"> y selecciona la opción “Guardar” (ver FA2.1</w:t>
+            </w:r>
+            <w:r>
+              <w:rPr>
+                <w:rFonts w:cs="Times New Roman"/>
+                <w:lang w:val="es-MX"/>
+              </w:rPr>
+              <w:t>, FA2.2</w:t>
+            </w:r>
+            <w:r>
+              <w:rPr>
+                <w:rFonts w:cs="Times New Roman"/>
+                <w:lang w:val="es-MX"/>
+              </w:rPr>
+              <w:t>)</w:t>
             </w:r>
           </w:p>
           <w:p>
@@ -6511,7 +6530,21 @@
                 <w:rFonts w:cs="Times New Roman"/>
                 <w:lang w:val="es-MX"/>
               </w:rPr>
-              <w:t xml:space="preserve"> válido, que no existan coincidencias en la base de datos, guarda el nuevo </w:t>
+              <w:t xml:space="preserve"> válid</w:t>
+            </w:r>
+            <w:r>
+              <w:rPr>
+                <w:rFonts w:cs="Times New Roman"/>
+                <w:lang w:val="es-MX"/>
+              </w:rPr>
+              <w:t>as</w:t>
+            </w:r>
+            <w:r>
+              <w:rPr>
+                <w:rFonts w:cs="Times New Roman"/>
+                <w:lang w:val="es-MX"/>
+              </w:rPr>
+              <w:t xml:space="preserve">, que no existan coincidencias en la base de datos, guarda el nuevo </w:t>
             </w:r>
             <w:r>
               <w:rPr>
@@ -6720,6 +6753,44 @@
                 <w:rFonts w:cs="Times New Roman"/>
                 <w:lang w:val="es-MX"/>
               </w:rPr>
+              <w:t>FA2.2 El Administrador selecciona un PERIODO ESCOLAR y la opción “Editar”</w:t>
+            </w:r>
+          </w:p>
+          <w:p>
+            <w:pPr>
+              <w:pStyle w:val="Prrafodelista"/>
+              <w:numPr>
+                <w:ilvl w:val="3"/>
+                <w:numId w:val="4"/>
+              </w:numPr>
+              <w:spacing w:before="0" w:line="240" w:lineRule="auto"/>
+              <w:ind w:left="655" w:hanging="284"/>
+              <w:rPr>
+                <w:rFonts w:cs="Times New Roman"/>
+                <w:lang w:val="es-MX"/>
+              </w:rPr>
+            </w:pPr>
+            <w:r>
+              <w:rPr>
+                <w:rFonts w:cs="Times New Roman"/>
+                <w:lang w:val="es-MX"/>
+              </w:rPr>
+              <w:t>Extiende al CU31 Modificar Periodo Escolar</w:t>
+            </w:r>
+          </w:p>
+          <w:p>
+            <w:pPr>
+              <w:spacing w:before="0" w:line="240" w:lineRule="auto"/>
+              <w:rPr>
+                <w:rFonts w:cs="Times New Roman"/>
+                <w:lang w:val="es-MX"/>
+              </w:rPr>
+            </w:pPr>
+            <w:r>
+              <w:rPr>
+                <w:rFonts w:cs="Times New Roman"/>
+                <w:lang w:val="es-MX"/>
+              </w:rPr>
               <w:t xml:space="preserve">FA3.1 </w:t>
             </w:r>
             <w:r>
@@ -6976,6 +7047,7 @@
                 <w:rFonts w:cs="Times New Roman"/>
                 <w:lang w:val="es-MX"/>
               </w:rPr>
+              <w:lastRenderedPageBreak/>
               <w:t>El sistema muestra una ventana emergente “GUI Pérdida de conexión” con el mensaje “No se pudo conectar con la base de datos. Por favor, inténtelo más tarde”, y el botón “Aceptar”.</w:t>
             </w:r>
           </w:p>
@@ -7061,6 +7133,7 @@
                 <w:b/>
                 <w:lang w:val="es-MX"/>
               </w:rPr>
+              <w:lastRenderedPageBreak/>
               <w:t>Postcondiciones:</w:t>
             </w:r>
           </w:p>
@@ -7131,7 +7204,6 @@
                 <w:b/>
                 <w:lang w:val="es-MX"/>
               </w:rPr>
-              <w:lastRenderedPageBreak/>
               <w:t>Reglas de negocio:</w:t>
             </w:r>
           </w:p>
@@ -7256,7 +7328,14 @@
                 <w:rFonts w:cs="Times New Roman"/>
                 <w:lang w:val="es-MX"/>
               </w:rPr>
-              <w:t xml:space="preserve">Ninguno </w:t>
+              <w:t>CU31</w:t>
+            </w:r>
+            <w:r>
+              <w:rPr>
+                <w:rFonts w:cs="Times New Roman"/>
+                <w:lang w:val="es-MX"/>
+              </w:rPr>
+              <w:t xml:space="preserve"> </w:t>
             </w:r>
           </w:p>
         </w:tc>
@@ -7267,6 +7346,7 @@
         <w:rPr>
           <w:noProof/>
         </w:rPr>
+        <w:lastRenderedPageBreak/>
         <w:drawing>
           <wp:inline distT="0" distB="0" distL="0" distR="0" wp14:anchorId="25EA22AA" wp14:editId="44C24838">
             <wp:extent cx="5612130" cy="3180715"/>
@@ -7283,7 +7363,7 @@
                     <pic:cNvPicPr/>
                   </pic:nvPicPr>
                   <pic:blipFill>
-                    <a:blip r:embed="rId28">
+                    <a:blip r:embed="rId29">
                       <a:extLst>
                         <a:ext uri="{28A0092B-C50C-407E-A947-70E740481C1C}">
                           <a14:useLocalDpi xmlns:a14="http://schemas.microsoft.com/office/drawing/2010/main" val="0"/>
@@ -7329,7 +7409,7 @@
                     <pic:cNvPicPr/>
                   </pic:nvPicPr>
                   <pic:blipFill>
-                    <a:blip r:embed="rId29">
+                    <a:blip r:embed="rId30">
                       <a:extLst>
                         <a:ext uri="{28A0092B-C50C-407E-A947-70E740481C1C}">
                           <a14:useLocalDpi xmlns:a14="http://schemas.microsoft.com/office/drawing/2010/main" val="0"/>
@@ -7376,7 +7456,7 @@
                     <pic:cNvPicPr/>
                   </pic:nvPicPr>
                   <pic:blipFill>
-                    <a:blip r:embed="rId30">
+                    <a:blip r:embed="rId31">
                       <a:extLst>
                         <a:ext uri="{28A0092B-C50C-407E-A947-70E740481C1C}">
                           <a14:useLocalDpi xmlns:a14="http://schemas.microsoft.com/office/drawing/2010/main" val="0"/>
@@ -7422,7 +7502,7 @@
                     <pic:cNvPicPr/>
                   </pic:nvPicPr>
                   <pic:blipFill>
-                    <a:blip r:embed="rId31">
+                    <a:blip r:embed="rId32">
                       <a:extLst>
                         <a:ext uri="{28A0092B-C50C-407E-A947-70E740481C1C}">
                           <a14:useLocalDpi xmlns:a14="http://schemas.microsoft.com/office/drawing/2010/main" val="0"/>
@@ -7469,7 +7549,1372 @@
                     <pic:cNvPicPr/>
                   </pic:nvPicPr>
                   <pic:blipFill>
-                    <a:blip r:embed="rId32">
+                    <a:blip r:embed="rId33">
+                      <a:extLst>
+                        <a:ext uri="{28A0092B-C50C-407E-A947-70E740481C1C}">
+                          <a14:useLocalDpi xmlns:a14="http://schemas.microsoft.com/office/drawing/2010/main" val="0"/>
+                        </a:ext>
+                      </a:extLst>
+                    </a:blip>
+                    <a:stretch>
+                      <a:fillRect/>
+                    </a:stretch>
+                  </pic:blipFill>
+                  <pic:spPr>
+                    <a:xfrm>
+                      <a:off x="0" y="0"/>
+                      <a:ext cx="5612130" cy="3180715"/>
+                    </a:xfrm>
+                    <a:prstGeom prst="rect">
+                      <a:avLst/>
+                    </a:prstGeom>
+                  </pic:spPr>
+                </pic:pic>
+              </a:graphicData>
+            </a:graphic>
+          </wp:inline>
+        </w:drawing>
+      </w:r>
+    </w:p>
+    <w:tbl>
+      <w:tblPr>
+        <w:tblStyle w:val="Tablaconcuadrcula"/>
+        <w:tblW w:w="5000" w:type="pct"/>
+        <w:tblLook w:val="04A0" w:firstRow="1" w:lastRow="0" w:firstColumn="1" w:lastColumn="0" w:noHBand="0" w:noVBand="1"/>
+      </w:tblPr>
+      <w:tblGrid>
+        <w:gridCol w:w="1781"/>
+        <w:gridCol w:w="7047"/>
+      </w:tblGrid>
+      <w:tr>
+        <w:trPr>
+          <w:trHeight w:val="329"/>
+        </w:trPr>
+        <w:tc>
+          <w:tcPr>
+            <w:tcW w:w="1009" w:type="pct"/>
+            <w:hideMark/>
+          </w:tcPr>
+          <w:p>
+            <w:pPr>
+              <w:spacing w:before="0" w:after="160" w:line="240" w:lineRule="auto"/>
+              <w:rPr>
+                <w:rFonts w:cs="Times New Roman"/>
+                <w:b/>
+                <w:lang w:val="es-MX"/>
+              </w:rPr>
+            </w:pPr>
+            <w:r>
+              <w:rPr>
+                <w:rFonts w:cs="Times New Roman"/>
+                <w:b/>
+                <w:lang w:val="es-MX"/>
+              </w:rPr>
+              <w:t>ID:</w:t>
+            </w:r>
+          </w:p>
+        </w:tc>
+        <w:tc>
+          <w:tcPr>
+            <w:tcW w:w="3991" w:type="pct"/>
+          </w:tcPr>
+          <w:p>
+            <w:pPr>
+              <w:spacing w:before="0" w:after="160" w:line="240" w:lineRule="auto"/>
+              <w:rPr>
+                <w:rFonts w:cs="Times New Roman"/>
+                <w:bCs/>
+                <w:lang w:val="es-MX"/>
+              </w:rPr>
+            </w:pPr>
+            <w:r>
+              <w:rPr>
+                <w:rFonts w:cs="Times New Roman"/>
+                <w:bCs/>
+                <w:lang w:val="es-MX"/>
+              </w:rPr>
+              <w:t>CU03</w:t>
+            </w:r>
+          </w:p>
+        </w:tc>
+      </w:tr>
+      <w:tr>
+        <w:trPr>
+          <w:trHeight w:val="329"/>
+        </w:trPr>
+        <w:tc>
+          <w:tcPr>
+            <w:tcW w:w="1009" w:type="pct"/>
+            <w:hideMark/>
+          </w:tcPr>
+          <w:p>
+            <w:pPr>
+              <w:spacing w:before="0" w:after="160" w:line="240" w:lineRule="auto"/>
+              <w:rPr>
+                <w:rFonts w:cs="Times New Roman"/>
+                <w:b/>
+                <w:lang w:val="es-MX"/>
+              </w:rPr>
+            </w:pPr>
+            <w:r>
+              <w:rPr>
+                <w:rFonts w:cs="Times New Roman"/>
+                <w:b/>
+                <w:lang w:val="es-MX"/>
+              </w:rPr>
+              <w:t>Nombre:</w:t>
+            </w:r>
+          </w:p>
+        </w:tc>
+        <w:tc>
+          <w:tcPr>
+            <w:tcW w:w="3991" w:type="pct"/>
+          </w:tcPr>
+          <w:p>
+            <w:pPr>
+              <w:spacing w:before="0" w:after="160" w:line="240" w:lineRule="auto"/>
+              <w:rPr>
+                <w:rFonts w:cs="Times New Roman"/>
+                <w:bCs/>
+                <w:lang w:val="es-MX"/>
+              </w:rPr>
+            </w:pPr>
+            <w:r>
+              <w:rPr>
+                <w:rFonts w:cs="Times New Roman"/>
+                <w:bCs/>
+                <w:lang w:val="es-MX"/>
+              </w:rPr>
+              <w:t>Modificar Periodo Escolar</w:t>
+            </w:r>
+          </w:p>
+        </w:tc>
+      </w:tr>
+      <w:tr>
+        <w:trPr>
+          <w:trHeight w:val="329"/>
+        </w:trPr>
+        <w:tc>
+          <w:tcPr>
+            <w:tcW w:w="1009" w:type="pct"/>
+            <w:hideMark/>
+          </w:tcPr>
+          <w:p>
+            <w:pPr>
+              <w:spacing w:before="0" w:after="160" w:line="240" w:lineRule="auto"/>
+              <w:rPr>
+                <w:rFonts w:cs="Times New Roman"/>
+                <w:b/>
+                <w:lang w:val="es-MX"/>
+              </w:rPr>
+            </w:pPr>
+            <w:r>
+              <w:rPr>
+                <w:rFonts w:cs="Times New Roman"/>
+                <w:b/>
+                <w:lang w:val="es-MX"/>
+              </w:rPr>
+              <w:t>Responsable:</w:t>
+            </w:r>
+          </w:p>
+        </w:tc>
+        <w:tc>
+          <w:tcPr>
+            <w:tcW w:w="3991" w:type="pct"/>
+          </w:tcPr>
+          <w:p>
+            <w:pPr>
+              <w:spacing w:before="0" w:after="160" w:line="240" w:lineRule="auto"/>
+              <w:rPr>
+                <w:rFonts w:cs="Times New Roman"/>
+                <w:bCs/>
+                <w:lang w:val="es-MX"/>
+              </w:rPr>
+            </w:pPr>
+            <w:r>
+              <w:rPr>
+                <w:rFonts w:cs="Times New Roman"/>
+                <w:bCs/>
+                <w:lang w:val="es-MX"/>
+              </w:rPr>
+              <w:t xml:space="preserve">Saraí Castillo Hernández </w:t>
+            </w:r>
+          </w:p>
+        </w:tc>
+      </w:tr>
+      <w:tr>
+        <w:trPr>
+          <w:trHeight w:val="329"/>
+        </w:trPr>
+        <w:tc>
+          <w:tcPr>
+            <w:tcW w:w="1009" w:type="pct"/>
+            <w:hideMark/>
+          </w:tcPr>
+          <w:p>
+            <w:pPr>
+              <w:spacing w:before="0" w:after="160" w:line="240" w:lineRule="auto"/>
+              <w:rPr>
+                <w:rFonts w:cs="Times New Roman"/>
+                <w:b/>
+                <w:lang w:val="es-MX"/>
+              </w:rPr>
+            </w:pPr>
+            <w:r>
+              <w:rPr>
+                <w:rFonts w:cs="Times New Roman"/>
+                <w:b/>
+                <w:lang w:val="es-MX"/>
+              </w:rPr>
+              <w:t>Fecha de actualización:</w:t>
+            </w:r>
+          </w:p>
+        </w:tc>
+        <w:tc>
+          <w:tcPr>
+            <w:tcW w:w="3991" w:type="pct"/>
+          </w:tcPr>
+          <w:p>
+            <w:pPr>
+              <w:spacing w:before="0" w:after="160" w:line="240" w:lineRule="auto"/>
+              <w:rPr>
+                <w:rFonts w:cs="Times New Roman"/>
+                <w:bCs/>
+                <w:lang w:val="es-MX"/>
+              </w:rPr>
+            </w:pPr>
+            <w:r>
+              <w:rPr>
+                <w:rFonts w:cs="Times New Roman"/>
+                <w:bCs/>
+                <w:lang w:val="es-MX"/>
+              </w:rPr>
+              <w:t>24/04/2023</w:t>
+            </w:r>
+          </w:p>
+        </w:tc>
+      </w:tr>
+      <w:tr>
+        <w:trPr>
+          <w:trHeight w:val="329"/>
+        </w:trPr>
+        <w:tc>
+          <w:tcPr>
+            <w:tcW w:w="1009" w:type="pct"/>
+          </w:tcPr>
+          <w:p>
+            <w:pPr>
+              <w:spacing w:before="0" w:after="160" w:line="240" w:lineRule="auto"/>
+              <w:rPr>
+                <w:rFonts w:cs="Times New Roman"/>
+                <w:b/>
+                <w:lang w:val="es-MX"/>
+              </w:rPr>
+            </w:pPr>
+            <w:r>
+              <w:rPr>
+                <w:rFonts w:cs="Times New Roman"/>
+                <w:b/>
+                <w:lang w:val="es-MX"/>
+              </w:rPr>
+              <w:t>Descripción:</w:t>
+            </w:r>
+          </w:p>
+        </w:tc>
+        <w:tc>
+          <w:tcPr>
+            <w:tcW w:w="3991" w:type="pct"/>
+          </w:tcPr>
+          <w:p>
+            <w:pPr>
+              <w:spacing w:before="0" w:after="160" w:line="240" w:lineRule="auto"/>
+              <w:rPr>
+                <w:rFonts w:cs="Times New Roman"/>
+                <w:bCs/>
+                <w:lang w:val="es-MX"/>
+              </w:rPr>
+            </w:pPr>
+            <w:r>
+              <w:rPr>
+                <w:rFonts w:cs="Times New Roman"/>
+                <w:bCs/>
+                <w:lang w:val="es-MX"/>
+              </w:rPr>
+              <w:t>El Administrador podrá modificar un Periodo Escolar existente.</w:t>
+            </w:r>
+          </w:p>
+        </w:tc>
+      </w:tr>
+      <w:tr>
+        <w:trPr>
+          <w:trHeight w:val="352"/>
+        </w:trPr>
+        <w:tc>
+          <w:tcPr>
+            <w:tcW w:w="1009" w:type="pct"/>
+          </w:tcPr>
+          <w:p>
+            <w:pPr>
+              <w:spacing w:before="0" w:after="160" w:line="240" w:lineRule="auto"/>
+              <w:rPr>
+                <w:rFonts w:cs="Times New Roman"/>
+                <w:b/>
+                <w:lang w:val="es-MX"/>
+              </w:rPr>
+            </w:pPr>
+            <w:r>
+              <w:rPr>
+                <w:rFonts w:cs="Times New Roman"/>
+                <w:b/>
+                <w:lang w:val="es-MX"/>
+              </w:rPr>
+              <w:t>Actor(es):</w:t>
+            </w:r>
+          </w:p>
+        </w:tc>
+        <w:tc>
+          <w:tcPr>
+            <w:tcW w:w="3991" w:type="pct"/>
+          </w:tcPr>
+          <w:p>
+            <w:pPr>
+              <w:spacing w:before="0" w:after="160" w:line="240" w:lineRule="auto"/>
+              <w:rPr>
+                <w:rFonts w:cs="Times New Roman"/>
+                <w:bCs/>
+                <w:lang w:val="es-MX"/>
+              </w:rPr>
+            </w:pPr>
+            <w:r>
+              <w:rPr>
+                <w:rFonts w:cs="Times New Roman"/>
+                <w:bCs/>
+                <w:lang w:val="es-MX"/>
+              </w:rPr>
+              <w:t xml:space="preserve">Administrador </w:t>
+            </w:r>
+          </w:p>
+        </w:tc>
+      </w:tr>
+      <w:tr>
+        <w:trPr>
+          <w:trHeight w:val="329"/>
+        </w:trPr>
+        <w:tc>
+          <w:tcPr>
+            <w:tcW w:w="1009" w:type="pct"/>
+          </w:tcPr>
+          <w:p>
+            <w:pPr>
+              <w:spacing w:before="0" w:after="160" w:line="240" w:lineRule="auto"/>
+              <w:rPr>
+                <w:rFonts w:cs="Times New Roman"/>
+                <w:b/>
+                <w:lang w:val="es-MX"/>
+              </w:rPr>
+            </w:pPr>
+            <w:r>
+              <w:rPr>
+                <w:rFonts w:cs="Times New Roman"/>
+                <w:b/>
+                <w:lang w:val="es-MX"/>
+              </w:rPr>
+              <w:t>Disparador:</w:t>
+            </w:r>
+          </w:p>
+        </w:tc>
+        <w:tc>
+          <w:tcPr>
+            <w:tcW w:w="3991" w:type="pct"/>
+          </w:tcPr>
+          <w:p>
+            <w:pPr>
+              <w:spacing w:before="0" w:after="160" w:line="240" w:lineRule="auto"/>
+              <w:rPr>
+                <w:rFonts w:cs="Times New Roman"/>
+                <w:bCs/>
+                <w:lang w:val="es-MX"/>
+              </w:rPr>
+            </w:pPr>
+            <w:r>
+              <w:rPr>
+                <w:rFonts w:cs="Times New Roman"/>
+                <w:bCs/>
+                <w:lang w:val="es-MX"/>
+              </w:rPr>
+              <w:t>El Administrador selecciona la opción “Modificar Periodo Escolar”</w:t>
+            </w:r>
+          </w:p>
+        </w:tc>
+      </w:tr>
+      <w:tr>
+        <w:trPr>
+          <w:trHeight w:val="329"/>
+        </w:trPr>
+        <w:tc>
+          <w:tcPr>
+            <w:tcW w:w="1009" w:type="pct"/>
+          </w:tcPr>
+          <w:p>
+            <w:pPr>
+              <w:spacing w:before="0" w:after="160" w:line="240" w:lineRule="auto"/>
+              <w:rPr>
+                <w:rFonts w:cs="Times New Roman"/>
+                <w:b/>
+                <w:lang w:val="es-MX"/>
+              </w:rPr>
+            </w:pPr>
+            <w:r>
+              <w:rPr>
+                <w:rFonts w:cs="Times New Roman"/>
+                <w:b/>
+                <w:lang w:val="es-MX"/>
+              </w:rPr>
+              <w:t>Precondiciones:</w:t>
+            </w:r>
+          </w:p>
+        </w:tc>
+        <w:tc>
+          <w:tcPr>
+            <w:tcW w:w="3991" w:type="pct"/>
+          </w:tcPr>
+          <w:p>
+            <w:pPr>
+              <w:spacing w:before="0" w:after="160" w:line="240" w:lineRule="auto"/>
+              <w:rPr>
+                <w:rFonts w:cs="Times New Roman"/>
+                <w:bCs/>
+                <w:lang w:val="es-MX"/>
+              </w:rPr>
+            </w:pPr>
+            <w:r>
+              <w:rPr>
+                <w:rFonts w:cs="Times New Roman"/>
+                <w:bCs/>
+                <w:lang w:val="es-MX"/>
+              </w:rPr>
+              <w:t>PRE01 – Existe al menos un Periodo Escolar registrado en el sistema.</w:t>
+            </w:r>
+          </w:p>
+        </w:tc>
+      </w:tr>
+      <w:tr>
+        <w:trPr>
+          <w:trHeight w:val="44"/>
+        </w:trPr>
+        <w:tc>
+          <w:tcPr>
+            <w:tcW w:w="1009" w:type="pct"/>
+            <w:hideMark/>
+          </w:tcPr>
+          <w:p>
+            <w:pPr>
+              <w:spacing w:before="0" w:after="160" w:line="240" w:lineRule="auto"/>
+              <w:rPr>
+                <w:rFonts w:cs="Times New Roman"/>
+                <w:b/>
+                <w:lang w:val="es-MX"/>
+              </w:rPr>
+            </w:pPr>
+            <w:r>
+              <w:rPr>
+                <w:rFonts w:cs="Times New Roman"/>
+                <w:b/>
+                <w:lang w:val="es-MX"/>
+              </w:rPr>
+              <w:t>Flujo Normal:</w:t>
+            </w:r>
+          </w:p>
+        </w:tc>
+        <w:tc>
+          <w:tcPr>
+            <w:tcW w:w="3991" w:type="pct"/>
+          </w:tcPr>
+          <w:p>
+            <w:pPr>
+              <w:pStyle w:val="Prrafodelista"/>
+              <w:numPr>
+                <w:ilvl w:val="0"/>
+                <w:numId w:val="35"/>
+              </w:numPr>
+              <w:spacing w:before="0" w:after="160" w:line="240" w:lineRule="auto"/>
+              <w:ind w:left="513" w:hanging="284"/>
+              <w:rPr>
+                <w:rFonts w:cs="Times New Roman"/>
+                <w:lang w:val="es-MX"/>
+              </w:rPr>
+            </w:pPr>
+            <w:r>
+              <w:rPr>
+                <w:rFonts w:cs="Times New Roman"/>
+                <w:lang w:val="es-MX"/>
+              </w:rPr>
+              <w:t>El sistema recupera la fecha de inicio y fin del periodo escolar y los muestra en calendarios editables (ver EX01).</w:t>
+            </w:r>
+          </w:p>
+          <w:p>
+            <w:pPr>
+              <w:pStyle w:val="Prrafodelista"/>
+              <w:numPr>
+                <w:ilvl w:val="0"/>
+                <w:numId w:val="35"/>
+              </w:numPr>
+              <w:spacing w:before="0" w:after="160" w:line="240" w:lineRule="auto"/>
+              <w:ind w:left="513" w:hanging="284"/>
+              <w:rPr>
+                <w:rFonts w:cs="Times New Roman"/>
+                <w:lang w:val="es-MX"/>
+              </w:rPr>
+            </w:pPr>
+            <w:r>
+              <w:rPr>
+                <w:rFonts w:cs="Times New Roman"/>
+                <w:lang w:val="es-MX"/>
+              </w:rPr>
+              <w:t>El Administrador modifica las fechas de inicio y fin y presiona el botón “Guardar” (ver FA2.1)</w:t>
+            </w:r>
+          </w:p>
+          <w:p>
+            <w:pPr>
+              <w:pStyle w:val="Prrafodelista"/>
+              <w:numPr>
+                <w:ilvl w:val="0"/>
+                <w:numId w:val="35"/>
+              </w:numPr>
+              <w:spacing w:before="0" w:after="160" w:line="240" w:lineRule="auto"/>
+              <w:ind w:left="514"/>
+              <w:rPr>
+                <w:rFonts w:cs="Times New Roman"/>
+                <w:lang w:val="es-MX"/>
+              </w:rPr>
+            </w:pPr>
+            <w:r>
+              <w:rPr>
+                <w:rFonts w:cs="Times New Roman"/>
+                <w:lang w:val="es-MX"/>
+              </w:rPr>
+              <w:t>El sistema verifica que las fechas sean válidas, que no existan coincidencias en la base de datos, modifica el nuevo PERIODO ESCOLAR en la base de datos y muestra un mensaje de confirmación “Se actualizó correctamente el periodo escolar”. (ver FA3.1, FA3.2, EX01)</w:t>
+            </w:r>
+          </w:p>
+          <w:p>
+            <w:pPr>
+              <w:pStyle w:val="Prrafodelista"/>
+              <w:numPr>
+                <w:ilvl w:val="0"/>
+                <w:numId w:val="35"/>
+              </w:numPr>
+              <w:spacing w:before="0" w:after="160" w:line="240" w:lineRule="auto"/>
+              <w:ind w:left="514"/>
+              <w:rPr>
+                <w:rFonts w:cs="Times New Roman"/>
+                <w:lang w:val="es-MX"/>
+              </w:rPr>
+            </w:pPr>
+            <w:r>
+              <w:rPr>
+                <w:rFonts w:cs="Times New Roman"/>
+                <w:lang w:val="es-MX"/>
+              </w:rPr>
+              <w:t>El Administrador acepta la confirmación.</w:t>
+            </w:r>
+          </w:p>
+          <w:p>
+            <w:pPr>
+              <w:pStyle w:val="Prrafodelista"/>
+              <w:numPr>
+                <w:ilvl w:val="0"/>
+                <w:numId w:val="35"/>
+              </w:numPr>
+              <w:spacing w:before="0" w:after="160" w:line="240" w:lineRule="auto"/>
+              <w:ind w:left="514"/>
+              <w:rPr>
+                <w:rFonts w:cs="Times New Roman"/>
+                <w:lang w:val="es-MX"/>
+              </w:rPr>
+            </w:pPr>
+            <w:r>
+              <w:rPr>
+                <w:rFonts w:cs="Times New Roman"/>
+                <w:lang w:val="es-MX"/>
+              </w:rPr>
+              <w:t>Termina el caso de uso</w:t>
+            </w:r>
+          </w:p>
+        </w:tc>
+      </w:tr>
+      <w:tr>
+        <w:trPr>
+          <w:trHeight w:val="329"/>
+        </w:trPr>
+        <w:tc>
+          <w:tcPr>
+            <w:tcW w:w="1009" w:type="pct"/>
+            <w:hideMark/>
+          </w:tcPr>
+          <w:p>
+            <w:pPr>
+              <w:spacing w:before="0" w:after="160" w:line="240" w:lineRule="auto"/>
+              <w:rPr>
+                <w:rFonts w:cs="Times New Roman"/>
+                <w:b/>
+                <w:lang w:val="es-MX"/>
+              </w:rPr>
+            </w:pPr>
+            <w:r>
+              <w:rPr>
+                <w:rFonts w:cs="Times New Roman"/>
+                <w:b/>
+                <w:lang w:val="es-MX"/>
+              </w:rPr>
+              <w:t>Flujos Alternos:</w:t>
+            </w:r>
+          </w:p>
+        </w:tc>
+        <w:tc>
+          <w:tcPr>
+            <w:tcW w:w="3991" w:type="pct"/>
+          </w:tcPr>
+          <w:p>
+            <w:pPr>
+              <w:spacing w:before="0" w:line="240" w:lineRule="auto"/>
+              <w:contextualSpacing/>
+              <w:rPr>
+                <w:rFonts w:cs="Times New Roman"/>
+                <w:lang w:val="es-MX"/>
+              </w:rPr>
+            </w:pPr>
+            <w:r>
+              <w:rPr>
+                <w:rFonts w:cs="Times New Roman"/>
+                <w:lang w:val="es-MX"/>
+              </w:rPr>
+              <w:t xml:space="preserve">FA2.1 </w:t>
+            </w:r>
+            <w:r>
+              <w:rPr>
+                <w:rFonts w:cs="Times New Roman"/>
+                <w:lang w:val="es-MX"/>
+              </w:rPr>
+              <w:t xml:space="preserve">El </w:t>
+            </w:r>
+            <w:r>
+              <w:rPr>
+                <w:rFonts w:cs="Times New Roman"/>
+                <w:lang w:val="es-MX"/>
+              </w:rPr>
+              <w:t>Administrador</w:t>
+            </w:r>
+            <w:r>
+              <w:rPr>
+                <w:rFonts w:cs="Times New Roman"/>
+                <w:lang w:val="es-MX"/>
+              </w:rPr>
+              <w:t xml:space="preserve"> da clic en el botón “Cancelar”.</w:t>
+            </w:r>
+          </w:p>
+          <w:p>
+            <w:pPr>
+              <w:pStyle w:val="Prrafodelista"/>
+              <w:numPr>
+                <w:ilvl w:val="0"/>
+                <w:numId w:val="31"/>
+              </w:numPr>
+              <w:spacing w:before="0" w:line="240" w:lineRule="auto"/>
+              <w:rPr>
+                <w:rFonts w:cs="Times New Roman"/>
+                <w:lang w:val="es-MX"/>
+              </w:rPr>
+            </w:pPr>
+            <w:r>
+              <w:rPr>
+                <w:rFonts w:cs="Times New Roman"/>
+                <w:lang w:val="es-MX"/>
+              </w:rPr>
+              <w:t>Termina el caso de uso</w:t>
+            </w:r>
+          </w:p>
+          <w:p>
+            <w:pPr>
+              <w:spacing w:before="0" w:line="240" w:lineRule="auto"/>
+              <w:rPr>
+                <w:rFonts w:cs="Times New Roman"/>
+                <w:lang w:val="es-MX"/>
+              </w:rPr>
+            </w:pPr>
+            <w:r>
+              <w:rPr>
+                <w:rFonts w:cs="Times New Roman"/>
+                <w:lang w:val="es-MX"/>
+              </w:rPr>
+              <w:lastRenderedPageBreak/>
+              <w:t>FA3.1 Fechas inválido</w:t>
+            </w:r>
+          </w:p>
+          <w:p>
+            <w:pPr>
+              <w:pStyle w:val="Prrafodelista"/>
+              <w:numPr>
+                <w:ilvl w:val="0"/>
+                <w:numId w:val="36"/>
+              </w:numPr>
+              <w:spacing w:before="0" w:line="240" w:lineRule="auto"/>
+              <w:rPr>
+                <w:rFonts w:cs="Times New Roman"/>
+                <w:lang w:val="es-MX"/>
+              </w:rPr>
+            </w:pPr>
+            <w:r>
+              <w:rPr>
+                <w:rFonts w:cs="Times New Roman"/>
+                <w:lang w:val="es-MX"/>
+              </w:rPr>
+              <w:t xml:space="preserve">El sistema muestra una etiqueta mostrando que la fecha de inicio no puede ser mayor a la de fin y que no pueden ser iguales las fechas. </w:t>
+            </w:r>
+          </w:p>
+          <w:p>
+            <w:pPr>
+              <w:pStyle w:val="Prrafodelista"/>
+              <w:numPr>
+                <w:ilvl w:val="0"/>
+                <w:numId w:val="36"/>
+              </w:numPr>
+              <w:spacing w:before="0" w:line="240" w:lineRule="auto"/>
+              <w:rPr>
+                <w:rFonts w:cs="Times New Roman"/>
+                <w:lang w:val="es-MX"/>
+              </w:rPr>
+            </w:pPr>
+            <w:r>
+              <w:rPr>
+                <w:rFonts w:cs="Times New Roman"/>
+                <w:lang w:val="es-MX"/>
+              </w:rPr>
+              <w:t>Regresa al paso 2 del flujo normal.</w:t>
+            </w:r>
+          </w:p>
+          <w:p>
+            <w:pPr>
+              <w:spacing w:before="0" w:line="240" w:lineRule="auto"/>
+              <w:rPr>
+                <w:rFonts w:cs="Times New Roman"/>
+                <w:lang w:val="es-MX"/>
+              </w:rPr>
+            </w:pPr>
+            <w:r>
+              <w:rPr>
+                <w:rFonts w:cs="Times New Roman"/>
+                <w:lang w:val="es-MX"/>
+              </w:rPr>
+              <w:t>FA3.2 Existe coincidencias en la base de datos</w:t>
+            </w:r>
+          </w:p>
+          <w:p>
+            <w:pPr>
+              <w:pStyle w:val="Prrafodelista"/>
+              <w:numPr>
+                <w:ilvl w:val="0"/>
+                <w:numId w:val="37"/>
+              </w:numPr>
+              <w:spacing w:before="0" w:line="240" w:lineRule="auto"/>
+              <w:rPr>
+                <w:rFonts w:cs="Times New Roman"/>
+                <w:lang w:val="es-MX"/>
+              </w:rPr>
+            </w:pPr>
+            <w:r>
+              <w:rPr>
+                <w:rFonts w:cs="Times New Roman"/>
+                <w:lang w:val="es-MX"/>
+              </w:rPr>
+              <w:t xml:space="preserve">El sistema muestra la ventana “GUI Periodo escolar duplicado” con el mensaje “El periodo escolar </w:t>
+            </w:r>
+            <w:r>
+              <w:rPr>
+                <w:rFonts w:cs="Times New Roman"/>
+                <w:lang w:val="es-MX"/>
+              </w:rPr>
+              <w:t>modificado</w:t>
+            </w:r>
+            <w:r>
+              <w:rPr>
+                <w:rFonts w:cs="Times New Roman"/>
+                <w:lang w:val="es-MX"/>
+              </w:rPr>
+              <w:t xml:space="preserve"> ya se encuentra registrado”.</w:t>
+            </w:r>
+          </w:p>
+          <w:p>
+            <w:pPr>
+              <w:pStyle w:val="Prrafodelista"/>
+              <w:numPr>
+                <w:ilvl w:val="0"/>
+                <w:numId w:val="37"/>
+              </w:numPr>
+              <w:spacing w:before="0" w:line="240" w:lineRule="auto"/>
+              <w:rPr>
+                <w:rFonts w:cs="Times New Roman"/>
+                <w:lang w:val="es-MX"/>
+              </w:rPr>
+            </w:pPr>
+            <w:r>
+              <w:rPr>
+                <w:rFonts w:cs="Times New Roman"/>
+                <w:lang w:val="es-MX"/>
+              </w:rPr>
+              <w:t>Regresa al paso 4 del flujo normal.</w:t>
+            </w:r>
+          </w:p>
+        </w:tc>
+      </w:tr>
+      <w:tr>
+        <w:trPr>
+          <w:trHeight w:val="44"/>
+        </w:trPr>
+        <w:tc>
+          <w:tcPr>
+            <w:tcW w:w="1009" w:type="pct"/>
+            <w:hideMark/>
+          </w:tcPr>
+          <w:p>
+            <w:pPr>
+              <w:spacing w:before="0" w:after="160" w:line="240" w:lineRule="auto"/>
+              <w:rPr>
+                <w:rFonts w:cs="Times New Roman"/>
+                <w:b/>
+                <w:lang w:val="es-MX"/>
+              </w:rPr>
+            </w:pPr>
+            <w:r>
+              <w:rPr>
+                <w:rFonts w:cs="Times New Roman"/>
+                <w:b/>
+                <w:lang w:val="es-MX"/>
+              </w:rPr>
+              <w:lastRenderedPageBreak/>
+              <w:t>Excepciones:</w:t>
+            </w:r>
+          </w:p>
+        </w:tc>
+        <w:tc>
+          <w:tcPr>
+            <w:tcW w:w="3991" w:type="pct"/>
+          </w:tcPr>
+          <w:p>
+            <w:pPr>
+              <w:spacing w:before="0" w:line="240" w:lineRule="auto"/>
+              <w:contextualSpacing/>
+              <w:rPr>
+                <w:rFonts w:cs="Times New Roman"/>
+                <w:lang w:val="es-MX"/>
+              </w:rPr>
+            </w:pPr>
+            <w:r>
+              <w:rPr>
+                <w:rFonts w:cs="Times New Roman"/>
+                <w:lang w:val="es-MX"/>
+              </w:rPr>
+              <w:t>EX01. No hay conexión con la base de datos.</w:t>
+            </w:r>
+          </w:p>
+          <w:p>
+            <w:pPr>
+              <w:numPr>
+                <w:ilvl w:val="0"/>
+                <w:numId w:val="38"/>
+              </w:numPr>
+              <w:spacing w:before="0" w:after="200" w:line="240" w:lineRule="auto"/>
+              <w:contextualSpacing/>
+              <w:rPr>
+                <w:rFonts w:cs="Times New Roman"/>
+                <w:lang w:val="es-MX"/>
+              </w:rPr>
+            </w:pPr>
+            <w:r>
+              <w:rPr>
+                <w:rFonts w:cs="Times New Roman"/>
+                <w:lang w:val="es-MX"/>
+              </w:rPr>
+              <w:t>El sistema muestra una ventana emergente “GUI Pérdida de conexión” con el mensaje “No se pudo conectar con la base de datos. Por favor, inténtelo más tarde”, y el botón “Aceptar”.</w:t>
+            </w:r>
+          </w:p>
+          <w:p>
+            <w:pPr>
+              <w:numPr>
+                <w:ilvl w:val="0"/>
+                <w:numId w:val="38"/>
+              </w:numPr>
+              <w:spacing w:before="0" w:after="200" w:line="240" w:lineRule="auto"/>
+              <w:contextualSpacing/>
+              <w:rPr>
+                <w:rFonts w:cs="Times New Roman"/>
+                <w:lang w:val="es-MX"/>
+              </w:rPr>
+            </w:pPr>
+            <w:r>
+              <w:rPr>
+                <w:rFonts w:cs="Times New Roman"/>
+                <w:lang w:val="es-MX"/>
+              </w:rPr>
+              <w:t xml:space="preserve">El </w:t>
+            </w:r>
+            <w:r>
+              <w:rPr>
+                <w:rFonts w:cs="Times New Roman"/>
+                <w:lang w:val="es-MX"/>
+              </w:rPr>
+              <w:t>Administrador</w:t>
+            </w:r>
+            <w:r>
+              <w:rPr>
+                <w:rFonts w:cs="Times New Roman"/>
+                <w:lang w:val="es-MX"/>
+              </w:rPr>
+              <w:t xml:space="preserve"> da clic en el botón de “Aceptar”.</w:t>
+            </w:r>
+          </w:p>
+          <w:p>
+            <w:pPr>
+              <w:numPr>
+                <w:ilvl w:val="0"/>
+                <w:numId w:val="38"/>
+              </w:numPr>
+              <w:spacing w:before="0" w:after="200" w:line="240" w:lineRule="auto"/>
+              <w:contextualSpacing/>
+              <w:rPr>
+                <w:rFonts w:cs="Times New Roman"/>
+                <w:lang w:val="es-MX"/>
+              </w:rPr>
+            </w:pPr>
+            <w:r>
+              <w:rPr>
+                <w:rFonts w:cs="Times New Roman"/>
+                <w:lang w:val="es-MX"/>
+              </w:rPr>
+              <w:t>Termina el caso de uso y regresa al menú principal.</w:t>
+            </w:r>
+          </w:p>
+        </w:tc>
+      </w:tr>
+      <w:tr>
+        <w:trPr>
+          <w:trHeight w:val="348"/>
+        </w:trPr>
+        <w:tc>
+          <w:tcPr>
+            <w:tcW w:w="1009" w:type="pct"/>
+            <w:hideMark/>
+          </w:tcPr>
+          <w:p>
+            <w:pPr>
+              <w:spacing w:before="0" w:after="160" w:line="240" w:lineRule="auto"/>
+              <w:rPr>
+                <w:rFonts w:cs="Times New Roman"/>
+                <w:b/>
+                <w:lang w:val="es-MX"/>
+              </w:rPr>
+            </w:pPr>
+            <w:r>
+              <w:rPr>
+                <w:rFonts w:cs="Times New Roman"/>
+                <w:b/>
+                <w:lang w:val="es-MX"/>
+              </w:rPr>
+              <w:t>Postcondiciones:</w:t>
+            </w:r>
+          </w:p>
+        </w:tc>
+        <w:tc>
+          <w:tcPr>
+            <w:tcW w:w="3991" w:type="pct"/>
+          </w:tcPr>
+          <w:p>
+            <w:pPr>
+              <w:spacing w:before="0" w:after="160" w:line="240" w:lineRule="auto"/>
+              <w:rPr>
+                <w:rFonts w:cs="Times New Roman"/>
+                <w:lang w:val="es-MX"/>
+              </w:rPr>
+            </w:pPr>
+            <w:r>
+              <w:rPr>
+                <w:rFonts w:cs="Times New Roman"/>
+                <w:lang w:val="es-MX"/>
+              </w:rPr>
+              <w:t xml:space="preserve">POST01- </w:t>
+            </w:r>
+            <w:r>
+              <w:rPr>
+                <w:rFonts w:cs="Times New Roman"/>
+                <w:lang w:val="es-MX"/>
+              </w:rPr>
+              <w:t>Se actualiza un PERIODO ESCOLAR en la base de datos.</w:t>
+            </w:r>
+          </w:p>
+        </w:tc>
+      </w:tr>
+      <w:tr>
+        <w:trPr>
+          <w:trHeight w:val="329"/>
+        </w:trPr>
+        <w:tc>
+          <w:tcPr>
+            <w:tcW w:w="1009" w:type="pct"/>
+          </w:tcPr>
+          <w:p>
+            <w:pPr>
+              <w:spacing w:before="0" w:after="160" w:line="240" w:lineRule="auto"/>
+              <w:rPr>
+                <w:rFonts w:cs="Times New Roman"/>
+                <w:b/>
+                <w:lang w:val="es-MX"/>
+              </w:rPr>
+            </w:pPr>
+            <w:r>
+              <w:rPr>
+                <w:rFonts w:cs="Times New Roman"/>
+                <w:b/>
+                <w:lang w:val="es-MX"/>
+              </w:rPr>
+              <w:t>Reglas de negocio:</w:t>
+            </w:r>
+          </w:p>
+        </w:tc>
+        <w:tc>
+          <w:tcPr>
+            <w:tcW w:w="3991" w:type="pct"/>
+          </w:tcPr>
+          <w:p>
+            <w:pPr>
+              <w:spacing w:before="0" w:after="160" w:line="240" w:lineRule="auto"/>
+              <w:rPr>
+                <w:rFonts w:cs="Times New Roman"/>
+                <w:bCs/>
+                <w:lang w:val="es-MX"/>
+              </w:rPr>
+            </w:pPr>
+            <w:r>
+              <w:rPr>
+                <w:rFonts w:cs="Times New Roman"/>
+                <w:lang w:val="es-MX"/>
+              </w:rPr>
+              <w:t>Ninguno</w:t>
+            </w:r>
+          </w:p>
+        </w:tc>
+      </w:tr>
+      <w:tr>
+        <w:trPr>
+          <w:trHeight w:val="329"/>
+        </w:trPr>
+        <w:tc>
+          <w:tcPr>
+            <w:tcW w:w="1009" w:type="pct"/>
+            <w:hideMark/>
+          </w:tcPr>
+          <w:p>
+            <w:pPr>
+              <w:spacing w:before="0" w:after="160" w:line="240" w:lineRule="auto"/>
+              <w:rPr>
+                <w:rFonts w:cs="Times New Roman"/>
+                <w:b/>
+                <w:lang w:val="es-MX"/>
+              </w:rPr>
+            </w:pPr>
+            <w:r>
+              <w:rPr>
+                <w:rFonts w:cs="Times New Roman"/>
+                <w:b/>
+                <w:lang w:val="es-MX"/>
+              </w:rPr>
+              <w:t xml:space="preserve">Incluye: </w:t>
+            </w:r>
+          </w:p>
+        </w:tc>
+        <w:tc>
+          <w:tcPr>
+            <w:tcW w:w="3991" w:type="pct"/>
+          </w:tcPr>
+          <w:p>
+            <w:pPr>
+              <w:spacing w:before="0" w:after="160" w:line="240" w:lineRule="auto"/>
+              <w:rPr>
+                <w:rFonts w:cs="Times New Roman"/>
+                <w:bCs/>
+                <w:lang w:val="es-MX"/>
+              </w:rPr>
+            </w:pPr>
+            <w:r>
+              <w:rPr>
+                <w:rFonts w:cs="Times New Roman"/>
+                <w:lang w:val="es-MX"/>
+              </w:rPr>
+              <w:t>Ninguno.</w:t>
+            </w:r>
+          </w:p>
+        </w:tc>
+      </w:tr>
+      <w:tr>
+        <w:trPr>
+          <w:trHeight w:val="329"/>
+        </w:trPr>
+        <w:tc>
+          <w:tcPr>
+            <w:tcW w:w="1009" w:type="pct"/>
+            <w:hideMark/>
+          </w:tcPr>
+          <w:p>
+            <w:pPr>
+              <w:spacing w:before="0" w:after="160" w:line="240" w:lineRule="auto"/>
+              <w:rPr>
+                <w:rFonts w:cs="Times New Roman"/>
+                <w:b/>
+                <w:lang w:val="es-MX"/>
+              </w:rPr>
+            </w:pPr>
+            <w:r>
+              <w:rPr>
+                <w:rFonts w:cs="Times New Roman"/>
+                <w:b/>
+                <w:lang w:val="es-MX"/>
+              </w:rPr>
+              <w:t>Extiende:</w:t>
+            </w:r>
+          </w:p>
+        </w:tc>
+        <w:tc>
+          <w:tcPr>
+            <w:tcW w:w="3991" w:type="pct"/>
+          </w:tcPr>
+          <w:p>
+            <w:pPr>
+              <w:spacing w:before="0" w:after="160" w:line="240" w:lineRule="auto"/>
+              <w:rPr>
+                <w:rFonts w:cs="Times New Roman"/>
+                <w:bCs/>
+                <w:lang w:val="es-MX"/>
+              </w:rPr>
+            </w:pPr>
+            <w:r>
+              <w:rPr>
+                <w:rFonts w:cs="Times New Roman"/>
+                <w:bCs/>
+                <w:lang w:val="es-MX"/>
+              </w:rPr>
+              <w:t>Ninguno</w:t>
+            </w:r>
+          </w:p>
+        </w:tc>
+      </w:tr>
+    </w:tbl>
+    <w:p>
+      <w:r>
+        <w:rPr>
+          <w:noProof/>
+        </w:rPr>
+        <w:lastRenderedPageBreak/>
+        <w:drawing>
+          <wp:inline distT="0" distB="0" distL="0" distR="0" wp14:anchorId="69CE94DD" wp14:editId="65912DE6">
+            <wp:extent cx="5612130" cy="3180715"/>
+            <wp:effectExtent l="0" t="0" r="0" b="0"/>
+            <wp:docPr id="608815018" name="Imagen 1" descr="Interfaz de usuario gráfica, Aplicación&#10;&#10;Descripción generada automáticamente"/>
+            <wp:cNvGraphicFramePr>
+              <a:graphicFrameLocks xmlns:a="http://schemas.openxmlformats.org/drawingml/2006/main" noChangeAspect="1"/>
+            </wp:cNvGraphicFramePr>
+            <a:graphic xmlns:a="http://schemas.openxmlformats.org/drawingml/2006/main">
+              <a:graphicData uri="http://schemas.openxmlformats.org/drawingml/2006/picture">
+                <pic:pic xmlns:pic="http://schemas.openxmlformats.org/drawingml/2006/picture">
+                  <pic:nvPicPr>
+                    <pic:cNvPr id="608815018" name="Imagen 1" descr="Interfaz de usuario gráfica, Aplicación&#10;&#10;Descripción generada automáticamente"/>
+                    <pic:cNvPicPr/>
+                  </pic:nvPicPr>
+                  <pic:blipFill>
+                    <a:blip r:embed="rId34">
+                      <a:extLst>
+                        <a:ext uri="{28A0092B-C50C-407E-A947-70E740481C1C}">
+                          <a14:useLocalDpi xmlns:a14="http://schemas.microsoft.com/office/drawing/2010/main" val="0"/>
+                        </a:ext>
+                      </a:extLst>
+                    </a:blip>
+                    <a:stretch>
+                      <a:fillRect/>
+                    </a:stretch>
+                  </pic:blipFill>
+                  <pic:spPr>
+                    <a:xfrm>
+                      <a:off x="0" y="0"/>
+                      <a:ext cx="5612130" cy="3180715"/>
+                    </a:xfrm>
+                    <a:prstGeom prst="rect">
+                      <a:avLst/>
+                    </a:prstGeom>
+                  </pic:spPr>
+                </pic:pic>
+              </a:graphicData>
+            </a:graphic>
+          </wp:inline>
+        </w:drawing>
+      </w:r>
+      <w:r>
+        <w:rPr>
+          <w:noProof/>
+        </w:rPr>
+        <w:drawing>
+          <wp:inline distT="0" distB="0" distL="0" distR="0" wp14:anchorId="17BD7108" wp14:editId="0D9AB796">
+            <wp:extent cx="5612130" cy="3180715"/>
+            <wp:effectExtent l="0" t="0" r="0" b="0"/>
+            <wp:docPr id="406569695" name="Imagen 2" descr="Interfaz de usuario gráfica, Texto, Aplicación&#10;&#10;Descripción generada automáticamente"/>
+            <wp:cNvGraphicFramePr>
+              <a:graphicFrameLocks xmlns:a="http://schemas.openxmlformats.org/drawingml/2006/main" noChangeAspect="1"/>
+            </wp:cNvGraphicFramePr>
+            <a:graphic xmlns:a="http://schemas.openxmlformats.org/drawingml/2006/main">
+              <a:graphicData uri="http://schemas.openxmlformats.org/drawingml/2006/picture">
+                <pic:pic xmlns:pic="http://schemas.openxmlformats.org/drawingml/2006/picture">
+                  <pic:nvPicPr>
+                    <pic:cNvPr id="406569695" name="Imagen 2" descr="Interfaz de usuario gráfica, Texto, Aplicación&#10;&#10;Descripción generada automáticamente"/>
+                    <pic:cNvPicPr/>
+                  </pic:nvPicPr>
+                  <pic:blipFill>
+                    <a:blip r:embed="rId35">
+                      <a:extLst>
+                        <a:ext uri="{28A0092B-C50C-407E-A947-70E740481C1C}">
+                          <a14:useLocalDpi xmlns:a14="http://schemas.microsoft.com/office/drawing/2010/main" val="0"/>
+                        </a:ext>
+                      </a:extLst>
+                    </a:blip>
+                    <a:stretch>
+                      <a:fillRect/>
+                    </a:stretch>
+                  </pic:blipFill>
+                  <pic:spPr>
+                    <a:xfrm>
+                      <a:off x="0" y="0"/>
+                      <a:ext cx="5612130" cy="3180715"/>
+                    </a:xfrm>
+                    <a:prstGeom prst="rect">
+                      <a:avLst/>
+                    </a:prstGeom>
+                  </pic:spPr>
+                </pic:pic>
+              </a:graphicData>
+            </a:graphic>
+          </wp:inline>
+        </w:drawing>
+      </w:r>
+      <w:r>
+        <w:rPr>
+          <w:noProof/>
+        </w:rPr>
+        <w:lastRenderedPageBreak/>
+        <w:drawing>
+          <wp:inline distT="0" distB="0" distL="0" distR="0" wp14:anchorId="454B54DC" wp14:editId="03819F9B">
+            <wp:extent cx="5612130" cy="3180715"/>
+            <wp:effectExtent l="0" t="0" r="0" b="0"/>
+            <wp:docPr id="1851035214" name="Imagen 3" descr="Interfaz de usuario gráfica&#10;&#10;Descripción generada automáticamente"/>
+            <wp:cNvGraphicFramePr>
+              <a:graphicFrameLocks xmlns:a="http://schemas.openxmlformats.org/drawingml/2006/main" noChangeAspect="1"/>
+            </wp:cNvGraphicFramePr>
+            <a:graphic xmlns:a="http://schemas.openxmlformats.org/drawingml/2006/main">
+              <a:graphicData uri="http://schemas.openxmlformats.org/drawingml/2006/picture">
+                <pic:pic xmlns:pic="http://schemas.openxmlformats.org/drawingml/2006/picture">
+                  <pic:nvPicPr>
+                    <pic:cNvPr id="1851035214" name="Imagen 3" descr="Interfaz de usuario gráfica&#10;&#10;Descripción generada automáticamente"/>
+                    <pic:cNvPicPr/>
+                  </pic:nvPicPr>
+                  <pic:blipFill>
+                    <a:blip r:embed="rId36">
+                      <a:extLst>
+                        <a:ext uri="{28A0092B-C50C-407E-A947-70E740481C1C}">
+                          <a14:useLocalDpi xmlns:a14="http://schemas.microsoft.com/office/drawing/2010/main" val="0"/>
+                        </a:ext>
+                      </a:extLst>
+                    </a:blip>
+                    <a:stretch>
+                      <a:fillRect/>
+                    </a:stretch>
+                  </pic:blipFill>
+                  <pic:spPr>
+                    <a:xfrm>
+                      <a:off x="0" y="0"/>
+                      <a:ext cx="5612130" cy="3180715"/>
+                    </a:xfrm>
+                    <a:prstGeom prst="rect">
+                      <a:avLst/>
+                    </a:prstGeom>
+                  </pic:spPr>
+                </pic:pic>
+              </a:graphicData>
+            </a:graphic>
+          </wp:inline>
+        </w:drawing>
+      </w:r>
+      <w:r>
+        <w:rPr>
+          <w:noProof/>
+        </w:rPr>
+        <w:drawing>
+          <wp:inline distT="0" distB="0" distL="0" distR="0" wp14:anchorId="06C9DB2D" wp14:editId="1ED4B3EF">
+            <wp:extent cx="5612130" cy="3180715"/>
+            <wp:effectExtent l="0" t="0" r="0" b="0"/>
+            <wp:docPr id="1682625754" name="Imagen 4" descr="Interfaz de usuario gráfica, Aplicación&#10;&#10;Descripción generada automáticamente"/>
+            <wp:cNvGraphicFramePr>
+              <a:graphicFrameLocks xmlns:a="http://schemas.openxmlformats.org/drawingml/2006/main" noChangeAspect="1"/>
+            </wp:cNvGraphicFramePr>
+            <a:graphic xmlns:a="http://schemas.openxmlformats.org/drawingml/2006/main">
+              <a:graphicData uri="http://schemas.openxmlformats.org/drawingml/2006/picture">
+                <pic:pic xmlns:pic="http://schemas.openxmlformats.org/drawingml/2006/picture">
+                  <pic:nvPicPr>
+                    <pic:cNvPr id="1682625754" name="Imagen 4" descr="Interfaz de usuario gráfica, Aplicación&#10;&#10;Descripción generada automáticamente"/>
+                    <pic:cNvPicPr/>
+                  </pic:nvPicPr>
+                  <pic:blipFill>
+                    <a:blip r:embed="rId37">
+                      <a:extLst>
+                        <a:ext uri="{28A0092B-C50C-407E-A947-70E740481C1C}">
+                          <a14:useLocalDpi xmlns:a14="http://schemas.microsoft.com/office/drawing/2010/main" val="0"/>
+                        </a:ext>
+                      </a:extLst>
+                    </a:blip>
+                    <a:stretch>
+                      <a:fillRect/>
+                    </a:stretch>
+                  </pic:blipFill>
+                  <pic:spPr>
+                    <a:xfrm>
+                      <a:off x="0" y="0"/>
+                      <a:ext cx="5612130" cy="3180715"/>
+                    </a:xfrm>
+                    <a:prstGeom prst="rect">
+                      <a:avLst/>
+                    </a:prstGeom>
+                  </pic:spPr>
+                </pic:pic>
+              </a:graphicData>
+            </a:graphic>
+          </wp:inline>
+        </w:drawing>
+      </w:r>
+      <w:r>
+        <w:rPr>
+          <w:noProof/>
+        </w:rPr>
+        <w:lastRenderedPageBreak/>
+        <w:drawing>
+          <wp:inline distT="0" distB="0" distL="0" distR="0" wp14:anchorId="54D633C1" wp14:editId="4808C57B">
+            <wp:extent cx="5612130" cy="3180715"/>
+            <wp:effectExtent l="0" t="0" r="0" b="0"/>
+            <wp:docPr id="317975937" name="Imagen 5" descr="Interfaz de usuario gráfica&#10;&#10;Descripción generada automáticamente"/>
+            <wp:cNvGraphicFramePr>
+              <a:graphicFrameLocks xmlns:a="http://schemas.openxmlformats.org/drawingml/2006/main" noChangeAspect="1"/>
+            </wp:cNvGraphicFramePr>
+            <a:graphic xmlns:a="http://schemas.openxmlformats.org/drawingml/2006/main">
+              <a:graphicData uri="http://schemas.openxmlformats.org/drawingml/2006/picture">
+                <pic:pic xmlns:pic="http://schemas.openxmlformats.org/drawingml/2006/picture">
+                  <pic:nvPicPr>
+                    <pic:cNvPr id="317975937" name="Imagen 5" descr="Interfaz de usuario gráfica&#10;&#10;Descripción generada automáticamente"/>
+                    <pic:cNvPicPr/>
+                  </pic:nvPicPr>
+                  <pic:blipFill>
+                    <a:blip r:embed="rId38">
                       <a:extLst>
                         <a:ext uri="{28A0092B-C50C-407E-A947-70E740481C1C}">
                           <a14:useLocalDpi xmlns:a14="http://schemas.microsoft.com/office/drawing/2010/main" val="0"/>
@@ -7507,7 +8952,7 @@
 </file>
 
 <file path=word/numbering.xml><?xml version="1.0" encoding="utf-8"?>
-<w:numbering xmlns:wpc="http://schemas.microsoft.com/office/word/2010/wordprocessingCanvas" xmlns:cx="http://schemas.microsoft.com/office/drawing/2014/chartex" xmlns:cx1="http://schemas.microsoft.com/office/drawing/2015/9/8/chartex" xmlns:cx2="http://schemas.microsoft.com/office/drawing/2015/10/21/chartex" xmlns:cx3="http://schemas.microsoft.com/office/drawing/2016/5/9/chartex" xmlns:cx4="http://schemas.microsoft.com/office/drawing/2016/5/10/chartex" xmlns:cx5="http://schemas.microsoft.com/office/drawing/2016/5/11/chartex" xmlns:cx6="http://schemas.microsoft.com/office/drawing/2016/5/12/chartex" xmlns:cx7="http://schemas.microsoft.com/office/drawing/2016/5/13/chartex" xmlns:cx8="http://schemas.microsoft.com/office/drawing/2016/5/14/chartex" xmlns:mc="http://schemas.openxmlformats.org/markup-compatibility/2006" xmlns:aink="http://schemas.microsoft.com/office/drawing/2016/ink" xmlns:am3d="http://schemas.microsoft.com/office/drawing/2017/model3d" xmlns:o="urn:schemas-microsoft-com:office:office" xmlns:oel="http://schemas.microsoft.com/office/2019/extlst" xmlns:r="http://schemas.openxmlformats.org/officeDocument/2006/relationships" xmlns:m="http://schemas.openxmlformats.org/officeDocument/2006/math" xmlns:v="urn:schemas-microsoft-com:vml" xmlns:wp14="http://schemas.microsoft.com/office/word/2010/wordprocessingDrawing" xmlns:wp="http://schemas.openxmlformats.org/drawingml/2006/wordprocessingDrawing" xmlns:w10="urn:schemas-microsoft-com:office:word" xmlns:w="http://schemas.openxmlformats.org/wordprocessingml/2006/main" xmlns:w14="http://schemas.microsoft.com/office/word/2010/wordml" xmlns:w15="http://schemas.microsoft.com/office/word/2012/wordml" xmlns:w16cex="http://schemas.microsoft.com/office/word/2018/wordml/cex" xmlns:w16cid="http://schemas.microsoft.com/office/word/2016/wordml/cid" xmlns:w16="http://schemas.microsoft.com/office/word/2018/wordml" xmlns:w16sdtdh="http://schemas.microsoft.com/office/word/2020/wordml/sdtdatahash" xmlns:w16se="http://schemas.microsoft.com/office/word/2015/wordml/symex" xmlns:wpg="http://schemas.microsoft.com/office/word/2010/wordprocessingGroup" xmlns:wpi="http://schemas.microsoft.com/office/word/2010/wordprocessingInk" xmlns:wne="http://schemas.microsoft.com/office/word/2006/wordml" xmlns:wps="http://schemas.microsoft.com/office/word/2010/wordprocessingShape" mc:Ignorable="w14 w15 w16se w16cid w16 w16cex w16sdtdh wp14">
+<w:numbering xmlns:wpc="http://schemas.microsoft.com/office/word/2010/wordprocessingCanvas" xmlns:cx="http://schemas.microsoft.com/office/drawing/2014/chartex" xmlns:cx1="http://schemas.microsoft.com/office/drawing/2015/9/8/chartex" xmlns:cx2="http://schemas.microsoft.com/office/drawing/2015/10/21/chartex" xmlns:cx3="http://schemas.microsoft.com/office/drawing/2016/5/9/chartex" xmlns:cx4="http://schemas.microsoft.com/office/drawing/2016/5/10/chartex" xmlns:cx5="http://schemas.microsoft.com/office/drawing/2016/5/11/chartex" xmlns:cx6="http://schemas.microsoft.com/office/drawing/2016/5/12/chartex" xmlns:cx7="http://schemas.microsoft.com/office/drawing/2016/5/13/chartex" xmlns:cx8="http://schemas.microsoft.com/office/drawing/2016/5/14/chartex" xmlns:mc="http://schemas.openxmlformats.org/markup-compatibility/2006" xmlns:aink="http://schemas.microsoft.com/office/drawing/2016/ink" xmlns:am3d="http://schemas.microsoft.com/office/drawing/2017/model3d" xmlns:o="urn:schemas-microsoft-com:office:office" xmlns:oel="http://schemas.microsoft.com/office/2019/extlst" xmlns:r="http://schemas.openxmlformats.org/officeDocument/2006/relationships" xmlns:m="http://schemas.openxmlformats.org/officeDocument/2006/math" xmlns:v="urn:schemas-microsoft-com:vml" xmlns:wp14="http://schemas.microsoft.com/office/word/2010/wordprocessingDrawing" xmlns:wp="http://schemas.openxmlformats.org/drawingml/2006/wordprocessingDrawing" xmlns:w10="urn:schemas-microsoft-com:office:word" xmlns:w="http://schemas.openxmlformats.org/wordprocessingml/2006/main" xmlns:w14="http://schemas.microsoft.com/office/word/2010/wordml" xmlns:w15="http://schemas.microsoft.com/office/word/2012/wordml" xmlns:w16cex="http://schemas.microsoft.com/office/word/2018/wordml/cex" xmlns:w16cid="http://schemas.microsoft.com/office/word/2016/wordml/cid" xmlns:w16="http://schemas.microsoft.com/office/word/2018/wordml" xmlns:w16du="http://schemas.microsoft.com/office/word/2023/wordml/word16du" xmlns:w16sdtdh="http://schemas.microsoft.com/office/word/2020/wordml/sdtdatahash" xmlns:w16se="http://schemas.microsoft.com/office/word/2015/wordml/symex" xmlns:wpg="http://schemas.microsoft.com/office/word/2010/wordprocessingGroup" xmlns:wpi="http://schemas.microsoft.com/office/word/2010/wordprocessingInk" xmlns:wne="http://schemas.microsoft.com/office/word/2006/wordml" xmlns:wps="http://schemas.microsoft.com/office/word/2010/wordprocessingShape" mc:Ignorable="w14 w15 w16se w16cid w16 w16cex w16sdtdh wp14">
   <w:abstractNum w:abstractNumId="0" w15:restartNumberingAfterBreak="0">
     <w:nsid w:val="058A349E"/>
     <w:multiLevelType w:val="hybridMultilevel"/>
@@ -7687,6 +9132,92 @@
     </w:lvl>
   </w:abstractNum>
   <w:abstractNum w:abstractNumId="2" w15:restartNumberingAfterBreak="0">
+    <w:nsid w:val="08A9658B"/>
+    <w:multiLevelType w:val="hybridMultilevel"/>
+    <w:tmpl w:val="0C440398"/>
+    <w:lvl w:ilvl="0" w:tplc="FFFFFFFF">
+      <w:start w:val="1"/>
+      <w:numFmt w:val="decimal"/>
+      <w:lvlText w:val="%1."/>
+      <w:lvlJc w:val="left"/>
+      <w:pPr>
+        <w:ind w:left="2880" w:hanging="360"/>
+      </w:pPr>
+    </w:lvl>
+    <w:lvl w:ilvl="1" w:tplc="FFFFFFFF" w:tentative="1">
+      <w:start w:val="1"/>
+      <w:numFmt w:val="lowerLetter"/>
+      <w:lvlText w:val="%2."/>
+      <w:lvlJc w:val="left"/>
+      <w:pPr>
+        <w:ind w:left="1440" w:hanging="360"/>
+      </w:pPr>
+    </w:lvl>
+    <w:lvl w:ilvl="2" w:tplc="FFFFFFFF" w:tentative="1">
+      <w:start w:val="1"/>
+      <w:numFmt w:val="lowerRoman"/>
+      <w:lvlText w:val="%3."/>
+      <w:lvlJc w:val="right"/>
+      <w:pPr>
+        <w:ind w:left="2160" w:hanging="180"/>
+      </w:pPr>
+    </w:lvl>
+    <w:lvl w:ilvl="3" w:tplc="FFFFFFFF" w:tentative="1">
+      <w:start w:val="1"/>
+      <w:numFmt w:val="decimal"/>
+      <w:lvlText w:val="%4."/>
+      <w:lvlJc w:val="left"/>
+      <w:pPr>
+        <w:ind w:left="2880" w:hanging="360"/>
+      </w:pPr>
+    </w:lvl>
+    <w:lvl w:ilvl="4" w:tplc="FFFFFFFF" w:tentative="1">
+      <w:start w:val="1"/>
+      <w:numFmt w:val="lowerLetter"/>
+      <w:lvlText w:val="%5."/>
+      <w:lvlJc w:val="left"/>
+      <w:pPr>
+        <w:ind w:left="3600" w:hanging="360"/>
+      </w:pPr>
+    </w:lvl>
+    <w:lvl w:ilvl="5" w:tplc="FFFFFFFF" w:tentative="1">
+      <w:start w:val="1"/>
+      <w:numFmt w:val="lowerRoman"/>
+      <w:lvlText w:val="%6."/>
+      <w:lvlJc w:val="right"/>
+      <w:pPr>
+        <w:ind w:left="4320" w:hanging="180"/>
+      </w:pPr>
+    </w:lvl>
+    <w:lvl w:ilvl="6" w:tplc="FFFFFFFF" w:tentative="1">
+      <w:start w:val="1"/>
+      <w:numFmt w:val="decimal"/>
+      <w:lvlText w:val="%7."/>
+      <w:lvlJc w:val="left"/>
+      <w:pPr>
+        <w:ind w:left="5040" w:hanging="360"/>
+      </w:pPr>
+    </w:lvl>
+    <w:lvl w:ilvl="7" w:tplc="FFFFFFFF" w:tentative="1">
+      <w:start w:val="1"/>
+      <w:numFmt w:val="lowerLetter"/>
+      <w:lvlText w:val="%8."/>
+      <w:lvlJc w:val="left"/>
+      <w:pPr>
+        <w:ind w:left="5760" w:hanging="360"/>
+      </w:pPr>
+    </w:lvl>
+    <w:lvl w:ilvl="8" w:tplc="FFFFFFFF" w:tentative="1">
+      <w:start w:val="1"/>
+      <w:numFmt w:val="lowerRoman"/>
+      <w:lvlText w:val="%9."/>
+      <w:lvlJc w:val="right"/>
+      <w:pPr>
+        <w:ind w:left="6480" w:hanging="180"/>
+      </w:pPr>
+    </w:lvl>
+  </w:abstractNum>
+  <w:abstractNum w:abstractNumId="3" w15:restartNumberingAfterBreak="0">
     <w:nsid w:val="0B8800B3"/>
     <w:multiLevelType w:val="hybridMultilevel"/>
     <w:tmpl w:val="41F6EE66"/>
@@ -7775,7 +9306,7 @@
       </w:pPr>
     </w:lvl>
   </w:abstractNum>
-  <w:abstractNum w:abstractNumId="3" w15:restartNumberingAfterBreak="0">
+  <w:abstractNum w:abstractNumId="4" w15:restartNumberingAfterBreak="0">
     <w:nsid w:val="171233E7"/>
     <w:multiLevelType w:val="hybridMultilevel"/>
     <w:tmpl w:val="A8F65B56"/>
@@ -7861,7 +9392,96 @@
       </w:pPr>
     </w:lvl>
   </w:abstractNum>
-  <w:abstractNum w:abstractNumId="4" w15:restartNumberingAfterBreak="0">
+  <w:abstractNum w:abstractNumId="5" w15:restartNumberingAfterBreak="0">
+    <w:nsid w:val="1A36383F"/>
+    <w:multiLevelType w:val="hybridMultilevel"/>
+    <w:tmpl w:val="41F6EE66"/>
+    <w:lvl w:ilvl="0" w:tplc="FFFFFFFF">
+      <w:start w:val="1"/>
+      <w:numFmt w:val="decimal"/>
+      <w:lvlText w:val="%1."/>
+      <w:lvlJc w:val="left"/>
+      <w:pPr>
+        <w:ind w:left="720" w:hanging="360"/>
+      </w:pPr>
+      <w:rPr>
+        <w:rFonts w:hint="default"/>
+      </w:rPr>
+    </w:lvl>
+    <w:lvl w:ilvl="1" w:tplc="FFFFFFFF" w:tentative="1">
+      <w:start w:val="1"/>
+      <w:numFmt w:val="lowerLetter"/>
+      <w:lvlText w:val="%2."/>
+      <w:lvlJc w:val="left"/>
+      <w:pPr>
+        <w:ind w:left="1440" w:hanging="360"/>
+      </w:pPr>
+    </w:lvl>
+    <w:lvl w:ilvl="2" w:tplc="FFFFFFFF" w:tentative="1">
+      <w:start w:val="1"/>
+      <w:numFmt w:val="lowerRoman"/>
+      <w:lvlText w:val="%3."/>
+      <w:lvlJc w:val="right"/>
+      <w:pPr>
+        <w:ind w:left="2160" w:hanging="180"/>
+      </w:pPr>
+    </w:lvl>
+    <w:lvl w:ilvl="3" w:tplc="FFFFFFFF" w:tentative="1">
+      <w:start w:val="1"/>
+      <w:numFmt w:val="decimal"/>
+      <w:lvlText w:val="%4."/>
+      <w:lvlJc w:val="left"/>
+      <w:pPr>
+        <w:ind w:left="2880" w:hanging="360"/>
+      </w:pPr>
+    </w:lvl>
+    <w:lvl w:ilvl="4" w:tplc="FFFFFFFF" w:tentative="1">
+      <w:start w:val="1"/>
+      <w:numFmt w:val="lowerLetter"/>
+      <w:lvlText w:val="%5."/>
+      <w:lvlJc w:val="left"/>
+      <w:pPr>
+        <w:ind w:left="3600" w:hanging="360"/>
+      </w:pPr>
+    </w:lvl>
+    <w:lvl w:ilvl="5" w:tplc="FFFFFFFF" w:tentative="1">
+      <w:start w:val="1"/>
+      <w:numFmt w:val="lowerRoman"/>
+      <w:lvlText w:val="%6."/>
+      <w:lvlJc w:val="right"/>
+      <w:pPr>
+        <w:ind w:left="4320" w:hanging="180"/>
+      </w:pPr>
+    </w:lvl>
+    <w:lvl w:ilvl="6" w:tplc="FFFFFFFF" w:tentative="1">
+      <w:start w:val="1"/>
+      <w:numFmt w:val="decimal"/>
+      <w:lvlText w:val="%7."/>
+      <w:lvlJc w:val="left"/>
+      <w:pPr>
+        <w:ind w:left="5040" w:hanging="360"/>
+      </w:pPr>
+    </w:lvl>
+    <w:lvl w:ilvl="7" w:tplc="FFFFFFFF" w:tentative="1">
+      <w:start w:val="1"/>
+      <w:numFmt w:val="lowerLetter"/>
+      <w:lvlText w:val="%8."/>
+      <w:lvlJc w:val="left"/>
+      <w:pPr>
+        <w:ind w:left="5760" w:hanging="360"/>
+      </w:pPr>
+    </w:lvl>
+    <w:lvl w:ilvl="8" w:tplc="FFFFFFFF" w:tentative="1">
+      <w:start w:val="1"/>
+      <w:numFmt w:val="lowerRoman"/>
+      <w:lvlText w:val="%9."/>
+      <w:lvlJc w:val="right"/>
+      <w:pPr>
+        <w:ind w:left="6480" w:hanging="180"/>
+      </w:pPr>
+    </w:lvl>
+  </w:abstractNum>
+  <w:abstractNum w:abstractNumId="6" w15:restartNumberingAfterBreak="0">
     <w:nsid w:val="225A1937"/>
     <w:multiLevelType w:val="hybridMultilevel"/>
     <w:tmpl w:val="52224624"/>
@@ -7950,7 +9570,7 @@
       </w:pPr>
     </w:lvl>
   </w:abstractNum>
-  <w:abstractNum w:abstractNumId="5" w15:restartNumberingAfterBreak="0">
+  <w:abstractNum w:abstractNumId="7" w15:restartNumberingAfterBreak="0">
     <w:nsid w:val="23081DB8"/>
     <w:multiLevelType w:val="hybridMultilevel"/>
     <w:tmpl w:val="41F6EE66"/>
@@ -8039,7 +9659,7 @@
       </w:pPr>
     </w:lvl>
   </w:abstractNum>
-  <w:abstractNum w:abstractNumId="6" w15:restartNumberingAfterBreak="0">
+  <w:abstractNum w:abstractNumId="8" w15:restartNumberingAfterBreak="0">
     <w:nsid w:val="261A73F0"/>
     <w:multiLevelType w:val="hybridMultilevel"/>
     <w:tmpl w:val="F7868600"/>
@@ -8128,7 +9748,7 @@
       </w:pPr>
     </w:lvl>
   </w:abstractNum>
-  <w:abstractNum w:abstractNumId="7" w15:restartNumberingAfterBreak="0">
+  <w:abstractNum w:abstractNumId="9" w15:restartNumberingAfterBreak="0">
     <w:nsid w:val="275C1B8C"/>
     <w:multiLevelType w:val="hybridMultilevel"/>
     <w:tmpl w:val="146CE2D6"/>
@@ -8217,7 +9837,96 @@
       </w:pPr>
     </w:lvl>
   </w:abstractNum>
-  <w:abstractNum w:abstractNumId="8" w15:restartNumberingAfterBreak="0">
+  <w:abstractNum w:abstractNumId="10" w15:restartNumberingAfterBreak="0">
+    <w:nsid w:val="29C11DB2"/>
+    <w:multiLevelType w:val="hybridMultilevel"/>
+    <w:tmpl w:val="F7868600"/>
+    <w:lvl w:ilvl="0" w:tplc="FFFFFFFF">
+      <w:start w:val="1"/>
+      <w:numFmt w:val="decimal"/>
+      <w:lvlText w:val="%1."/>
+      <w:lvlJc w:val="left"/>
+      <w:pPr>
+        <w:ind w:left="720" w:hanging="360"/>
+      </w:pPr>
+      <w:rPr>
+        <w:rFonts w:hint="default"/>
+      </w:rPr>
+    </w:lvl>
+    <w:lvl w:ilvl="1" w:tplc="FFFFFFFF" w:tentative="1">
+      <w:start w:val="1"/>
+      <w:numFmt w:val="lowerLetter"/>
+      <w:lvlText w:val="%2."/>
+      <w:lvlJc w:val="left"/>
+      <w:pPr>
+        <w:ind w:left="1440" w:hanging="360"/>
+      </w:pPr>
+    </w:lvl>
+    <w:lvl w:ilvl="2" w:tplc="FFFFFFFF" w:tentative="1">
+      <w:start w:val="1"/>
+      <w:numFmt w:val="lowerRoman"/>
+      <w:lvlText w:val="%3."/>
+      <w:lvlJc w:val="right"/>
+      <w:pPr>
+        <w:ind w:left="2160" w:hanging="180"/>
+      </w:pPr>
+    </w:lvl>
+    <w:lvl w:ilvl="3" w:tplc="FFFFFFFF" w:tentative="1">
+      <w:start w:val="1"/>
+      <w:numFmt w:val="decimal"/>
+      <w:lvlText w:val="%4."/>
+      <w:lvlJc w:val="left"/>
+      <w:pPr>
+        <w:ind w:left="2880" w:hanging="360"/>
+      </w:pPr>
+    </w:lvl>
+    <w:lvl w:ilvl="4" w:tplc="FFFFFFFF" w:tentative="1">
+      <w:start w:val="1"/>
+      <w:numFmt w:val="lowerLetter"/>
+      <w:lvlText w:val="%5."/>
+      <w:lvlJc w:val="left"/>
+      <w:pPr>
+        <w:ind w:left="3600" w:hanging="360"/>
+      </w:pPr>
+    </w:lvl>
+    <w:lvl w:ilvl="5" w:tplc="FFFFFFFF" w:tentative="1">
+      <w:start w:val="1"/>
+      <w:numFmt w:val="lowerRoman"/>
+      <w:lvlText w:val="%6."/>
+      <w:lvlJc w:val="right"/>
+      <w:pPr>
+        <w:ind w:left="4320" w:hanging="180"/>
+      </w:pPr>
+    </w:lvl>
+    <w:lvl w:ilvl="6" w:tplc="FFFFFFFF" w:tentative="1">
+      <w:start w:val="1"/>
+      <w:numFmt w:val="decimal"/>
+      <w:lvlText w:val="%7."/>
+      <w:lvlJc w:val="left"/>
+      <w:pPr>
+        <w:ind w:left="5040" w:hanging="360"/>
+      </w:pPr>
+    </w:lvl>
+    <w:lvl w:ilvl="7" w:tplc="FFFFFFFF" w:tentative="1">
+      <w:start w:val="1"/>
+      <w:numFmt w:val="lowerLetter"/>
+      <w:lvlText w:val="%8."/>
+      <w:lvlJc w:val="left"/>
+      <w:pPr>
+        <w:ind w:left="5760" w:hanging="360"/>
+      </w:pPr>
+    </w:lvl>
+    <w:lvl w:ilvl="8" w:tplc="FFFFFFFF" w:tentative="1">
+      <w:start w:val="1"/>
+      <w:numFmt w:val="lowerRoman"/>
+      <w:lvlText w:val="%9."/>
+      <w:lvlJc w:val="right"/>
+      <w:pPr>
+        <w:ind w:left="6480" w:hanging="180"/>
+      </w:pPr>
+    </w:lvl>
+  </w:abstractNum>
+  <w:abstractNum w:abstractNumId="11" w15:restartNumberingAfterBreak="0">
     <w:nsid w:val="2B6F7EC6"/>
     <w:multiLevelType w:val="hybridMultilevel"/>
     <w:tmpl w:val="0DD03E76"/>
@@ -8306,7 +10015,7 @@
       </w:pPr>
     </w:lvl>
   </w:abstractNum>
-  <w:abstractNum w:abstractNumId="9" w15:restartNumberingAfterBreak="0">
+  <w:abstractNum w:abstractNumId="12" w15:restartNumberingAfterBreak="0">
     <w:nsid w:val="311C4C98"/>
     <w:multiLevelType w:val="hybridMultilevel"/>
     <w:tmpl w:val="41F6EE66"/>
@@ -8395,7 +10104,7 @@
       </w:pPr>
     </w:lvl>
   </w:abstractNum>
-  <w:abstractNum w:abstractNumId="10" w15:restartNumberingAfterBreak="0">
+  <w:abstractNum w:abstractNumId="13" w15:restartNumberingAfterBreak="0">
     <w:nsid w:val="33B84EAD"/>
     <w:multiLevelType w:val="hybridMultilevel"/>
     <w:tmpl w:val="FFFFFFFF"/>
@@ -8481,7 +10190,7 @@
       </w:pPr>
     </w:lvl>
   </w:abstractNum>
-  <w:abstractNum w:abstractNumId="11" w15:restartNumberingAfterBreak="0">
+  <w:abstractNum w:abstractNumId="14" w15:restartNumberingAfterBreak="0">
     <w:nsid w:val="39CA302E"/>
     <w:multiLevelType w:val="hybridMultilevel"/>
     <w:tmpl w:val="F7868600"/>
@@ -8570,7 +10279,7 @@
       </w:pPr>
     </w:lvl>
   </w:abstractNum>
-  <w:abstractNum w:abstractNumId="12" w15:restartNumberingAfterBreak="0">
+  <w:abstractNum w:abstractNumId="15" w15:restartNumberingAfterBreak="0">
     <w:nsid w:val="3DDE1FB2"/>
     <w:multiLevelType w:val="hybridMultilevel"/>
     <w:tmpl w:val="F7868600"/>
@@ -8659,7 +10368,7 @@
       </w:pPr>
     </w:lvl>
   </w:abstractNum>
-  <w:abstractNum w:abstractNumId="13" w15:restartNumberingAfterBreak="0">
+  <w:abstractNum w:abstractNumId="16" w15:restartNumberingAfterBreak="0">
     <w:nsid w:val="40A6633F"/>
     <w:multiLevelType w:val="hybridMultilevel"/>
     <w:tmpl w:val="F7868600"/>
@@ -8748,7 +10457,7 @@
       </w:pPr>
     </w:lvl>
   </w:abstractNum>
-  <w:abstractNum w:abstractNumId="14" w15:restartNumberingAfterBreak="0">
+  <w:abstractNum w:abstractNumId="17" w15:restartNumberingAfterBreak="0">
     <w:nsid w:val="40F3766C"/>
     <w:multiLevelType w:val="hybridMultilevel"/>
     <w:tmpl w:val="AABEC8EA"/>
@@ -8837,7 +10546,7 @@
       </w:pPr>
     </w:lvl>
   </w:abstractNum>
-  <w:abstractNum w:abstractNumId="15" w15:restartNumberingAfterBreak="0">
+  <w:abstractNum w:abstractNumId="18" w15:restartNumberingAfterBreak="0">
     <w:nsid w:val="422F4569"/>
     <w:multiLevelType w:val="hybridMultilevel"/>
     <w:tmpl w:val="F7868600"/>
@@ -8926,7 +10635,7 @@
       </w:pPr>
     </w:lvl>
   </w:abstractNum>
-  <w:abstractNum w:abstractNumId="16" w15:restartNumberingAfterBreak="0">
+  <w:abstractNum w:abstractNumId="19" w15:restartNumberingAfterBreak="0">
     <w:nsid w:val="44AC4B1E"/>
     <w:multiLevelType w:val="hybridMultilevel"/>
     <w:tmpl w:val="F7868600"/>
@@ -9015,7 +10724,7 @@
       </w:pPr>
     </w:lvl>
   </w:abstractNum>
-  <w:abstractNum w:abstractNumId="17" w15:restartNumberingAfterBreak="0">
+  <w:abstractNum w:abstractNumId="20" w15:restartNumberingAfterBreak="0">
     <w:nsid w:val="4AFF52CD"/>
     <w:multiLevelType w:val="hybridMultilevel"/>
     <w:tmpl w:val="F7868600"/>
@@ -9104,7 +10813,7 @@
       </w:pPr>
     </w:lvl>
   </w:abstractNum>
-  <w:abstractNum w:abstractNumId="18" w15:restartNumberingAfterBreak="0">
+  <w:abstractNum w:abstractNumId="21" w15:restartNumberingAfterBreak="0">
     <w:nsid w:val="561C3637"/>
     <w:multiLevelType w:val="hybridMultilevel"/>
     <w:tmpl w:val="FFFFFFFF"/>
@@ -9190,7 +10899,7 @@
       </w:pPr>
     </w:lvl>
   </w:abstractNum>
-  <w:abstractNum w:abstractNumId="19" w15:restartNumberingAfterBreak="0">
+  <w:abstractNum w:abstractNumId="22" w15:restartNumberingAfterBreak="0">
     <w:nsid w:val="56665E58"/>
     <w:multiLevelType w:val="hybridMultilevel"/>
     <w:tmpl w:val="C5F62C5E"/>
@@ -9279,7 +10988,7 @@
       </w:pPr>
     </w:lvl>
   </w:abstractNum>
-  <w:abstractNum w:abstractNumId="20" w15:restartNumberingAfterBreak="0">
+  <w:abstractNum w:abstractNumId="23" w15:restartNumberingAfterBreak="0">
     <w:nsid w:val="57BA4B09"/>
     <w:multiLevelType w:val="hybridMultilevel"/>
     <w:tmpl w:val="A8F65B56"/>
@@ -9365,7 +11074,7 @@
       </w:pPr>
     </w:lvl>
   </w:abstractNum>
-  <w:abstractNum w:abstractNumId="21" w15:restartNumberingAfterBreak="0">
+  <w:abstractNum w:abstractNumId="24" w15:restartNumberingAfterBreak="0">
     <w:nsid w:val="59E023F1"/>
     <w:multiLevelType w:val="hybridMultilevel"/>
     <w:tmpl w:val="FFFFFFFF"/>
@@ -9451,7 +11160,7 @@
       </w:pPr>
     </w:lvl>
   </w:abstractNum>
-  <w:abstractNum w:abstractNumId="22" w15:restartNumberingAfterBreak="0">
+  <w:abstractNum w:abstractNumId="25" w15:restartNumberingAfterBreak="0">
     <w:nsid w:val="5C61383F"/>
     <w:multiLevelType w:val="hybridMultilevel"/>
     <w:tmpl w:val="41F6EE66"/>
@@ -9540,7 +11249,7 @@
       </w:pPr>
     </w:lvl>
   </w:abstractNum>
-  <w:abstractNum w:abstractNumId="23" w15:restartNumberingAfterBreak="0">
+  <w:abstractNum w:abstractNumId="26" w15:restartNumberingAfterBreak="0">
     <w:nsid w:val="5E327A7E"/>
     <w:multiLevelType w:val="hybridMultilevel"/>
     <w:tmpl w:val="A00C6D48"/>
@@ -9626,7 +11335,7 @@
       </w:pPr>
     </w:lvl>
   </w:abstractNum>
-  <w:abstractNum w:abstractNumId="24" w15:restartNumberingAfterBreak="0">
+  <w:abstractNum w:abstractNumId="27" w15:restartNumberingAfterBreak="0">
     <w:nsid w:val="65BE7172"/>
     <w:multiLevelType w:val="hybridMultilevel"/>
     <w:tmpl w:val="146CE2D6"/>
@@ -9715,7 +11424,7 @@
       </w:pPr>
     </w:lvl>
   </w:abstractNum>
-  <w:abstractNum w:abstractNumId="25" w15:restartNumberingAfterBreak="0">
+  <w:abstractNum w:abstractNumId="28" w15:restartNumberingAfterBreak="0">
     <w:nsid w:val="65D61B8B"/>
     <w:multiLevelType w:val="hybridMultilevel"/>
     <w:tmpl w:val="A5C2A00C"/>
@@ -9804,7 +11513,7 @@
       </w:pPr>
     </w:lvl>
   </w:abstractNum>
-  <w:abstractNum w:abstractNumId="26" w15:restartNumberingAfterBreak="0">
+  <w:abstractNum w:abstractNumId="29" w15:restartNumberingAfterBreak="0">
     <w:nsid w:val="6A7B5179"/>
     <w:multiLevelType w:val="hybridMultilevel"/>
     <w:tmpl w:val="F7868600"/>
@@ -9893,7 +11602,96 @@
       </w:pPr>
     </w:lvl>
   </w:abstractNum>
-  <w:abstractNum w:abstractNumId="27" w15:restartNumberingAfterBreak="0">
+  <w:abstractNum w:abstractNumId="30" w15:restartNumberingAfterBreak="0">
+    <w:nsid w:val="6B4172AD"/>
+    <w:multiLevelType w:val="hybridMultilevel"/>
+    <w:tmpl w:val="F7868600"/>
+    <w:lvl w:ilvl="0" w:tplc="FFFFFFFF">
+      <w:start w:val="1"/>
+      <w:numFmt w:val="decimal"/>
+      <w:lvlText w:val="%1."/>
+      <w:lvlJc w:val="left"/>
+      <w:pPr>
+        <w:ind w:left="720" w:hanging="360"/>
+      </w:pPr>
+      <w:rPr>
+        <w:rFonts w:hint="default"/>
+      </w:rPr>
+    </w:lvl>
+    <w:lvl w:ilvl="1" w:tplc="FFFFFFFF" w:tentative="1">
+      <w:start w:val="1"/>
+      <w:numFmt w:val="lowerLetter"/>
+      <w:lvlText w:val="%2."/>
+      <w:lvlJc w:val="left"/>
+      <w:pPr>
+        <w:ind w:left="1440" w:hanging="360"/>
+      </w:pPr>
+    </w:lvl>
+    <w:lvl w:ilvl="2" w:tplc="FFFFFFFF" w:tentative="1">
+      <w:start w:val="1"/>
+      <w:numFmt w:val="lowerRoman"/>
+      <w:lvlText w:val="%3."/>
+      <w:lvlJc w:val="right"/>
+      <w:pPr>
+        <w:ind w:left="2160" w:hanging="180"/>
+      </w:pPr>
+    </w:lvl>
+    <w:lvl w:ilvl="3" w:tplc="FFFFFFFF" w:tentative="1">
+      <w:start w:val="1"/>
+      <w:numFmt w:val="decimal"/>
+      <w:lvlText w:val="%4."/>
+      <w:lvlJc w:val="left"/>
+      <w:pPr>
+        <w:ind w:left="2880" w:hanging="360"/>
+      </w:pPr>
+    </w:lvl>
+    <w:lvl w:ilvl="4" w:tplc="FFFFFFFF" w:tentative="1">
+      <w:start w:val="1"/>
+      <w:numFmt w:val="lowerLetter"/>
+      <w:lvlText w:val="%5."/>
+      <w:lvlJc w:val="left"/>
+      <w:pPr>
+        <w:ind w:left="3600" w:hanging="360"/>
+      </w:pPr>
+    </w:lvl>
+    <w:lvl w:ilvl="5" w:tplc="FFFFFFFF" w:tentative="1">
+      <w:start w:val="1"/>
+      <w:numFmt w:val="lowerRoman"/>
+      <w:lvlText w:val="%6."/>
+      <w:lvlJc w:val="right"/>
+      <w:pPr>
+        <w:ind w:left="4320" w:hanging="180"/>
+      </w:pPr>
+    </w:lvl>
+    <w:lvl w:ilvl="6" w:tplc="FFFFFFFF" w:tentative="1">
+      <w:start w:val="1"/>
+      <w:numFmt w:val="decimal"/>
+      <w:lvlText w:val="%7."/>
+      <w:lvlJc w:val="left"/>
+      <w:pPr>
+        <w:ind w:left="5040" w:hanging="360"/>
+      </w:pPr>
+    </w:lvl>
+    <w:lvl w:ilvl="7" w:tplc="FFFFFFFF" w:tentative="1">
+      <w:start w:val="1"/>
+      <w:numFmt w:val="lowerLetter"/>
+      <w:lvlText w:val="%8."/>
+      <w:lvlJc w:val="left"/>
+      <w:pPr>
+        <w:ind w:left="5760" w:hanging="360"/>
+      </w:pPr>
+    </w:lvl>
+    <w:lvl w:ilvl="8" w:tplc="FFFFFFFF" w:tentative="1">
+      <w:start w:val="1"/>
+      <w:numFmt w:val="lowerRoman"/>
+      <w:lvlText w:val="%9."/>
+      <w:lvlJc w:val="right"/>
+      <w:pPr>
+        <w:ind w:left="6480" w:hanging="180"/>
+      </w:pPr>
+    </w:lvl>
+  </w:abstractNum>
+  <w:abstractNum w:abstractNumId="31" w15:restartNumberingAfterBreak="0">
     <w:nsid w:val="72B60099"/>
     <w:multiLevelType w:val="hybridMultilevel"/>
     <w:tmpl w:val="A5C2A00C"/>
@@ -9982,7 +11780,7 @@
       </w:pPr>
     </w:lvl>
   </w:abstractNum>
-  <w:abstractNum w:abstractNumId="28" w15:restartNumberingAfterBreak="0">
+  <w:abstractNum w:abstractNumId="32" w15:restartNumberingAfterBreak="0">
     <w:nsid w:val="74133FBB"/>
     <w:multiLevelType w:val="hybridMultilevel"/>
     <w:tmpl w:val="4306BF88"/>
@@ -10071,7 +11869,7 @@
       </w:pPr>
     </w:lvl>
   </w:abstractNum>
-  <w:abstractNum w:abstractNumId="29" w15:restartNumberingAfterBreak="0">
+  <w:abstractNum w:abstractNumId="33" w15:restartNumberingAfterBreak="0">
     <w:nsid w:val="7831388C"/>
     <w:multiLevelType w:val="hybridMultilevel"/>
     <w:tmpl w:val="AABEC8EA"/>
@@ -10160,7 +11958,7 @@
       </w:pPr>
     </w:lvl>
   </w:abstractNum>
-  <w:abstractNum w:abstractNumId="30" w15:restartNumberingAfterBreak="0">
+  <w:abstractNum w:abstractNumId="34" w15:restartNumberingAfterBreak="0">
     <w:nsid w:val="791E341D"/>
     <w:multiLevelType w:val="hybridMultilevel"/>
     <w:tmpl w:val="41F6EE66"/>
@@ -10249,7 +12047,7 @@
       </w:pPr>
     </w:lvl>
   </w:abstractNum>
-  <w:abstractNum w:abstractNumId="31" w15:restartNumberingAfterBreak="0">
+  <w:abstractNum w:abstractNumId="35" w15:restartNumberingAfterBreak="0">
     <w:nsid w:val="7A957861"/>
     <w:multiLevelType w:val="hybridMultilevel"/>
     <w:tmpl w:val="F72E627C"/>
@@ -10338,7 +12136,7 @@
       </w:pPr>
     </w:lvl>
   </w:abstractNum>
-  <w:abstractNum w:abstractNumId="32" w15:restartNumberingAfterBreak="0">
+  <w:abstractNum w:abstractNumId="36" w15:restartNumberingAfterBreak="0">
     <w:nsid w:val="7C342E14"/>
     <w:multiLevelType w:val="hybridMultilevel"/>
     <w:tmpl w:val="F7868600"/>
@@ -10427,7 +12225,7 @@
       </w:pPr>
     </w:lvl>
   </w:abstractNum>
-  <w:abstractNum w:abstractNumId="33" w15:restartNumberingAfterBreak="0">
+  <w:abstractNum w:abstractNumId="37" w15:restartNumberingAfterBreak="0">
     <w:nsid w:val="7D9E7B2F"/>
     <w:multiLevelType w:val="hybridMultilevel"/>
     <w:tmpl w:val="FFFFFFFF"/>
@@ -10514,106 +12312,118 @@
     </w:lvl>
   </w:abstractNum>
   <w:num w:numId="1" w16cid:durableId="231237217">
+    <w:abstractNumId w:val="24"/>
+  </w:num>
+  <w:num w:numId="2" w16cid:durableId="1552156533">
     <w:abstractNumId w:val="21"/>
   </w:num>
-  <w:num w:numId="2" w16cid:durableId="1552156533">
-    <w:abstractNumId w:val="18"/>
+  <w:num w:numId="3" w16cid:durableId="1224175769">
+    <w:abstractNumId w:val="37"/>
   </w:num>
-  <w:num w:numId="3" w16cid:durableId="1224175769">
+  <w:num w:numId="4" w16cid:durableId="2013293541">
+    <w:abstractNumId w:val="13"/>
+  </w:num>
+  <w:num w:numId="5" w16cid:durableId="1608847527">
+    <w:abstractNumId w:val="35"/>
+  </w:num>
+  <w:num w:numId="6" w16cid:durableId="112988499">
+    <w:abstractNumId w:val="6"/>
+  </w:num>
+  <w:num w:numId="7" w16cid:durableId="1344670503">
+    <w:abstractNumId w:val="22"/>
+  </w:num>
+  <w:num w:numId="8" w16cid:durableId="446848853">
+    <w:abstractNumId w:val="12"/>
+  </w:num>
+  <w:num w:numId="9" w16cid:durableId="392311873">
+    <w:abstractNumId w:val="26"/>
+  </w:num>
+  <w:num w:numId="10" w16cid:durableId="1663970410">
+    <w:abstractNumId w:val="11"/>
+  </w:num>
+  <w:num w:numId="11" w16cid:durableId="346060173">
+    <w:abstractNumId w:val="29"/>
+  </w:num>
+  <w:num w:numId="12" w16cid:durableId="1068188017">
     <w:abstractNumId w:val="33"/>
   </w:num>
-  <w:num w:numId="4" w16cid:durableId="2013293541">
-    <w:abstractNumId w:val="10"/>
-  </w:num>
-  <w:num w:numId="5" w16cid:durableId="1608847527">
+  <w:num w:numId="13" w16cid:durableId="1254895183">
     <w:abstractNumId w:val="31"/>
   </w:num>
-  <w:num w:numId="6" w16cid:durableId="112988499">
+  <w:num w:numId="14" w16cid:durableId="1392539165">
+    <w:abstractNumId w:val="27"/>
+  </w:num>
+  <w:num w:numId="15" w16cid:durableId="2097747946">
+    <w:abstractNumId w:val="25"/>
+  </w:num>
+  <w:num w:numId="16" w16cid:durableId="1537546359">
+    <w:abstractNumId w:val="17"/>
+  </w:num>
+  <w:num w:numId="17" w16cid:durableId="2014919021">
+    <w:abstractNumId w:val="19"/>
+  </w:num>
+  <w:num w:numId="18" w16cid:durableId="2072657427">
     <w:abstractNumId w:val="4"/>
   </w:num>
-  <w:num w:numId="7" w16cid:durableId="1344670503">
-    <w:abstractNumId w:val="19"/>
+  <w:num w:numId="19" w16cid:durableId="1703820499">
+    <w:abstractNumId w:val="28"/>
   </w:num>
-  <w:num w:numId="8" w16cid:durableId="446848853">
+  <w:num w:numId="20" w16cid:durableId="2078547017">
     <w:abstractNumId w:val="9"/>
   </w:num>
-  <w:num w:numId="9" w16cid:durableId="392311873">
-    <w:abstractNumId w:val="23"/>
-  </w:num>
-  <w:num w:numId="10" w16cid:durableId="1663970410">
-    <w:abstractNumId w:val="8"/>
-  </w:num>
-  <w:num w:numId="11" w16cid:durableId="346060173">
-    <w:abstractNumId w:val="26"/>
-  </w:num>
-  <w:num w:numId="12" w16cid:durableId="1068188017">
-    <w:abstractNumId w:val="29"/>
-  </w:num>
-  <w:num w:numId="13" w16cid:durableId="1254895183">
-    <w:abstractNumId w:val="27"/>
-  </w:num>
-  <w:num w:numId="14" w16cid:durableId="1392539165">
-    <w:abstractNumId w:val="24"/>
-  </w:num>
-  <w:num w:numId="15" w16cid:durableId="2097747946">
-    <w:abstractNumId w:val="22"/>
-  </w:num>
-  <w:num w:numId="16" w16cid:durableId="1537546359">
-    <w:abstractNumId w:val="14"/>
-  </w:num>
-  <w:num w:numId="17" w16cid:durableId="2014919021">
-    <w:abstractNumId w:val="16"/>
-  </w:num>
-  <w:num w:numId="18" w16cid:durableId="2072657427">
+  <w:num w:numId="21" w16cid:durableId="216432511">
     <w:abstractNumId w:val="3"/>
-  </w:num>
-  <w:num w:numId="19" w16cid:durableId="1703820499">
-    <w:abstractNumId w:val="25"/>
-  </w:num>
-  <w:num w:numId="20" w16cid:durableId="2078547017">
-    <w:abstractNumId w:val="7"/>
-  </w:num>
-  <w:num w:numId="21" w16cid:durableId="216432511">
-    <w:abstractNumId w:val="2"/>
   </w:num>
   <w:num w:numId="22" w16cid:durableId="143589973">
     <w:abstractNumId w:val="1"/>
   </w:num>
   <w:num w:numId="23" w16cid:durableId="1629890534">
-    <w:abstractNumId w:val="32"/>
+    <w:abstractNumId w:val="36"/>
   </w:num>
   <w:num w:numId="24" w16cid:durableId="356658402">
-    <w:abstractNumId w:val="15"/>
+    <w:abstractNumId w:val="18"/>
   </w:num>
   <w:num w:numId="25" w16cid:durableId="189227305">
     <w:abstractNumId w:val="0"/>
   </w:num>
   <w:num w:numId="26" w16cid:durableId="460996763">
-    <w:abstractNumId w:val="28"/>
+    <w:abstractNumId w:val="32"/>
   </w:num>
   <w:num w:numId="27" w16cid:durableId="1031806278">
-    <w:abstractNumId w:val="13"/>
+    <w:abstractNumId w:val="16"/>
   </w:num>
   <w:num w:numId="28" w16cid:durableId="463891842">
-    <w:abstractNumId w:val="12"/>
+    <w:abstractNumId w:val="15"/>
   </w:num>
   <w:num w:numId="29" w16cid:durableId="1409419096">
-    <w:abstractNumId w:val="5"/>
+    <w:abstractNumId w:val="7"/>
   </w:num>
   <w:num w:numId="30" w16cid:durableId="1554658629">
+    <w:abstractNumId w:val="23"/>
+  </w:num>
+  <w:num w:numId="31" w16cid:durableId="2116554992">
+    <w:abstractNumId w:val="8"/>
+  </w:num>
+  <w:num w:numId="32" w16cid:durableId="1023093594">
     <w:abstractNumId w:val="20"/>
   </w:num>
-  <w:num w:numId="31" w16cid:durableId="2116554992">
-    <w:abstractNumId w:val="6"/>
-  </w:num>
-  <w:num w:numId="32" w16cid:durableId="1023093594">
-    <w:abstractNumId w:val="17"/>
-  </w:num>
   <w:num w:numId="33" w16cid:durableId="416288009">
-    <w:abstractNumId w:val="11"/>
+    <w:abstractNumId w:val="14"/>
   </w:num>
   <w:num w:numId="34" w16cid:durableId="2059358454">
+    <w:abstractNumId w:val="34"/>
+  </w:num>
+  <w:num w:numId="35" w16cid:durableId="1571772351">
+    <w:abstractNumId w:val="2"/>
+  </w:num>
+  <w:num w:numId="36" w16cid:durableId="2020621603">
+    <w:abstractNumId w:val="10"/>
+  </w:num>
+  <w:num w:numId="37" w16cid:durableId="548802649">
     <w:abstractNumId w:val="30"/>
+  </w:num>
+  <w:num w:numId="38" w16cid:durableId="301083836">
+    <w:abstractNumId w:val="5"/>
   </w:num>
 </w:numbering>
 </file>
@@ -11016,7 +12826,7 @@
   <w:style w:type="paragraph" w:default="1" w:styleId="Normal">
     <w:name w:val="Normal"/>
     <w:qFormat/>
-    <w:rsid w:val="00AE1986"/>
+    <w:rsid w:val="00A67CB9"/>
     <w:pPr>
       <w:spacing w:before="180" w:after="180" w:line="276" w:lineRule="auto"/>
     </w:pPr>
@@ -11381,4 +13191,16 @@
     </a:ext>
   </a:extLst>
 </a:theme>
+</file>
+
+<file path=customXml/item1.xml><?xml version="1.0" encoding="utf-8"?>
+<b:Sources xmlns:b="http://schemas.openxmlformats.org/officeDocument/2006/bibliography" xmlns="http://schemas.openxmlformats.org/officeDocument/2006/bibliography" SelectedStyle="\APASixthEditionOfficeOnline.xsl" StyleName="APA" Version="6"/>
+</file>
+
+<file path=customXml/itemProps1.xml><?xml version="1.0" encoding="utf-8"?>
+<ds:datastoreItem xmlns:ds="http://schemas.openxmlformats.org/officeDocument/2006/customXml" ds:itemID="{ADCF6A8B-2E0A-4E0D-B631-01F17BF36D42}">
+  <ds:schemaRefs>
+    <ds:schemaRef ds:uri="http://schemas.openxmlformats.org/officeDocument/2006/bibliography"/>
+  </ds:schemaRefs>
+</ds:datastoreItem>
 </file>
</xml_diff>

<commit_message>
CU11 Consultar reporte por tutor académico
</commit_message>
<xml_diff>
--- a/DescripcionesDeCasosDeUso/SaraiCastilloHernandez/Descripciones de CU.docx
+++ b/DescripcionesDeCasosDeUso/SaraiCastilloHernandez/Descripciones de CU.docx
@@ -10429,21 +10429,14 @@
                 <w:rFonts w:cs="Times New Roman"/>
                 <w:lang w:val="es-MX"/>
               </w:rPr>
-              <w:t xml:space="preserve">El </w:t>
-            </w:r>
-            <w:r>
-              <w:rPr>
-                <w:rFonts w:cs="Times New Roman"/>
-                <w:lang w:val="es-MX"/>
-              </w:rPr>
-              <w:t>Administrador</w:t>
-            </w:r>
-            <w:r>
-              <w:rPr>
-                <w:rFonts w:cs="Times New Roman"/>
-                <w:lang w:val="es-MX"/>
-              </w:rPr>
-              <w:t xml:space="preserve"> da clic en el botón de “Aceptar”.</w:t>
+              <w:t xml:space="preserve">La Autoridad </w:t>
+            </w:r>
+            <w:r>
+              <w:rPr>
+                <w:rFonts w:cs="Times New Roman"/>
+                <w:lang w:val="es-MX"/>
+              </w:rPr>
+              <w:t>da clic en el botón de “Aceptar”.</w:t>
             </w:r>
           </w:p>
           <w:p>

</xml_diff>